<commit_message>
Fix bug w/ landlord's attorney's name
</commit_message>
<xml_diff>
--- a/docassemble/MAEvictionDefense/data/templates/CoverLetter.docx
+++ b/docassemble/MAEvictionDefense/data/templates/CoverLetter.docx
@@ -1,6 +1,6 @@
 
 <file path=word/document.xml><?xml version="1.0" encoding="utf-8"?>
-<w:document xmlns:wpc="http://schemas.microsoft.com/office/word/2010/wordprocessingCanvas" xmlns:cx="http://schemas.microsoft.com/office/drawing/2014/chartex" xmlns:cx1="http://schemas.microsoft.com/office/drawing/2015/9/8/chartex" xmlns:mc="http://schemas.openxmlformats.org/markup-compatibility/2006" xmlns:o="urn:schemas-microsoft-com:office:office" xmlns:r="http://schemas.openxmlformats.org/officeDocument/2006/relationships" xmlns:m="http://schemas.openxmlformats.org/officeDocument/2006/math" xmlns:v="urn:schemas-microsoft-com:vml" xmlns:wp14="http://schemas.microsoft.com/office/word/2010/wordprocessingDrawing" xmlns:wp="http://schemas.openxmlformats.org/drawingml/2006/wordprocessingDrawing" xmlns:w10="urn:schemas-microsoft-com:office:word" xmlns:w="http://schemas.openxmlformats.org/wordprocessingml/2006/main" xmlns:w14="http://schemas.microsoft.com/office/word/2010/wordml" xmlns:w15="http://schemas.microsoft.com/office/word/2012/wordml" xmlns:w16se="http://schemas.microsoft.com/office/word/2015/wordml/symex" xmlns:wpg="http://schemas.microsoft.com/office/word/2010/wordprocessingGroup" xmlns:wpi="http://schemas.microsoft.com/office/word/2010/wordprocessingInk" xmlns:wne="http://schemas.microsoft.com/office/word/2006/wordml" xmlns:wps="http://schemas.microsoft.com/office/word/2010/wordprocessingShape" mc:Ignorable="w14 w15 w16se wp14">
+<w:document xmlns:wpc="http://schemas.microsoft.com/office/word/2010/wordprocessingCanvas" xmlns:mc="http://schemas.openxmlformats.org/markup-compatibility/2006" xmlns:o="urn:schemas-microsoft-com:office:office" xmlns:r="http://schemas.openxmlformats.org/officeDocument/2006/relationships" xmlns:m="http://schemas.openxmlformats.org/officeDocument/2006/math" xmlns:v="urn:schemas-microsoft-com:vml" xmlns:wp14="http://schemas.microsoft.com/office/word/2010/wordprocessingDrawing" xmlns:wp="http://schemas.openxmlformats.org/drawingml/2006/wordprocessingDrawing" xmlns:w10="urn:schemas-microsoft-com:office:word" xmlns:w="http://schemas.openxmlformats.org/wordprocessingml/2006/main" xmlns:w14="http://schemas.microsoft.com/office/word/2010/wordml" xmlns:wpg="http://schemas.microsoft.com/office/word/2010/wordprocessingGroup" xmlns:wpi="http://schemas.microsoft.com/office/word/2010/wordprocessingInk" xmlns:wne="http://schemas.microsoft.com/office/word/2006/wordml" xmlns:wps="http://schemas.microsoft.com/office/word/2010/wordprocessingShape" mc:Ignorable="w14 wp14">
   <w:body>
     <w:p>
       <w:pPr>
@@ -17,25 +17,7 @@
           <w:sz w:val="24"/>
           <w:szCs w:val="24"/>
         </w:rPr>
-        <w:t>{</w:t>
-      </w:r>
-      <w:proofErr w:type="gramStart"/>
-      <w:r>
-        <w:rPr>
-          <w:rFonts w:ascii="Times New Roman" w:hAnsi="Times New Roman" w:cs="Times New Roman"/>
-          <w:sz w:val="24"/>
-          <w:szCs w:val="24"/>
-        </w:rPr>
-        <w:t>{ today</w:t>
-      </w:r>
-      <w:proofErr w:type="gramEnd"/>
-      <w:r>
-        <w:rPr>
-          <w:rFonts w:ascii="Times New Roman" w:hAnsi="Times New Roman" w:cs="Times New Roman"/>
-          <w:sz w:val="24"/>
-          <w:szCs w:val="24"/>
-        </w:rPr>
-        <w:t>() }}</w:t>
+        <w:t>{{ today() }}</w:t>
       </w:r>
     </w:p>
     <w:p>
@@ -71,18 +53,201 @@
           <w:sz w:val="24"/>
           <w:szCs w:val="24"/>
         </w:rPr>
-        <w:t>{</w:t>
-      </w:r>
-      <w:proofErr w:type="gramStart"/>
-      <w:r>
-        <w:rPr>
-          <w:rFonts w:ascii="Times New Roman" w:hAnsi="Times New Roman" w:cs="Times New Roman"/>
-          <w:sz w:val="24"/>
-          <w:szCs w:val="24"/>
-        </w:rPr>
-        <w:t>{ court.name</w:t>
-      </w:r>
-      <w:proofErr w:type="gramEnd"/>
+        <w:t>{{ court.name }}</w:t>
+      </w:r>
+    </w:p>
+    <w:p>
+      <w:pPr>
+        <w:contextualSpacing/>
+        <w:rPr>
+          <w:rFonts w:ascii="Times New Roman" w:hAnsi="Times New Roman" w:cs="Times New Roman"/>
+          <w:sz w:val="24"/>
+          <w:szCs w:val="24"/>
+        </w:rPr>
+      </w:pPr>
+    </w:p>
+    <w:p>
+      <w:pPr>
+        <w:contextualSpacing/>
+        <w:rPr>
+          <w:rFonts w:ascii="Times New Roman" w:hAnsi="Times New Roman" w:cs="Times New Roman"/>
+          <w:sz w:val="24"/>
+          <w:szCs w:val="24"/>
+        </w:rPr>
+      </w:pPr>
+    </w:p>
+    <w:p>
+      <w:pPr>
+        <w:contextualSpacing/>
+        <w:rPr>
+          <w:rFonts w:ascii="Times New Roman" w:hAnsi="Times New Roman" w:cs="Times New Roman"/>
+          <w:sz w:val="24"/>
+          <w:szCs w:val="24"/>
+        </w:rPr>
+      </w:pPr>
+      <w:r>
+        <w:rPr>
+          <w:rFonts w:ascii="Times New Roman" w:hAnsi="Times New Roman" w:cs="Times New Roman"/>
+          <w:sz w:val="24"/>
+          <w:szCs w:val="24"/>
+        </w:rPr>
+        <w:t>Re: {{ landlord.name }} v. {{ tenant.name }}</w:t>
+      </w:r>
+    </w:p>
+    <w:p>
+      <w:pPr>
+        <w:contextualSpacing/>
+        <w:rPr>
+          <w:rFonts w:ascii="Times New Roman" w:hAnsi="Times New Roman" w:cs="Times New Roman"/>
+          <w:sz w:val="24"/>
+          <w:szCs w:val="24"/>
+        </w:rPr>
+      </w:pPr>
+    </w:p>
+    <w:p>
+      <w:pPr>
+        <w:contextualSpacing/>
+        <w:rPr>
+          <w:rFonts w:ascii="Times New Roman" w:hAnsi="Times New Roman" w:cs="Times New Roman"/>
+          <w:sz w:val="24"/>
+          <w:szCs w:val="24"/>
+        </w:rPr>
+      </w:pPr>
+      <w:r>
+        <w:rPr>
+          <w:rFonts w:ascii="Times New Roman" w:hAnsi="Times New Roman" w:cs="Times New Roman"/>
+          <w:sz w:val="24"/>
+          <w:szCs w:val="24"/>
+        </w:rPr>
+        <w:t>Dear Clerk:</w:t>
+      </w:r>
+    </w:p>
+    <w:p>
+      <w:pPr>
+        <w:contextualSpacing/>
+        <w:rPr>
+          <w:rFonts w:ascii="Times New Roman" w:hAnsi="Times New Roman" w:cs="Times New Roman"/>
+          <w:sz w:val="24"/>
+          <w:szCs w:val="24"/>
+        </w:rPr>
+      </w:pPr>
+    </w:p>
+    <w:p>
+      <w:pPr>
+        <w:ind w:firstLine="720"/>
+        <w:contextualSpacing/>
+        <w:rPr>
+          <w:rFonts w:ascii="Times New Roman" w:hAnsi="Times New Roman" w:cs="Times New Roman"/>
+          <w:sz w:val="24"/>
+          <w:szCs w:val="24"/>
+        </w:rPr>
+      </w:pPr>
+      <w:r>
+        <w:rPr>
+          <w:rFonts w:ascii="Times New Roman" w:hAnsi="Times New Roman" w:cs="Times New Roman"/>
+          <w:sz w:val="24"/>
+          <w:szCs w:val="24"/>
+        </w:rPr>
+        <w:t xml:space="preserve">Enclosed for filing please find Defendant {{tenant.name }}'s </w:t>
+      </w:r>
+      <w:r>
+        <w:rPr>
+          <w:rFonts w:ascii="Times New Roman" w:hAnsi="Times New Roman" w:cs="Times New Roman"/>
+          <w:sz w:val="24"/>
+          <w:szCs w:val="24"/>
+        </w:rPr>
+        <w:t xml:space="preserve">{{ </w:t>
+      </w:r>
+      <w:proofErr w:type="spellStart"/>
+      <w:r>
+        <w:rPr>
+          <w:rFonts w:ascii="Times New Roman" w:hAnsi="Times New Roman" w:cs="Times New Roman"/>
+          <w:sz w:val="24"/>
+          <w:szCs w:val="24"/>
+        </w:rPr>
+        <w:t>comma_and_list</w:t>
+      </w:r>
+      <w:proofErr w:type="spellEnd"/>
+      <w:r>
+        <w:rPr>
+          <w:rFonts w:ascii="Times New Roman" w:hAnsi="Times New Roman" w:cs="Times New Roman"/>
+          <w:sz w:val="24"/>
+          <w:szCs w:val="24"/>
+        </w:rPr>
+        <w:t>(</w:t>
+      </w:r>
+      <w:proofErr w:type="spellStart"/>
+      <w:r>
+        <w:rPr>
+          <w:rFonts w:ascii="Times New Roman" w:hAnsi="Times New Roman" w:cs="Times New Roman"/>
+          <w:sz w:val="24"/>
+          <w:szCs w:val="24"/>
+        </w:rPr>
+        <w:t>download_titles</w:t>
+      </w:r>
+      <w:proofErr w:type="spellEnd"/>
+      <w:r>
+        <w:rPr>
+          <w:rFonts w:ascii="Times New Roman" w:hAnsi="Times New Roman" w:cs="Times New Roman"/>
+          <w:sz w:val="24"/>
+          <w:szCs w:val="24"/>
+        </w:rPr>
+        <w:t xml:space="preserve">) }} </w:t>
+      </w:r>
+      <w:r>
+        <w:rPr>
+          <w:rFonts w:ascii="Times New Roman" w:hAnsi="Times New Roman" w:cs="Times New Roman"/>
+          <w:sz w:val="24"/>
+          <w:szCs w:val="24"/>
+        </w:rPr>
+        <w:t xml:space="preserve">in the above-captioned summary process case. {% if </w:t>
+      </w:r>
+      <w:proofErr w:type="spellStart"/>
+      <w:r>
+        <w:rPr>
+          <w:rFonts w:ascii="Times New Roman" w:hAnsi="Times New Roman" w:cs="Times New Roman"/>
+          <w:sz w:val="24"/>
+          <w:szCs w:val="24"/>
+        </w:rPr>
+        <w:t>case.status</w:t>
+      </w:r>
+      <w:proofErr w:type="spellEnd"/>
+      <w:r>
+        <w:rPr>
+          <w:rFonts w:ascii="Times New Roman" w:hAnsi="Times New Roman" w:cs="Times New Roman"/>
+          <w:sz w:val="24"/>
+          <w:szCs w:val="24"/>
+        </w:rPr>
+        <w:t xml:space="preserve"> == "summons" %} Because the Defendant has requested discovery, the hearing in this matter which was originally scheduled for {{</w:t>
+      </w:r>
+      <w:proofErr w:type="spellStart"/>
+      <w:r>
+        <w:rPr>
+          <w:rFonts w:ascii="Times New Roman" w:hAnsi="Times New Roman" w:cs="Times New Roman"/>
+          <w:sz w:val="24"/>
+          <w:szCs w:val="24"/>
+        </w:rPr>
+        <w:t>case.original_date</w:t>
+      </w:r>
+      <w:proofErr w:type="spellEnd"/>
+      <w:r>
+        <w:rPr>
+          <w:rFonts w:ascii="Times New Roman" w:hAnsi="Times New Roman" w:cs="Times New Roman"/>
+          <w:sz w:val="24"/>
+          <w:szCs w:val="24"/>
+        </w:rPr>
+        <w:t xml:space="preserve">}} has been rescheduled for {{ </w:t>
+      </w:r>
+      <w:proofErr w:type="spellStart"/>
+      <w:r>
+        <w:rPr>
+          <w:rFonts w:ascii="Times New Roman" w:hAnsi="Times New Roman" w:cs="Times New Roman"/>
+          <w:sz w:val="24"/>
+          <w:szCs w:val="24"/>
+        </w:rPr>
+        <w:t>case.rescheduled_date</w:t>
+      </w:r>
+      <w:proofErr w:type="spellEnd"/>
       <w:r>
         <w:rPr>
           <w:rFonts w:ascii="Times New Roman" w:hAnsi="Times New Roman" w:cs="Times New Roman"/>
@@ -91,144 +256,13 @@
         </w:rPr>
         <w:t xml:space="preserve"> }}</w:t>
       </w:r>
-    </w:p>
-    <w:p>
-      <w:pPr>
-        <w:contextualSpacing/>
-        <w:rPr>
-          <w:rFonts w:ascii="Times New Roman" w:hAnsi="Times New Roman" w:cs="Times New Roman"/>
-          <w:sz w:val="24"/>
-          <w:szCs w:val="24"/>
-        </w:rPr>
-      </w:pPr>
-    </w:p>
-    <w:p>
-      <w:pPr>
-        <w:contextualSpacing/>
-        <w:rPr>
-          <w:rFonts w:ascii="Times New Roman" w:hAnsi="Times New Roman" w:cs="Times New Roman"/>
-          <w:sz w:val="24"/>
-          <w:szCs w:val="24"/>
-        </w:rPr>
-      </w:pPr>
-    </w:p>
-    <w:p>
-      <w:pPr>
-        <w:contextualSpacing/>
-        <w:rPr>
-          <w:rFonts w:ascii="Times New Roman" w:hAnsi="Times New Roman" w:cs="Times New Roman"/>
-          <w:sz w:val="24"/>
-          <w:szCs w:val="24"/>
-        </w:rPr>
-      </w:pPr>
-      <w:r>
-        <w:rPr>
-          <w:rFonts w:ascii="Times New Roman" w:hAnsi="Times New Roman" w:cs="Times New Roman"/>
-          <w:sz w:val="24"/>
-          <w:szCs w:val="24"/>
-        </w:rPr>
-        <w:t>Re: {</w:t>
-      </w:r>
-      <w:proofErr w:type="gramStart"/>
-      <w:r>
-        <w:rPr>
-          <w:rFonts w:ascii="Times New Roman" w:hAnsi="Times New Roman" w:cs="Times New Roman"/>
-          <w:sz w:val="24"/>
-          <w:szCs w:val="24"/>
-        </w:rPr>
-        <w:t>{ landlord.name</w:t>
-      </w:r>
-      <w:proofErr w:type="gramEnd"/>
-      <w:r>
-        <w:rPr>
-          <w:rFonts w:ascii="Times New Roman" w:hAnsi="Times New Roman" w:cs="Times New Roman"/>
-          <w:sz w:val="24"/>
-          <w:szCs w:val="24"/>
-        </w:rPr>
-        <w:t xml:space="preserve"> }} v. {{ tenant.name }}</w:t>
-      </w:r>
-    </w:p>
-    <w:p>
-      <w:pPr>
-        <w:contextualSpacing/>
-        <w:rPr>
-          <w:rFonts w:ascii="Times New Roman" w:hAnsi="Times New Roman" w:cs="Times New Roman"/>
-          <w:sz w:val="24"/>
-          <w:szCs w:val="24"/>
-        </w:rPr>
-      </w:pPr>
-    </w:p>
-    <w:p>
-      <w:pPr>
-        <w:contextualSpacing/>
-        <w:rPr>
-          <w:rFonts w:ascii="Times New Roman" w:hAnsi="Times New Roman" w:cs="Times New Roman"/>
-          <w:sz w:val="24"/>
-          <w:szCs w:val="24"/>
-        </w:rPr>
-      </w:pPr>
-      <w:r>
-        <w:rPr>
-          <w:rFonts w:ascii="Times New Roman" w:hAnsi="Times New Roman" w:cs="Times New Roman"/>
-          <w:sz w:val="24"/>
-          <w:szCs w:val="24"/>
-        </w:rPr>
-        <w:t>Dear Clerk:</w:t>
-      </w:r>
-    </w:p>
-    <w:p>
-      <w:pPr>
-        <w:contextualSpacing/>
-        <w:rPr>
-          <w:rFonts w:ascii="Times New Roman" w:hAnsi="Times New Roman" w:cs="Times New Roman"/>
-          <w:sz w:val="24"/>
-          <w:szCs w:val="24"/>
-        </w:rPr>
-      </w:pPr>
-    </w:p>
-    <w:p>
-      <w:pPr>
-        <w:ind w:firstLine="720"/>
-        <w:contextualSpacing/>
-        <w:rPr>
-          <w:rFonts w:ascii="Times New Roman" w:hAnsi="Times New Roman" w:cs="Times New Roman"/>
-          <w:sz w:val="24"/>
-          <w:szCs w:val="24"/>
-        </w:rPr>
-      </w:pPr>
-      <w:r>
-        <w:rPr>
-          <w:rFonts w:ascii="Times New Roman" w:hAnsi="Times New Roman" w:cs="Times New Roman"/>
-          <w:sz w:val="24"/>
-          <w:szCs w:val="24"/>
-        </w:rPr>
-        <w:t>Enclosed for filing please find Defendant {{</w:t>
-      </w:r>
-      <w:proofErr w:type="gramStart"/>
-      <w:r>
-        <w:rPr>
-          <w:rFonts w:ascii="Times New Roman" w:hAnsi="Times New Roman" w:cs="Times New Roman"/>
-          <w:sz w:val="24"/>
-          <w:szCs w:val="24"/>
-        </w:rPr>
-        <w:t>tenant.name }</w:t>
-      </w:r>
-      <w:proofErr w:type="gramEnd"/>
-      <w:r>
-        <w:rPr>
-          <w:rFonts w:ascii="Times New Roman" w:hAnsi="Times New Roman" w:cs="Times New Roman"/>
-          <w:sz w:val="24"/>
-          <w:szCs w:val="24"/>
-        </w:rPr>
-        <w:t xml:space="preserve">}'s </w:t>
-      </w:r>
-      <w:r>
-        <w:rPr>
-          <w:rFonts w:ascii="Times New Roman" w:hAnsi="Times New Roman" w:cs="Times New Roman"/>
-          <w:sz w:val="24"/>
-          <w:szCs w:val="24"/>
-        </w:rPr>
-        <w:t xml:space="preserve">{{ </w:t>
+      <w:r>
+        <w:rPr>
+          <w:rFonts w:ascii="Times New Roman" w:hAnsi="Times New Roman" w:cs="Times New Roman"/>
+          <w:sz w:val="24"/>
+          <w:szCs w:val="24"/>
+        </w:rPr>
+        <w:t xml:space="preserve">.{% </w:t>
       </w:r>
       <w:proofErr w:type="spellStart"/>
       <w:r>
@@ -237,7 +271,7 @@
           <w:sz w:val="24"/>
           <w:szCs w:val="24"/>
         </w:rPr>
-        <w:t>comma_and_list</w:t>
+        <w:t>endif</w:t>
       </w:r>
       <w:proofErr w:type="spellEnd"/>
       <w:r>
@@ -246,123 +280,7 @@
           <w:sz w:val="24"/>
           <w:szCs w:val="24"/>
         </w:rPr>
-        <w:t>(</w:t>
-      </w:r>
-      <w:proofErr w:type="spellStart"/>
-      <w:r>
-        <w:rPr>
-          <w:rFonts w:ascii="Times New Roman" w:hAnsi="Times New Roman" w:cs="Times New Roman"/>
-          <w:sz w:val="24"/>
-          <w:szCs w:val="24"/>
-        </w:rPr>
-        <w:t>download_titles</w:t>
-      </w:r>
-      <w:proofErr w:type="spellEnd"/>
-      <w:r>
-        <w:rPr>
-          <w:rFonts w:ascii="Times New Roman" w:hAnsi="Times New Roman" w:cs="Times New Roman"/>
-          <w:sz w:val="24"/>
-          <w:szCs w:val="24"/>
-        </w:rPr>
-        <w:t xml:space="preserve">) }} </w:t>
-      </w:r>
-      <w:r>
-        <w:rPr>
-          <w:rFonts w:ascii="Times New Roman" w:hAnsi="Times New Roman" w:cs="Times New Roman"/>
-          <w:sz w:val="24"/>
-          <w:szCs w:val="24"/>
-        </w:rPr>
-        <w:t xml:space="preserve">in the above-captioned summary process case. {% if </w:t>
-      </w:r>
-      <w:proofErr w:type="spellStart"/>
-      <w:r>
-        <w:rPr>
-          <w:rFonts w:ascii="Times New Roman" w:hAnsi="Times New Roman" w:cs="Times New Roman"/>
-          <w:sz w:val="24"/>
-          <w:szCs w:val="24"/>
-        </w:rPr>
-        <w:t>case.status</w:t>
-      </w:r>
-      <w:proofErr w:type="spellEnd"/>
-      <w:r>
-        <w:rPr>
-          <w:rFonts w:ascii="Times New Roman" w:hAnsi="Times New Roman" w:cs="Times New Roman"/>
-          <w:sz w:val="24"/>
-          <w:szCs w:val="24"/>
-        </w:rPr>
-        <w:t xml:space="preserve"> == "summons" %} Because the Defendant has requested discovery, the hearing in this matter which was originally scheduled for {{</w:t>
-      </w:r>
-      <w:proofErr w:type="spellStart"/>
-      <w:r>
-        <w:rPr>
-          <w:rFonts w:ascii="Times New Roman" w:hAnsi="Times New Roman" w:cs="Times New Roman"/>
-          <w:sz w:val="24"/>
-          <w:szCs w:val="24"/>
-        </w:rPr>
-        <w:t>case.original_date</w:t>
-      </w:r>
-      <w:proofErr w:type="spellEnd"/>
-      <w:r>
-        <w:rPr>
-          <w:rFonts w:ascii="Times New Roman" w:hAnsi="Times New Roman" w:cs="Times New Roman"/>
-          <w:sz w:val="24"/>
-          <w:szCs w:val="24"/>
-        </w:rPr>
-        <w:t>}} has been rescheduled for {</w:t>
-      </w:r>
-      <w:proofErr w:type="gramStart"/>
-      <w:r>
-        <w:rPr>
-          <w:rFonts w:ascii="Times New Roman" w:hAnsi="Times New Roman" w:cs="Times New Roman"/>
-          <w:sz w:val="24"/>
-          <w:szCs w:val="24"/>
-        </w:rPr>
-        <w:t xml:space="preserve">{ </w:t>
-      </w:r>
-      <w:proofErr w:type="spellStart"/>
-      <w:r>
-        <w:rPr>
-          <w:rFonts w:ascii="Times New Roman" w:hAnsi="Times New Roman" w:cs="Times New Roman"/>
-          <w:sz w:val="24"/>
-          <w:szCs w:val="24"/>
-        </w:rPr>
-        <w:t>case.rescheduled</w:t>
-      </w:r>
-      <w:proofErr w:type="gramEnd"/>
-      <w:r>
-        <w:rPr>
-          <w:rFonts w:ascii="Times New Roman" w:hAnsi="Times New Roman" w:cs="Times New Roman"/>
-          <w:sz w:val="24"/>
-          <w:szCs w:val="24"/>
-        </w:rPr>
-        <w:t>_date</w:t>
-      </w:r>
-      <w:proofErr w:type="spellEnd"/>
-      <w:r>
-        <w:rPr>
-          <w:rFonts w:ascii="Times New Roman" w:hAnsi="Times New Roman" w:cs="Times New Roman"/>
-          <w:sz w:val="24"/>
-          <w:szCs w:val="24"/>
-        </w:rPr>
-        <w:t xml:space="preserve"> }}. {% </w:t>
-      </w:r>
-      <w:proofErr w:type="spellStart"/>
-      <w:r>
-        <w:rPr>
-          <w:rFonts w:ascii="Times New Roman" w:hAnsi="Times New Roman" w:cs="Times New Roman"/>
-          <w:sz w:val="24"/>
-          <w:szCs w:val="24"/>
-        </w:rPr>
-        <w:t>endif</w:t>
-      </w:r>
-      <w:proofErr w:type="spellEnd"/>
-      <w:r>
-        <w:rPr>
-          <w:rFonts w:ascii="Times New Roman" w:hAnsi="Times New Roman" w:cs="Times New Roman"/>
-          <w:sz w:val="24"/>
-          <w:szCs w:val="24"/>
-        </w:rPr>
-        <w:t xml:space="preserve"> %}.</w:t>
+        <w:t xml:space="preserve"> %}</w:t>
       </w:r>
     </w:p>
     <w:p>
@@ -532,25 +450,7 @@
           <w:sz w:val="24"/>
           <w:szCs w:val="24"/>
         </w:rPr>
-        <w:t>{</w:t>
-      </w:r>
-      <w:proofErr w:type="gramStart"/>
-      <w:r>
-        <w:rPr>
-          <w:rFonts w:ascii="Times New Roman" w:eastAsia="Times New Roman" w:hAnsi="Times New Roman" w:cs="Times New Roman"/>
-          <w:sz w:val="24"/>
-          <w:szCs w:val="24"/>
-        </w:rPr>
-        <w:t>{ tenant.name</w:t>
-      </w:r>
-      <w:proofErr w:type="gramEnd"/>
-      <w:r>
-        <w:rPr>
-          <w:rFonts w:ascii="Times New Roman" w:eastAsia="Times New Roman" w:hAnsi="Times New Roman" w:cs="Times New Roman"/>
-          <w:sz w:val="24"/>
-          <w:szCs w:val="24"/>
-        </w:rPr>
-        <w:t xml:space="preserve"> }}, DEFENDANT</w:t>
+        <w:t>{{ tenant.name }}, DEFENDANT</w:t>
       </w:r>
     </w:p>
     <w:p>
@@ -728,16 +628,7 @@
           <w:sz w:val="24"/>
           <w:szCs w:val="24"/>
         </w:rPr>
-        <w:t>{</w:t>
-      </w:r>
-      <w:proofErr w:type="gramStart"/>
-      <w:r>
-        <w:rPr>
-          <w:rFonts w:ascii="Times New Roman" w:eastAsia="Times New Roman" w:hAnsi="Times New Roman" w:cs="Times New Roman"/>
-          <w:sz w:val="24"/>
-          <w:szCs w:val="24"/>
-        </w:rPr>
-        <w:t xml:space="preserve">{ </w:t>
+        <w:t xml:space="preserve">{{ </w:t>
       </w:r>
       <w:proofErr w:type="spellStart"/>
       <w:r>
@@ -749,7 +640,6 @@
         <w:t>tenant.signature</w:t>
       </w:r>
       <w:proofErr w:type="spellEnd"/>
-      <w:proofErr w:type="gramEnd"/>
       <w:r>
         <w:rPr>
           <w:rFonts w:ascii="Times New Roman" w:eastAsia="Times New Roman" w:hAnsi="Times New Roman" w:cs="Times New Roman"/>
@@ -827,6 +717,8 @@
         <w:tab/>
         <w:t>{%p else %}</w:t>
       </w:r>
+      <w:bookmarkStart w:id="0" w:name="_GoBack"/>
+      <w:bookmarkEnd w:id="0"/>
     </w:p>
     <w:p>
       <w:pPr>
@@ -855,8 +747,6 @@
           <w:szCs w:val="24"/>
         </w:rPr>
       </w:pPr>
-      <w:bookmarkStart w:id="0" w:name="_GoBack"/>
-      <w:bookmarkEnd w:id="0"/>
     </w:p>
     <w:p>
       <w:pPr>
@@ -1044,16 +934,7 @@
           <w:sz w:val="24"/>
           <w:szCs w:val="24"/>
         </w:rPr>
-        <w:t>{</w:t>
-      </w:r>
-      <w:proofErr w:type="gramStart"/>
-      <w:r>
-        <w:rPr>
-          <w:rFonts w:ascii="Times New Roman" w:eastAsia="Times New Roman" w:hAnsi="Times New Roman" w:cs="Times New Roman"/>
-          <w:sz w:val="24"/>
-          <w:szCs w:val="24"/>
-        </w:rPr>
-        <w:t xml:space="preserve">{ </w:t>
+        <w:t xml:space="preserve">{{ </w:t>
       </w:r>
       <w:proofErr w:type="spellStart"/>
       <w:r>
@@ -1062,16 +943,7 @@
           <w:sz w:val="24"/>
           <w:szCs w:val="24"/>
         </w:rPr>
-        <w:t>tenant.address</w:t>
-      </w:r>
-      <w:proofErr w:type="gramEnd"/>
-      <w:r>
-        <w:rPr>
-          <w:rFonts w:ascii="Times New Roman" w:eastAsia="Times New Roman" w:hAnsi="Times New Roman" w:cs="Times New Roman"/>
-          <w:sz w:val="24"/>
-          <w:szCs w:val="24"/>
-        </w:rPr>
-        <w:t>_block</w:t>
+        <w:t>tenant.address_block</w:t>
       </w:r>
       <w:proofErr w:type="spellEnd"/>
       <w:r>
@@ -1120,7 +992,6 @@
         <w:t>{{</w:t>
       </w:r>
       <w:proofErr w:type="spellStart"/>
-      <w:proofErr w:type="gramStart"/>
       <w:r>
         <w:rPr>
           <w:rFonts w:ascii="Times New Roman" w:eastAsia="Times New Roman" w:hAnsi="Times New Roman" w:cs="Times New Roman"/>
@@ -1136,16 +1007,7 @@
           <w:sz w:val="24"/>
           <w:szCs w:val="24"/>
         </w:rPr>
-        <w:t>(</w:t>
-      </w:r>
-      <w:proofErr w:type="gramEnd"/>
-      <w:r>
-        <w:rPr>
-          <w:rFonts w:ascii="Times New Roman" w:eastAsia="Times New Roman" w:hAnsi="Times New Roman" w:cs="Times New Roman"/>
-          <w:sz w:val="24"/>
-          <w:szCs w:val="24"/>
-        </w:rPr>
-        <w:t>'</w:t>
+        <w:t>('</w:t>
       </w:r>
       <w:proofErr w:type="spellStart"/>
       <w:r>
@@ -1208,16 +1070,7 @@
           <w:sz w:val="24"/>
           <w:szCs w:val="24"/>
         </w:rPr>
-        <w:t>{</w:t>
-      </w:r>
-      <w:proofErr w:type="gramStart"/>
-      <w:r>
-        <w:rPr>
-          <w:rFonts w:ascii="Times New Roman" w:eastAsia="Times New Roman" w:hAnsi="Times New Roman" w:cs="Times New Roman"/>
-          <w:sz w:val="24"/>
-          <w:szCs w:val="24"/>
-        </w:rPr>
-        <w:t xml:space="preserve">{ </w:t>
+        <w:t xml:space="preserve">{{ </w:t>
       </w:r>
       <w:proofErr w:type="spellStart"/>
       <w:r>
@@ -1229,7 +1082,6 @@
         <w:t>showifdef</w:t>
       </w:r>
       <w:proofErr w:type="spellEnd"/>
-      <w:proofErr w:type="gramEnd"/>
       <w:r>
         <w:rPr>
           <w:rFonts w:ascii="Times New Roman" w:eastAsia="Times New Roman" w:hAnsi="Times New Roman" w:cs="Times New Roman"/>
@@ -1319,25 +1171,7 @@
           <w:szCs w:val="24"/>
         </w:rPr>
         <w:tab/>
-        <w:t>{</w:t>
-      </w:r>
-      <w:proofErr w:type="gramStart"/>
-      <w:r>
-        <w:rPr>
-          <w:rFonts w:ascii="Times New Roman" w:hAnsi="Times New Roman" w:cs="Times New Roman"/>
-          <w:sz w:val="24"/>
-          <w:szCs w:val="24"/>
-        </w:rPr>
-        <w:t>{ landlord.name</w:t>
-      </w:r>
-      <w:proofErr w:type="gramEnd"/>
-      <w:r>
-        <w:rPr>
-          <w:rFonts w:ascii="Times New Roman" w:hAnsi="Times New Roman" w:cs="Times New Roman"/>
-          <w:sz w:val="24"/>
-          <w:szCs w:val="24"/>
-        </w:rPr>
-        <w:t xml:space="preserve"> }}</w:t>
+        <w:t>{{ landlord.name }}</w:t>
       </w:r>
     </w:p>
     <w:p>
@@ -1401,16 +1235,7 @@
           <w:sz w:val="24"/>
           <w:szCs w:val="24"/>
         </w:rPr>
-        <w:t>{</w:t>
-      </w:r>
-      <w:proofErr w:type="gramStart"/>
-      <w:r>
-        <w:rPr>
-          <w:rFonts w:ascii="Times New Roman" w:hAnsi="Times New Roman" w:cs="Times New Roman"/>
-          <w:sz w:val="24"/>
-          <w:szCs w:val="24"/>
-        </w:rPr>
-        <w:t xml:space="preserve">{ </w:t>
+        <w:t xml:space="preserve">{{ </w:t>
       </w:r>
       <w:proofErr w:type="spellStart"/>
       <w:r>
@@ -1419,16 +1244,7 @@
           <w:sz w:val="24"/>
           <w:szCs w:val="24"/>
         </w:rPr>
-        <w:t>landlord.attorneys</w:t>
-      </w:r>
-      <w:proofErr w:type="gramEnd"/>
-      <w:r>
-        <w:rPr>
-          <w:rFonts w:ascii="Times New Roman" w:hAnsi="Times New Roman" w:cs="Times New Roman"/>
-          <w:sz w:val="24"/>
-          <w:szCs w:val="24"/>
-        </w:rPr>
-        <w:t>_name</w:t>
+        <w:t>landlords_attorney</w:t>
       </w:r>
       <w:proofErr w:type="spellEnd"/>
       <w:r>
@@ -1568,7 +1384,7 @@
 </file>
 
 <file path=word/styles.xml><?xml version="1.0" encoding="utf-8"?>
-<w:styles xmlns:mc="http://schemas.openxmlformats.org/markup-compatibility/2006" xmlns:r="http://schemas.openxmlformats.org/officeDocument/2006/relationships" xmlns:w="http://schemas.openxmlformats.org/wordprocessingml/2006/main" xmlns:w14="http://schemas.microsoft.com/office/word/2010/wordml" xmlns:w15="http://schemas.microsoft.com/office/word/2012/wordml" xmlns:w16se="http://schemas.microsoft.com/office/word/2015/wordml/symex" mc:Ignorable="w14 w15 w16se">
+<w:styles xmlns:mc="http://schemas.openxmlformats.org/markup-compatibility/2006" xmlns:r="http://schemas.openxmlformats.org/officeDocument/2006/relationships" xmlns:w="http://schemas.openxmlformats.org/wordprocessingml/2006/main" xmlns:w14="http://schemas.microsoft.com/office/word/2010/wordml" mc:Ignorable="w14">
   <w:docDefaults>
     <w:rPrDefault>
       <w:rPr>
@@ -1584,378 +1400,334 @@
       </w:pPr>
     </w:pPrDefault>
   </w:docDefaults>
-  <w:latentStyles w:defLockedState="0" w:defUIPriority="99" w:defSemiHidden="0" w:defUnhideWhenUsed="0" w:defQFormat="0" w:count="371">
-    <w:lsdException w:name="Normal" w:uiPriority="0" w:qFormat="1"/>
-    <w:lsdException w:name="heading 1" w:uiPriority="9" w:qFormat="1"/>
-    <w:lsdException w:name="heading 2" w:semiHidden="1" w:uiPriority="9" w:unhideWhenUsed="1" w:qFormat="1"/>
-    <w:lsdException w:name="heading 3" w:semiHidden="1" w:uiPriority="9" w:unhideWhenUsed="1" w:qFormat="1"/>
-    <w:lsdException w:name="heading 4" w:semiHidden="1" w:uiPriority="9" w:unhideWhenUsed="1" w:qFormat="1"/>
-    <w:lsdException w:name="heading 5" w:semiHidden="1" w:uiPriority="9" w:unhideWhenUsed="1" w:qFormat="1"/>
-    <w:lsdException w:name="heading 6" w:semiHidden="1" w:uiPriority="9" w:unhideWhenUsed="1" w:qFormat="1"/>
-    <w:lsdException w:name="heading 7" w:semiHidden="1" w:uiPriority="9" w:unhideWhenUsed="1" w:qFormat="1"/>
-    <w:lsdException w:name="heading 8" w:semiHidden="1" w:uiPriority="9" w:unhideWhenUsed="1" w:qFormat="1"/>
-    <w:lsdException w:name="heading 9" w:semiHidden="1" w:uiPriority="9" w:unhideWhenUsed="1" w:qFormat="1"/>
-    <w:lsdException w:name="index 1" w:semiHidden="1" w:unhideWhenUsed="1"/>
-    <w:lsdException w:name="index 2" w:semiHidden="1" w:unhideWhenUsed="1"/>
-    <w:lsdException w:name="index 3" w:semiHidden="1" w:unhideWhenUsed="1"/>
-    <w:lsdException w:name="index 4" w:semiHidden="1" w:unhideWhenUsed="1"/>
-    <w:lsdException w:name="index 5" w:semiHidden="1" w:unhideWhenUsed="1"/>
-    <w:lsdException w:name="index 6" w:semiHidden="1" w:unhideWhenUsed="1"/>
-    <w:lsdException w:name="index 7" w:semiHidden="1" w:unhideWhenUsed="1"/>
-    <w:lsdException w:name="index 8" w:semiHidden="1" w:unhideWhenUsed="1"/>
-    <w:lsdException w:name="index 9" w:semiHidden="1" w:unhideWhenUsed="1"/>
-    <w:lsdException w:name="toc 1" w:semiHidden="1" w:uiPriority="39" w:unhideWhenUsed="1"/>
-    <w:lsdException w:name="toc 2" w:semiHidden="1" w:uiPriority="39" w:unhideWhenUsed="1"/>
-    <w:lsdException w:name="toc 3" w:semiHidden="1" w:uiPriority="39" w:unhideWhenUsed="1"/>
-    <w:lsdException w:name="toc 4" w:semiHidden="1" w:uiPriority="39" w:unhideWhenUsed="1"/>
-    <w:lsdException w:name="toc 5" w:semiHidden="1" w:uiPriority="39" w:unhideWhenUsed="1"/>
-    <w:lsdException w:name="toc 6" w:semiHidden="1" w:uiPriority="39" w:unhideWhenUsed="1"/>
-    <w:lsdException w:name="toc 7" w:semiHidden="1" w:uiPriority="39" w:unhideWhenUsed="1"/>
-    <w:lsdException w:name="toc 8" w:semiHidden="1" w:uiPriority="39" w:unhideWhenUsed="1"/>
-    <w:lsdException w:name="toc 9" w:semiHidden="1" w:uiPriority="39" w:unhideWhenUsed="1"/>
-    <w:lsdException w:name="Normal Indent" w:semiHidden="1" w:unhideWhenUsed="1"/>
-    <w:lsdException w:name="footnote text" w:semiHidden="1" w:unhideWhenUsed="1"/>
-    <w:lsdException w:name="annotation text" w:semiHidden="1" w:unhideWhenUsed="1"/>
-    <w:lsdException w:name="header" w:semiHidden="1" w:unhideWhenUsed="1"/>
-    <w:lsdException w:name="footer" w:semiHidden="1" w:unhideWhenUsed="1"/>
-    <w:lsdException w:name="index heading" w:semiHidden="1" w:unhideWhenUsed="1"/>
-    <w:lsdException w:name="caption" w:semiHidden="1" w:uiPriority="35" w:unhideWhenUsed="1" w:qFormat="1"/>
-    <w:lsdException w:name="table of figures" w:semiHidden="1" w:unhideWhenUsed="1"/>
-    <w:lsdException w:name="envelope address" w:semiHidden="1" w:unhideWhenUsed="1"/>
-    <w:lsdException w:name="envelope return" w:semiHidden="1" w:unhideWhenUsed="1"/>
-    <w:lsdException w:name="footnote reference" w:semiHidden="1" w:unhideWhenUsed="1"/>
-    <w:lsdException w:name="annotation reference" w:semiHidden="1" w:unhideWhenUsed="1"/>
-    <w:lsdException w:name="line number" w:semiHidden="1" w:unhideWhenUsed="1"/>
-    <w:lsdException w:name="page number" w:semiHidden="1" w:unhideWhenUsed="1"/>
-    <w:lsdException w:name="endnote reference" w:semiHidden="1" w:unhideWhenUsed="1"/>
-    <w:lsdException w:name="endnote text" w:semiHidden="1" w:unhideWhenUsed="1"/>
-    <w:lsdException w:name="table of authorities" w:semiHidden="1" w:unhideWhenUsed="1"/>
-    <w:lsdException w:name="macro" w:semiHidden="1" w:unhideWhenUsed="1"/>
-    <w:lsdException w:name="toa heading" w:semiHidden="1" w:unhideWhenUsed="1"/>
-    <w:lsdException w:name="List" w:semiHidden="1" w:unhideWhenUsed="1"/>
-    <w:lsdException w:name="List Bullet" w:semiHidden="1" w:unhideWhenUsed="1"/>
-    <w:lsdException w:name="List Number" w:semiHidden="1" w:unhideWhenUsed="1"/>
-    <w:lsdException w:name="List 2" w:semiHidden="1" w:unhideWhenUsed="1"/>
-    <w:lsdException w:name="List 3" w:semiHidden="1" w:unhideWhenUsed="1"/>
-    <w:lsdException w:name="List 4" w:semiHidden="1" w:unhideWhenUsed="1"/>
-    <w:lsdException w:name="List 5" w:semiHidden="1" w:unhideWhenUsed="1"/>
-    <w:lsdException w:name="List Bullet 2" w:semiHidden="1" w:unhideWhenUsed="1"/>
-    <w:lsdException w:name="List Bullet 3" w:semiHidden="1" w:unhideWhenUsed="1"/>
-    <w:lsdException w:name="List Bullet 4" w:semiHidden="1" w:unhideWhenUsed="1"/>
-    <w:lsdException w:name="List Bullet 5" w:semiHidden="1" w:unhideWhenUsed="1"/>
-    <w:lsdException w:name="List Number 2" w:semiHidden="1" w:unhideWhenUsed="1"/>
-    <w:lsdException w:name="List Number 3" w:semiHidden="1" w:unhideWhenUsed="1"/>
-    <w:lsdException w:name="List Number 4" w:semiHidden="1" w:unhideWhenUsed="1"/>
-    <w:lsdException w:name="List Number 5" w:semiHidden="1" w:unhideWhenUsed="1"/>
-    <w:lsdException w:name="Title" w:uiPriority="10" w:qFormat="1"/>
-    <w:lsdException w:name="Closing" w:semiHidden="1" w:unhideWhenUsed="1"/>
-    <w:lsdException w:name="Signature" w:semiHidden="1" w:unhideWhenUsed="1"/>
-    <w:lsdException w:name="Default Paragraph Font" w:semiHidden="1" w:uiPriority="1" w:unhideWhenUsed="1"/>
-    <w:lsdException w:name="Body Text" w:semiHidden="1" w:unhideWhenUsed="1"/>
-    <w:lsdException w:name="Body Text Indent" w:semiHidden="1" w:unhideWhenUsed="1"/>
-    <w:lsdException w:name="List Continue" w:semiHidden="1" w:unhideWhenUsed="1"/>
-    <w:lsdException w:name="List Continue 2" w:semiHidden="1" w:unhideWhenUsed="1"/>
-    <w:lsdException w:name="List Continue 3" w:semiHidden="1" w:unhideWhenUsed="1"/>
-    <w:lsdException w:name="List Continue 4" w:semiHidden="1" w:unhideWhenUsed="1"/>
-    <w:lsdException w:name="List Continue 5" w:semiHidden="1" w:unhideWhenUsed="1"/>
-    <w:lsdException w:name="Message Header" w:semiHidden="1" w:unhideWhenUsed="1"/>
-    <w:lsdException w:name="Subtitle" w:uiPriority="11" w:qFormat="1"/>
-    <w:lsdException w:name="Salutation" w:semiHidden="1" w:unhideWhenUsed="1"/>
-    <w:lsdException w:name="Date" w:semiHidden="1" w:unhideWhenUsed="1"/>
-    <w:lsdException w:name="Body Text First Indent" w:semiHidden="1" w:unhideWhenUsed="1"/>
-    <w:lsdException w:name="Body Text First Indent 2" w:semiHidden="1" w:unhideWhenUsed="1"/>
-    <w:lsdException w:name="Note Heading" w:semiHidden="1" w:unhideWhenUsed="1"/>
-    <w:lsdException w:name="Body Text 2" w:semiHidden="1" w:unhideWhenUsed="1"/>
-    <w:lsdException w:name="Body Text 3" w:semiHidden="1" w:unhideWhenUsed="1"/>
-    <w:lsdException w:name="Body Text Indent 2" w:semiHidden="1" w:unhideWhenUsed="1"/>
-    <w:lsdException w:name="Body Text Indent 3" w:semiHidden="1" w:unhideWhenUsed="1"/>
-    <w:lsdException w:name="Block Text" w:semiHidden="1" w:unhideWhenUsed="1"/>
-    <w:lsdException w:name="Hyperlink" w:semiHidden="1" w:unhideWhenUsed="1"/>
-    <w:lsdException w:name="FollowedHyperlink" w:semiHidden="1" w:unhideWhenUsed="1"/>
-    <w:lsdException w:name="Strong" w:uiPriority="22" w:qFormat="1"/>
-    <w:lsdException w:name="Emphasis" w:uiPriority="20" w:qFormat="1"/>
-    <w:lsdException w:name="Document Map" w:semiHidden="1" w:unhideWhenUsed="1"/>
-    <w:lsdException w:name="Plain Text" w:semiHidden="1" w:unhideWhenUsed="1"/>
-    <w:lsdException w:name="E-mail Signature" w:semiHidden="1" w:unhideWhenUsed="1"/>
-    <w:lsdException w:name="HTML Top of Form" w:semiHidden="1" w:unhideWhenUsed="1"/>
-    <w:lsdException w:name="HTML Bottom of Form" w:semiHidden="1" w:unhideWhenUsed="1"/>
-    <w:lsdException w:name="Normal (Web)" w:semiHidden="1" w:unhideWhenUsed="1"/>
-    <w:lsdException w:name="HTML Acronym" w:semiHidden="1" w:unhideWhenUsed="1"/>
-    <w:lsdException w:name="HTML Address" w:semiHidden="1" w:unhideWhenUsed="1"/>
-    <w:lsdException w:name="HTML Cite" w:semiHidden="1" w:unhideWhenUsed="1"/>
-    <w:lsdException w:name="HTML Code" w:semiHidden="1" w:unhideWhenUsed="1"/>
-    <w:lsdException w:name="HTML Definition" w:semiHidden="1" w:unhideWhenUsed="1"/>
-    <w:lsdException w:name="HTML Keyboard" w:semiHidden="1" w:unhideWhenUsed="1"/>
-    <w:lsdException w:name="HTML Preformatted" w:semiHidden="1" w:unhideWhenUsed="1"/>
-    <w:lsdException w:name="HTML Sample" w:semiHidden="1" w:unhideWhenUsed="1"/>
-    <w:lsdException w:name="HTML Typewriter" w:semiHidden="1" w:unhideWhenUsed="1"/>
-    <w:lsdException w:name="HTML Variable" w:semiHidden="1" w:unhideWhenUsed="1"/>
-    <w:lsdException w:name="Normal Table" w:semiHidden="1" w:unhideWhenUsed="1"/>
-    <w:lsdException w:name="annotation subject" w:semiHidden="1" w:unhideWhenUsed="1"/>
-    <w:lsdException w:name="No List" w:semiHidden="1" w:unhideWhenUsed="1"/>
-    <w:lsdException w:name="Outline List 1" w:semiHidden="1" w:unhideWhenUsed="1"/>
-    <w:lsdException w:name="Outline List 2" w:semiHidden="1" w:unhideWhenUsed="1"/>
-    <w:lsdException w:name="Outline List 3" w:semiHidden="1" w:unhideWhenUsed="1"/>
-    <w:lsdException w:name="Table Simple 1" w:semiHidden="1" w:unhideWhenUsed="1"/>
-    <w:lsdException w:name="Table Simple 2" w:semiHidden="1" w:unhideWhenUsed="1"/>
-    <w:lsdException w:name="Table Simple 3" w:semiHidden="1" w:unhideWhenUsed="1"/>
-    <w:lsdException w:name="Table Classic 1" w:semiHidden="1" w:unhideWhenUsed="1"/>
-    <w:lsdException w:name="Table Classic 2" w:semiHidden="1" w:unhideWhenUsed="1"/>
-    <w:lsdException w:name="Table Classic 3" w:semiHidden="1" w:unhideWhenUsed="1"/>
-    <w:lsdException w:name="Table Classic 4" w:semiHidden="1" w:unhideWhenUsed="1"/>
-    <w:lsdException w:name="Table Colorful 1" w:semiHidden="1" w:unhideWhenUsed="1"/>
-    <w:lsdException w:name="Table Colorful 2" w:semiHidden="1" w:unhideWhenUsed="1"/>
-    <w:lsdException w:name="Table Colorful 3" w:semiHidden="1" w:unhideWhenUsed="1"/>
-    <w:lsdException w:name="Table Columns 1" w:semiHidden="1" w:unhideWhenUsed="1"/>
-    <w:lsdException w:name="Table Columns 2" w:semiHidden="1" w:unhideWhenUsed="1"/>
-    <w:lsdException w:name="Table Columns 3" w:semiHidden="1" w:unhideWhenUsed="1"/>
-    <w:lsdException w:name="Table Columns 4" w:semiHidden="1" w:unhideWhenUsed="1"/>
-    <w:lsdException w:name="Table Columns 5" w:semiHidden="1" w:unhideWhenUsed="1"/>
-    <w:lsdException w:name="Table Grid 1" w:semiHidden="1" w:unhideWhenUsed="1"/>
-    <w:lsdException w:name="Table Grid 2" w:semiHidden="1" w:unhideWhenUsed="1"/>
-    <w:lsdException w:name="Table Grid 3" w:semiHidden="1" w:unhideWhenUsed="1"/>
-    <w:lsdException w:name="Table Grid 4" w:semiHidden="1" w:unhideWhenUsed="1"/>
-    <w:lsdException w:name="Table Grid 5" w:semiHidden="1" w:unhideWhenUsed="1"/>
-    <w:lsdException w:name="Table Grid 6" w:semiHidden="1" w:unhideWhenUsed="1"/>
-    <w:lsdException w:name="Table Grid 7" w:semiHidden="1" w:unhideWhenUsed="1"/>
-    <w:lsdException w:name="Table Grid 8" w:semiHidden="1" w:unhideWhenUsed="1"/>
-    <w:lsdException w:name="Table List 1" w:semiHidden="1" w:unhideWhenUsed="1"/>
-    <w:lsdException w:name="Table List 2" w:semiHidden="1" w:unhideWhenUsed="1"/>
-    <w:lsdException w:name="Table List 3" w:semiHidden="1" w:unhideWhenUsed="1"/>
-    <w:lsdException w:name="Table List 4" w:semiHidden="1" w:unhideWhenUsed="1"/>
-    <w:lsdException w:name="Table List 5" w:semiHidden="1" w:unhideWhenUsed="1"/>
-    <w:lsdException w:name="Table List 6" w:semiHidden="1" w:unhideWhenUsed="1"/>
-    <w:lsdException w:name="Table List 7" w:semiHidden="1" w:unhideWhenUsed="1"/>
-    <w:lsdException w:name="Table List 8" w:semiHidden="1" w:unhideWhenUsed="1"/>
-    <w:lsdException w:name="Table 3D effects 1" w:semiHidden="1" w:unhideWhenUsed="1"/>
-    <w:lsdException w:name="Table 3D effects 2" w:semiHidden="1" w:unhideWhenUsed="1"/>
-    <w:lsdException w:name="Table 3D effects 3" w:semiHidden="1" w:unhideWhenUsed="1"/>
-    <w:lsdException w:name="Table Contemporary" w:semiHidden="1" w:unhideWhenUsed="1"/>
-    <w:lsdException w:name="Table Elegant" w:semiHidden="1" w:unhideWhenUsed="1"/>
-    <w:lsdException w:name="Table Professional" w:semiHidden="1" w:unhideWhenUsed="1"/>
-    <w:lsdException w:name="Table Subtle 1" w:semiHidden="1" w:unhideWhenUsed="1"/>
-    <w:lsdException w:name="Table Subtle 2" w:semiHidden="1" w:unhideWhenUsed="1"/>
-    <w:lsdException w:name="Table Web 1" w:semiHidden="1" w:unhideWhenUsed="1"/>
-    <w:lsdException w:name="Table Web 2" w:semiHidden="1" w:unhideWhenUsed="1"/>
-    <w:lsdException w:name="Table Web 3" w:semiHidden="1" w:unhideWhenUsed="1"/>
-    <w:lsdException w:name="Balloon Text" w:semiHidden="1" w:unhideWhenUsed="1"/>
-    <w:lsdException w:name="Table Grid" w:uiPriority="39"/>
-    <w:lsdException w:name="Table Theme" w:semiHidden="1" w:unhideWhenUsed="1"/>
-    <w:lsdException w:name="Placeholder Text" w:semiHidden="1"/>
-    <w:lsdException w:name="No Spacing" w:uiPriority="1" w:qFormat="1"/>
-    <w:lsdException w:name="Light Shading" w:uiPriority="60"/>
-    <w:lsdException w:name="Light List" w:uiPriority="61"/>
-    <w:lsdException w:name="Light Grid" w:uiPriority="62"/>
-    <w:lsdException w:name="Medium Shading 1" w:uiPriority="63"/>
-    <w:lsdException w:name="Medium Shading 2" w:uiPriority="64"/>
-    <w:lsdException w:name="Medium List 1" w:uiPriority="65"/>
-    <w:lsdException w:name="Medium List 2" w:uiPriority="66"/>
-    <w:lsdException w:name="Medium Grid 1" w:uiPriority="67"/>
-    <w:lsdException w:name="Medium Grid 2" w:uiPriority="68"/>
-    <w:lsdException w:name="Medium Grid 3" w:uiPriority="69"/>
-    <w:lsdException w:name="Dark List" w:uiPriority="70"/>
-    <w:lsdException w:name="Colorful Shading" w:uiPriority="71"/>
-    <w:lsdException w:name="Colorful List" w:uiPriority="72"/>
-    <w:lsdException w:name="Colorful Grid" w:uiPriority="73"/>
-    <w:lsdException w:name="Light Shading Accent 1" w:uiPriority="60"/>
-    <w:lsdException w:name="Light List Accent 1" w:uiPriority="61"/>
-    <w:lsdException w:name="Light Grid Accent 1" w:uiPriority="62"/>
-    <w:lsdException w:name="Medium Shading 1 Accent 1" w:uiPriority="63"/>
-    <w:lsdException w:name="Medium Shading 2 Accent 1" w:uiPriority="64"/>
-    <w:lsdException w:name="Medium List 1 Accent 1" w:uiPriority="65"/>
-    <w:lsdException w:name="Revision" w:semiHidden="1"/>
-    <w:lsdException w:name="List Paragraph" w:uiPriority="34" w:qFormat="1"/>
-    <w:lsdException w:name="Quote" w:uiPriority="29" w:qFormat="1"/>
-    <w:lsdException w:name="Intense Quote" w:uiPriority="30" w:qFormat="1"/>
-    <w:lsdException w:name="Medium List 2 Accent 1" w:uiPriority="66"/>
-    <w:lsdException w:name="Medium Grid 1 Accent 1" w:uiPriority="67"/>
-    <w:lsdException w:name="Medium Grid 2 Accent 1" w:uiPriority="68"/>
-    <w:lsdException w:name="Medium Grid 3 Accent 1" w:uiPriority="69"/>
-    <w:lsdException w:name="Dark List Accent 1" w:uiPriority="70"/>
-    <w:lsdException w:name="Colorful Shading Accent 1" w:uiPriority="71"/>
-    <w:lsdException w:name="Colorful List Accent 1" w:uiPriority="72"/>
-    <w:lsdException w:name="Colorful Grid Accent 1" w:uiPriority="73"/>
-    <w:lsdException w:name="Light Shading Accent 2" w:uiPriority="60"/>
-    <w:lsdException w:name="Light List Accent 2" w:uiPriority="61"/>
-    <w:lsdException w:name="Light Grid Accent 2" w:uiPriority="62"/>
-    <w:lsdException w:name="Medium Shading 1 Accent 2" w:uiPriority="63"/>
-    <w:lsdException w:name="Medium Shading 2 Accent 2" w:uiPriority="64"/>
-    <w:lsdException w:name="Medium List 1 Accent 2" w:uiPriority="65"/>
-    <w:lsdException w:name="Medium List 2 Accent 2" w:uiPriority="66"/>
-    <w:lsdException w:name="Medium Grid 1 Accent 2" w:uiPriority="67"/>
-    <w:lsdException w:name="Medium Grid 2 Accent 2" w:uiPriority="68"/>
-    <w:lsdException w:name="Medium Grid 3 Accent 2" w:uiPriority="69"/>
-    <w:lsdException w:name="Dark List Accent 2" w:uiPriority="70"/>
-    <w:lsdException w:name="Colorful Shading Accent 2" w:uiPriority="71"/>
-    <w:lsdException w:name="Colorful List Accent 2" w:uiPriority="72"/>
-    <w:lsdException w:name="Colorful Grid Accent 2" w:uiPriority="73"/>
-    <w:lsdException w:name="Light Shading Accent 3" w:uiPriority="60"/>
-    <w:lsdException w:name="Light List Accent 3" w:uiPriority="61"/>
-    <w:lsdException w:name="Light Grid Accent 3" w:uiPriority="62"/>
-    <w:lsdException w:name="Medium Shading 1 Accent 3" w:uiPriority="63"/>
-    <w:lsdException w:name="Medium Shading 2 Accent 3" w:uiPriority="64"/>
-    <w:lsdException w:name="Medium List 1 Accent 3" w:uiPriority="65"/>
-    <w:lsdException w:name="Medium List 2 Accent 3" w:uiPriority="66"/>
-    <w:lsdException w:name="Medium Grid 1 Accent 3" w:uiPriority="67"/>
-    <w:lsdException w:name="Medium Grid 2 Accent 3" w:uiPriority="68"/>
-    <w:lsdException w:name="Medium Grid 3 Accent 3" w:uiPriority="69"/>
-    <w:lsdException w:name="Dark List Accent 3" w:uiPriority="70"/>
-    <w:lsdException w:name="Colorful Shading Accent 3" w:uiPriority="71"/>
-    <w:lsdException w:name="Colorful List Accent 3" w:uiPriority="72"/>
-    <w:lsdException w:name="Colorful Grid Accent 3" w:uiPriority="73"/>
-    <w:lsdException w:name="Light Shading Accent 4" w:uiPriority="60"/>
-    <w:lsdException w:name="Light List Accent 4" w:uiPriority="61"/>
-    <w:lsdException w:name="Light Grid Accent 4" w:uiPriority="62"/>
-    <w:lsdException w:name="Medium Shading 1 Accent 4" w:uiPriority="63"/>
-    <w:lsdException w:name="Medium Shading 2 Accent 4" w:uiPriority="64"/>
-    <w:lsdException w:name="Medium List 1 Accent 4" w:uiPriority="65"/>
-    <w:lsdException w:name="Medium List 2 Accent 4" w:uiPriority="66"/>
-    <w:lsdException w:name="Medium Grid 1 Accent 4" w:uiPriority="67"/>
-    <w:lsdException w:name="Medium Grid 2 Accent 4" w:uiPriority="68"/>
-    <w:lsdException w:name="Medium Grid 3 Accent 4" w:uiPriority="69"/>
-    <w:lsdException w:name="Dark List Accent 4" w:uiPriority="70"/>
-    <w:lsdException w:name="Colorful Shading Accent 4" w:uiPriority="71"/>
-    <w:lsdException w:name="Colorful List Accent 4" w:uiPriority="72"/>
-    <w:lsdException w:name="Colorful Grid Accent 4" w:uiPriority="73"/>
-    <w:lsdException w:name="Light Shading Accent 5" w:uiPriority="60"/>
-    <w:lsdException w:name="Light List Accent 5" w:uiPriority="61"/>
-    <w:lsdException w:name="Light Grid Accent 5" w:uiPriority="62"/>
-    <w:lsdException w:name="Medium Shading 1 Accent 5" w:uiPriority="63"/>
-    <w:lsdException w:name="Medium Shading 2 Accent 5" w:uiPriority="64"/>
-    <w:lsdException w:name="Medium List 1 Accent 5" w:uiPriority="65"/>
-    <w:lsdException w:name="Medium List 2 Accent 5" w:uiPriority="66"/>
-    <w:lsdException w:name="Medium Grid 1 Accent 5" w:uiPriority="67"/>
-    <w:lsdException w:name="Medium Grid 2 Accent 5" w:uiPriority="68"/>
-    <w:lsdException w:name="Medium Grid 3 Accent 5" w:uiPriority="69"/>
-    <w:lsdException w:name="Dark List Accent 5" w:uiPriority="70"/>
-    <w:lsdException w:name="Colorful Shading Accent 5" w:uiPriority="71"/>
-    <w:lsdException w:name="Colorful List Accent 5" w:uiPriority="72"/>
-    <w:lsdException w:name="Colorful Grid Accent 5" w:uiPriority="73"/>
-    <w:lsdException w:name="Light Shading Accent 6" w:uiPriority="60"/>
-    <w:lsdException w:name="Light List Accent 6" w:uiPriority="61"/>
-    <w:lsdException w:name="Light Grid Accent 6" w:uiPriority="62"/>
-    <w:lsdException w:name="Medium Shading 1 Accent 6" w:uiPriority="63"/>
-    <w:lsdException w:name="Medium Shading 2 Accent 6" w:uiPriority="64"/>
-    <w:lsdException w:name="Medium List 1 Accent 6" w:uiPriority="65"/>
-    <w:lsdException w:name="Medium List 2 Accent 6" w:uiPriority="66"/>
-    <w:lsdException w:name="Medium Grid 1 Accent 6" w:uiPriority="67"/>
-    <w:lsdException w:name="Medium Grid 2 Accent 6" w:uiPriority="68"/>
-    <w:lsdException w:name="Medium Grid 3 Accent 6" w:uiPriority="69"/>
-    <w:lsdException w:name="Dark List Accent 6" w:uiPriority="70"/>
-    <w:lsdException w:name="Colorful Shading Accent 6" w:uiPriority="71"/>
-    <w:lsdException w:name="Colorful List Accent 6" w:uiPriority="72"/>
-    <w:lsdException w:name="Colorful Grid Accent 6" w:uiPriority="73"/>
-    <w:lsdException w:name="Subtle Emphasis" w:uiPriority="19" w:qFormat="1"/>
-    <w:lsdException w:name="Intense Emphasis" w:uiPriority="21" w:qFormat="1"/>
-    <w:lsdException w:name="Subtle Reference" w:uiPriority="31" w:qFormat="1"/>
-    <w:lsdException w:name="Intense Reference" w:uiPriority="32" w:qFormat="1"/>
-    <w:lsdException w:name="Book Title" w:uiPriority="33" w:qFormat="1"/>
-    <w:lsdException w:name="Bibliography" w:semiHidden="1" w:uiPriority="37" w:unhideWhenUsed="1"/>
-    <w:lsdException w:name="TOC Heading" w:semiHidden="1" w:uiPriority="39" w:unhideWhenUsed="1" w:qFormat="1"/>
-    <w:lsdException w:name="Plain Table 1" w:uiPriority="41"/>
-    <w:lsdException w:name="Plain Table 2" w:uiPriority="42"/>
-    <w:lsdException w:name="Plain Table 3" w:uiPriority="43"/>
-    <w:lsdException w:name="Plain Table 4" w:uiPriority="44"/>
-    <w:lsdException w:name="Plain Table 5" w:uiPriority="45"/>
-    <w:lsdException w:name="Grid Table Light" w:uiPriority="40"/>
-    <w:lsdException w:name="Grid Table 1 Light" w:uiPriority="46"/>
-    <w:lsdException w:name="Grid Table 2" w:uiPriority="47"/>
-    <w:lsdException w:name="Grid Table 3" w:uiPriority="48"/>
-    <w:lsdException w:name="Grid Table 4" w:uiPriority="49"/>
-    <w:lsdException w:name="Grid Table 5 Dark" w:uiPriority="50"/>
-    <w:lsdException w:name="Grid Table 6 Colorful" w:uiPriority="51"/>
-    <w:lsdException w:name="Grid Table 7 Colorful" w:uiPriority="52"/>
-    <w:lsdException w:name="Grid Table 1 Light Accent 1" w:uiPriority="46"/>
-    <w:lsdException w:name="Grid Table 2 Accent 1" w:uiPriority="47"/>
-    <w:lsdException w:name="Grid Table 3 Accent 1" w:uiPriority="48"/>
-    <w:lsdException w:name="Grid Table 4 Accent 1" w:uiPriority="49"/>
-    <w:lsdException w:name="Grid Table 5 Dark Accent 1" w:uiPriority="50"/>
-    <w:lsdException w:name="Grid Table 6 Colorful Accent 1" w:uiPriority="51"/>
-    <w:lsdException w:name="Grid Table 7 Colorful Accent 1" w:uiPriority="52"/>
-    <w:lsdException w:name="Grid Table 1 Light Accent 2" w:uiPriority="46"/>
-    <w:lsdException w:name="Grid Table 2 Accent 2" w:uiPriority="47"/>
-    <w:lsdException w:name="Grid Table 3 Accent 2" w:uiPriority="48"/>
-    <w:lsdException w:name="Grid Table 4 Accent 2" w:uiPriority="49"/>
-    <w:lsdException w:name="Grid Table 5 Dark Accent 2" w:uiPriority="50"/>
-    <w:lsdException w:name="Grid Table 6 Colorful Accent 2" w:uiPriority="51"/>
-    <w:lsdException w:name="Grid Table 7 Colorful Accent 2" w:uiPriority="52"/>
-    <w:lsdException w:name="Grid Table 1 Light Accent 3" w:uiPriority="46"/>
-    <w:lsdException w:name="Grid Table 2 Accent 3" w:uiPriority="47"/>
-    <w:lsdException w:name="Grid Table 3 Accent 3" w:uiPriority="48"/>
-    <w:lsdException w:name="Grid Table 4 Accent 3" w:uiPriority="49"/>
-    <w:lsdException w:name="Grid Table 5 Dark Accent 3" w:uiPriority="50"/>
-    <w:lsdException w:name="Grid Table 6 Colorful Accent 3" w:uiPriority="51"/>
-    <w:lsdException w:name="Grid Table 7 Colorful Accent 3" w:uiPriority="52"/>
-    <w:lsdException w:name="Grid Table 1 Light Accent 4" w:uiPriority="46"/>
-    <w:lsdException w:name="Grid Table 2 Accent 4" w:uiPriority="47"/>
-    <w:lsdException w:name="Grid Table 3 Accent 4" w:uiPriority="48"/>
-    <w:lsdException w:name="Grid Table 4 Accent 4" w:uiPriority="49"/>
-    <w:lsdException w:name="Grid Table 5 Dark Accent 4" w:uiPriority="50"/>
-    <w:lsdException w:name="Grid Table 6 Colorful Accent 4" w:uiPriority="51"/>
-    <w:lsdException w:name="Grid Table 7 Colorful Accent 4" w:uiPriority="52"/>
-    <w:lsdException w:name="Grid Table 1 Light Accent 5" w:uiPriority="46"/>
-    <w:lsdException w:name="Grid Table 2 Accent 5" w:uiPriority="47"/>
-    <w:lsdException w:name="Grid Table 3 Accent 5" w:uiPriority="48"/>
-    <w:lsdException w:name="Grid Table 4 Accent 5" w:uiPriority="49"/>
-    <w:lsdException w:name="Grid Table 5 Dark Accent 5" w:uiPriority="50"/>
-    <w:lsdException w:name="Grid Table 6 Colorful Accent 5" w:uiPriority="51"/>
-    <w:lsdException w:name="Grid Table 7 Colorful Accent 5" w:uiPriority="52"/>
-    <w:lsdException w:name="Grid Table 1 Light Accent 6" w:uiPriority="46"/>
-    <w:lsdException w:name="Grid Table 2 Accent 6" w:uiPriority="47"/>
-    <w:lsdException w:name="Grid Table 3 Accent 6" w:uiPriority="48"/>
-    <w:lsdException w:name="Grid Table 4 Accent 6" w:uiPriority="49"/>
-    <w:lsdException w:name="Grid Table 5 Dark Accent 6" w:uiPriority="50"/>
-    <w:lsdException w:name="Grid Table 6 Colorful Accent 6" w:uiPriority="51"/>
-    <w:lsdException w:name="Grid Table 7 Colorful Accent 6" w:uiPriority="52"/>
-    <w:lsdException w:name="List Table 1 Light" w:uiPriority="46"/>
-    <w:lsdException w:name="List Table 2" w:uiPriority="47"/>
-    <w:lsdException w:name="List Table 3" w:uiPriority="48"/>
-    <w:lsdException w:name="List Table 4" w:uiPriority="49"/>
-    <w:lsdException w:name="List Table 5 Dark" w:uiPriority="50"/>
-    <w:lsdException w:name="List Table 6 Colorful" w:uiPriority="51"/>
-    <w:lsdException w:name="List Table 7 Colorful" w:uiPriority="52"/>
-    <w:lsdException w:name="List Table 1 Light Accent 1" w:uiPriority="46"/>
-    <w:lsdException w:name="List Table 2 Accent 1" w:uiPriority="47"/>
-    <w:lsdException w:name="List Table 3 Accent 1" w:uiPriority="48"/>
-    <w:lsdException w:name="List Table 4 Accent 1" w:uiPriority="49"/>
-    <w:lsdException w:name="List Table 5 Dark Accent 1" w:uiPriority="50"/>
-    <w:lsdException w:name="List Table 6 Colorful Accent 1" w:uiPriority="51"/>
-    <w:lsdException w:name="List Table 7 Colorful Accent 1" w:uiPriority="52"/>
-    <w:lsdException w:name="List Table 1 Light Accent 2" w:uiPriority="46"/>
-    <w:lsdException w:name="List Table 2 Accent 2" w:uiPriority="47"/>
-    <w:lsdException w:name="List Table 3 Accent 2" w:uiPriority="48"/>
-    <w:lsdException w:name="List Table 4 Accent 2" w:uiPriority="49"/>
-    <w:lsdException w:name="List Table 5 Dark Accent 2" w:uiPriority="50"/>
-    <w:lsdException w:name="List Table 6 Colorful Accent 2" w:uiPriority="51"/>
-    <w:lsdException w:name="List Table 7 Colorful Accent 2" w:uiPriority="52"/>
-    <w:lsdException w:name="List Table 1 Light Accent 3" w:uiPriority="46"/>
-    <w:lsdException w:name="List Table 2 Accent 3" w:uiPriority="47"/>
-    <w:lsdException w:name="List Table 3 Accent 3" w:uiPriority="48"/>
-    <w:lsdException w:name="List Table 4 Accent 3" w:uiPriority="49"/>
-    <w:lsdException w:name="List Table 5 Dark Accent 3" w:uiPriority="50"/>
-    <w:lsdException w:name="List Table 6 Colorful Accent 3" w:uiPriority="51"/>
-    <w:lsdException w:name="List Table 7 Colorful Accent 3" w:uiPriority="52"/>
-    <w:lsdException w:name="List Table 1 Light Accent 4" w:uiPriority="46"/>
-    <w:lsdException w:name="List Table 2 Accent 4" w:uiPriority="47"/>
-    <w:lsdException w:name="List Table 3 Accent 4" w:uiPriority="48"/>
-    <w:lsdException w:name="List Table 4 Accent 4" w:uiPriority="49"/>
-    <w:lsdException w:name="List Table 5 Dark Accent 4" w:uiPriority="50"/>
-    <w:lsdException w:name="List Table 6 Colorful Accent 4" w:uiPriority="51"/>
-    <w:lsdException w:name="List Table 7 Colorful Accent 4" w:uiPriority="52"/>
-    <w:lsdException w:name="List Table 1 Light Accent 5" w:uiPriority="46"/>
-    <w:lsdException w:name="List Table 2 Accent 5" w:uiPriority="47"/>
-    <w:lsdException w:name="List Table 3 Accent 5" w:uiPriority="48"/>
-    <w:lsdException w:name="List Table 4 Accent 5" w:uiPriority="49"/>
-    <w:lsdException w:name="List Table 5 Dark Accent 5" w:uiPriority="50"/>
-    <w:lsdException w:name="List Table 6 Colorful Accent 5" w:uiPriority="51"/>
-    <w:lsdException w:name="List Table 7 Colorful Accent 5" w:uiPriority="52"/>
-    <w:lsdException w:name="List Table 1 Light Accent 6" w:uiPriority="46"/>
-    <w:lsdException w:name="List Table 2 Accent 6" w:uiPriority="47"/>
-    <w:lsdException w:name="List Table 3 Accent 6" w:uiPriority="48"/>
-    <w:lsdException w:name="List Table 4 Accent 6" w:uiPriority="49"/>
-    <w:lsdException w:name="List Table 5 Dark Accent 6" w:uiPriority="50"/>
-    <w:lsdException w:name="List Table 6 Colorful Accent 6" w:uiPriority="51"/>
-    <w:lsdException w:name="List Table 7 Colorful Accent 6" w:uiPriority="52"/>
+  <w:latentStyles w:defLockedState="0" w:defUIPriority="99" w:defSemiHidden="1" w:defUnhideWhenUsed="1" w:defQFormat="0" w:count="267">
+    <w:lsdException w:name="Normal" w:semiHidden="0" w:uiPriority="0" w:unhideWhenUsed="0" w:qFormat="1"/>
+    <w:lsdException w:name="heading 1" w:semiHidden="0" w:uiPriority="9" w:unhideWhenUsed="0" w:qFormat="1"/>
+    <w:lsdException w:name="heading 2" w:uiPriority="9" w:qFormat="1"/>
+    <w:lsdException w:name="heading 3" w:uiPriority="9" w:qFormat="1"/>
+    <w:lsdException w:name="heading 4" w:uiPriority="9" w:qFormat="1"/>
+    <w:lsdException w:name="heading 5" w:uiPriority="9" w:qFormat="1"/>
+    <w:lsdException w:name="heading 6" w:uiPriority="9" w:qFormat="1"/>
+    <w:lsdException w:name="heading 7" w:uiPriority="9" w:qFormat="1"/>
+    <w:lsdException w:name="heading 8" w:uiPriority="9" w:qFormat="1"/>
+    <w:lsdException w:name="heading 9" w:uiPriority="9" w:qFormat="1"/>
+    <w:lsdException w:name="toc 1" w:uiPriority="39"/>
+    <w:lsdException w:name="toc 2" w:uiPriority="39"/>
+    <w:lsdException w:name="toc 3" w:uiPriority="39"/>
+    <w:lsdException w:name="toc 4" w:uiPriority="39"/>
+    <w:lsdException w:name="toc 5" w:uiPriority="39"/>
+    <w:lsdException w:name="toc 6" w:uiPriority="39"/>
+    <w:lsdException w:name="toc 7" w:uiPriority="39"/>
+    <w:lsdException w:name="toc 8" w:uiPriority="39"/>
+    <w:lsdException w:name="toc 9" w:uiPriority="39"/>
+    <w:lsdException w:name="caption" w:uiPriority="35" w:qFormat="1"/>
+    <w:lsdException w:name="Title" w:semiHidden="0" w:uiPriority="10" w:unhideWhenUsed="0" w:qFormat="1"/>
+    <w:lsdException w:name="Default Paragraph Font" w:uiPriority="1"/>
+    <w:lsdException w:name="Subtitle" w:semiHidden="0" w:uiPriority="11" w:unhideWhenUsed="0" w:qFormat="1"/>
+    <w:lsdException w:name="Strong" w:semiHidden="0" w:uiPriority="22" w:unhideWhenUsed="0" w:qFormat="1"/>
+    <w:lsdException w:name="Emphasis" w:semiHidden="0" w:uiPriority="20" w:unhideWhenUsed="0" w:qFormat="1"/>
+    <w:lsdException w:name="Table Grid" w:semiHidden="0" w:uiPriority="39" w:unhideWhenUsed="0"/>
+    <w:lsdException w:name="Placeholder Text" w:unhideWhenUsed="0"/>
+    <w:lsdException w:name="No Spacing" w:semiHidden="0" w:uiPriority="1" w:unhideWhenUsed="0" w:qFormat="1"/>
+    <w:lsdException w:name="Light Shading" w:semiHidden="0" w:uiPriority="60" w:unhideWhenUsed="0"/>
+    <w:lsdException w:name="Light List" w:semiHidden="0" w:uiPriority="61" w:unhideWhenUsed="0"/>
+    <w:lsdException w:name="Light Grid" w:semiHidden="0" w:uiPriority="62" w:unhideWhenUsed="0"/>
+    <w:lsdException w:name="Medium Shading 1" w:semiHidden="0" w:uiPriority="63" w:unhideWhenUsed="0"/>
+    <w:lsdException w:name="Medium Shading 2" w:semiHidden="0" w:uiPriority="64" w:unhideWhenUsed="0"/>
+    <w:lsdException w:name="Medium List 1" w:semiHidden="0" w:uiPriority="65" w:unhideWhenUsed="0"/>
+    <w:lsdException w:name="Medium List 2" w:semiHidden="0" w:uiPriority="66" w:unhideWhenUsed="0"/>
+    <w:lsdException w:name="Medium Grid 1" w:semiHidden="0" w:uiPriority="67" w:unhideWhenUsed="0"/>
+    <w:lsdException w:name="Medium Grid 2" w:semiHidden="0" w:uiPriority="68" w:unhideWhenUsed="0"/>
+    <w:lsdException w:name="Medium Grid 3" w:semiHidden="0" w:uiPriority="69" w:unhideWhenUsed="0"/>
+    <w:lsdException w:name="Dark List" w:semiHidden="0" w:uiPriority="70" w:unhideWhenUsed="0"/>
+    <w:lsdException w:name="Colorful Shading" w:semiHidden="0" w:uiPriority="71" w:unhideWhenUsed="0"/>
+    <w:lsdException w:name="Colorful List" w:semiHidden="0" w:uiPriority="72" w:unhideWhenUsed="0"/>
+    <w:lsdException w:name="Colorful Grid" w:semiHidden="0" w:uiPriority="73" w:unhideWhenUsed="0"/>
+    <w:lsdException w:name="Light Shading Accent 1" w:semiHidden="0" w:uiPriority="60" w:unhideWhenUsed="0"/>
+    <w:lsdException w:name="Light List Accent 1" w:semiHidden="0" w:uiPriority="61" w:unhideWhenUsed="0"/>
+    <w:lsdException w:name="Light Grid Accent 1" w:semiHidden="0" w:uiPriority="62" w:unhideWhenUsed="0"/>
+    <w:lsdException w:name="Medium Shading 1 Accent 1" w:semiHidden="0" w:uiPriority="63" w:unhideWhenUsed="0"/>
+    <w:lsdException w:name="Medium Shading 2 Accent 1" w:semiHidden="0" w:uiPriority="64" w:unhideWhenUsed="0"/>
+    <w:lsdException w:name="Medium List 1 Accent 1" w:semiHidden="0" w:uiPriority="65" w:unhideWhenUsed="0"/>
+    <w:lsdException w:name="Revision" w:unhideWhenUsed="0"/>
+    <w:lsdException w:name="List Paragraph" w:semiHidden="0" w:uiPriority="34" w:unhideWhenUsed="0" w:qFormat="1"/>
+    <w:lsdException w:name="Quote" w:semiHidden="0" w:uiPriority="29" w:unhideWhenUsed="0" w:qFormat="1"/>
+    <w:lsdException w:name="Intense Quote" w:semiHidden="0" w:uiPriority="30" w:unhideWhenUsed="0" w:qFormat="1"/>
+    <w:lsdException w:name="Medium List 2 Accent 1" w:semiHidden="0" w:uiPriority="66" w:unhideWhenUsed="0"/>
+    <w:lsdException w:name="Medium Grid 1 Accent 1" w:semiHidden="0" w:uiPriority="67" w:unhideWhenUsed="0"/>
+    <w:lsdException w:name="Medium Grid 2 Accent 1" w:semiHidden="0" w:uiPriority="68" w:unhideWhenUsed="0"/>
+    <w:lsdException w:name="Medium Grid 3 Accent 1" w:semiHidden="0" w:uiPriority="69" w:unhideWhenUsed="0"/>
+    <w:lsdException w:name="Dark List Accent 1" w:semiHidden="0" w:uiPriority="70" w:unhideWhenUsed="0"/>
+    <w:lsdException w:name="Colorful Shading Accent 1" w:semiHidden="0" w:uiPriority="71" w:unhideWhenUsed="0"/>
+    <w:lsdException w:name="Colorful List Accent 1" w:semiHidden="0" w:uiPriority="72" w:unhideWhenUsed="0"/>
+    <w:lsdException w:name="Colorful Grid Accent 1" w:semiHidden="0" w:uiPriority="73" w:unhideWhenUsed="0"/>
+    <w:lsdException w:name="Light Shading Accent 2" w:semiHidden="0" w:uiPriority="60" w:unhideWhenUsed="0"/>
+    <w:lsdException w:name="Light List Accent 2" w:semiHidden="0" w:uiPriority="61" w:unhideWhenUsed="0"/>
+    <w:lsdException w:name="Light Grid Accent 2" w:semiHidden="0" w:uiPriority="62" w:unhideWhenUsed="0"/>
+    <w:lsdException w:name="Medium Shading 1 Accent 2" w:semiHidden="0" w:uiPriority="63" w:unhideWhenUsed="0"/>
+    <w:lsdException w:name="Medium Shading 2 Accent 2" w:semiHidden="0" w:uiPriority="64" w:unhideWhenUsed="0"/>
+    <w:lsdException w:name="Medium List 1 Accent 2" w:semiHidden="0" w:uiPriority="65" w:unhideWhenUsed="0"/>
+    <w:lsdException w:name="Medium List 2 Accent 2" w:semiHidden="0" w:uiPriority="66" w:unhideWhenUsed="0"/>
+    <w:lsdException w:name="Medium Grid 1 Accent 2" w:semiHidden="0" w:uiPriority="67" w:unhideWhenUsed="0"/>
+    <w:lsdException w:name="Medium Grid 2 Accent 2" w:semiHidden="0" w:uiPriority="68" w:unhideWhenUsed="0"/>
+    <w:lsdException w:name="Medium Grid 3 Accent 2" w:semiHidden="0" w:uiPriority="69" w:unhideWhenUsed="0"/>
+    <w:lsdException w:name="Dark List Accent 2" w:semiHidden="0" w:uiPriority="70" w:unhideWhenUsed="0"/>
+    <w:lsdException w:name="Colorful Shading Accent 2" w:semiHidden="0" w:uiPriority="71" w:unhideWhenUsed="0"/>
+    <w:lsdException w:name="Colorful List Accent 2" w:semiHidden="0" w:uiPriority="72" w:unhideWhenUsed="0"/>
+    <w:lsdException w:name="Colorful Grid Accent 2" w:semiHidden="0" w:uiPriority="73" w:unhideWhenUsed="0"/>
+    <w:lsdException w:name="Light Shading Accent 3" w:semiHidden="0" w:uiPriority="60" w:unhideWhenUsed="0"/>
+    <w:lsdException w:name="Light List Accent 3" w:semiHidden="0" w:uiPriority="61" w:unhideWhenUsed="0"/>
+    <w:lsdException w:name="Light Grid Accent 3" w:semiHidden="0" w:uiPriority="62" w:unhideWhenUsed="0"/>
+    <w:lsdException w:name="Medium Shading 1 Accent 3" w:semiHidden="0" w:uiPriority="63" w:unhideWhenUsed="0"/>
+    <w:lsdException w:name="Medium Shading 2 Accent 3" w:semiHidden="0" w:uiPriority="64" w:unhideWhenUsed="0"/>
+    <w:lsdException w:name="Medium List 1 Accent 3" w:semiHidden="0" w:uiPriority="65" w:unhideWhenUsed="0"/>
+    <w:lsdException w:name="Medium List 2 Accent 3" w:semiHidden="0" w:uiPriority="66" w:unhideWhenUsed="0"/>
+    <w:lsdException w:name="Medium Grid 1 Accent 3" w:semiHidden="0" w:uiPriority="67" w:unhideWhenUsed="0"/>
+    <w:lsdException w:name="Medium Grid 2 Accent 3" w:semiHidden="0" w:uiPriority="68" w:unhideWhenUsed="0"/>
+    <w:lsdException w:name="Medium Grid 3 Accent 3" w:semiHidden="0" w:uiPriority="69" w:unhideWhenUsed="0"/>
+    <w:lsdException w:name="Dark List Accent 3" w:semiHidden="0" w:uiPriority="70" w:unhideWhenUsed="0"/>
+    <w:lsdException w:name="Colorful Shading Accent 3" w:semiHidden="0" w:uiPriority="71" w:unhideWhenUsed="0"/>
+    <w:lsdException w:name="Colorful List Accent 3" w:semiHidden="0" w:uiPriority="72" w:unhideWhenUsed="0"/>
+    <w:lsdException w:name="Colorful Grid Accent 3" w:semiHidden="0" w:uiPriority="73" w:unhideWhenUsed="0"/>
+    <w:lsdException w:name="Light Shading Accent 4" w:semiHidden="0" w:uiPriority="60" w:unhideWhenUsed="0"/>
+    <w:lsdException w:name="Light List Accent 4" w:semiHidden="0" w:uiPriority="61" w:unhideWhenUsed="0"/>
+    <w:lsdException w:name="Light Grid Accent 4" w:semiHidden="0" w:uiPriority="62" w:unhideWhenUsed="0"/>
+    <w:lsdException w:name="Medium Shading 1 Accent 4" w:semiHidden="0" w:uiPriority="63" w:unhideWhenUsed="0"/>
+    <w:lsdException w:name="Medium Shading 2 Accent 4" w:semiHidden="0" w:uiPriority="64" w:unhideWhenUsed="0"/>
+    <w:lsdException w:name="Medium List 1 Accent 4" w:semiHidden="0" w:uiPriority="65" w:unhideWhenUsed="0"/>
+    <w:lsdException w:name="Medium List 2 Accent 4" w:semiHidden="0" w:uiPriority="66" w:unhideWhenUsed="0"/>
+    <w:lsdException w:name="Medium Grid 1 Accent 4" w:semiHidden="0" w:uiPriority="67" w:unhideWhenUsed="0"/>
+    <w:lsdException w:name="Medium Grid 2 Accent 4" w:semiHidden="0" w:uiPriority="68" w:unhideWhenUsed="0"/>
+    <w:lsdException w:name="Medium Grid 3 Accent 4" w:semiHidden="0" w:uiPriority="69" w:unhideWhenUsed="0"/>
+    <w:lsdException w:name="Dark List Accent 4" w:semiHidden="0" w:uiPriority="70" w:unhideWhenUsed="0"/>
+    <w:lsdException w:name="Colorful Shading Accent 4" w:semiHidden="0" w:uiPriority="71" w:unhideWhenUsed="0"/>
+    <w:lsdException w:name="Colorful List Accent 4" w:semiHidden="0" w:uiPriority="72" w:unhideWhenUsed="0"/>
+    <w:lsdException w:name="Colorful Grid Accent 4" w:semiHidden="0" w:uiPriority="73" w:unhideWhenUsed="0"/>
+    <w:lsdException w:name="Light Shading Accent 5" w:semiHidden="0" w:uiPriority="60" w:unhideWhenUsed="0"/>
+    <w:lsdException w:name="Light List Accent 5" w:semiHidden="0" w:uiPriority="61" w:unhideWhenUsed="0"/>
+    <w:lsdException w:name="Light Grid Accent 5" w:semiHidden="0" w:uiPriority="62" w:unhideWhenUsed="0"/>
+    <w:lsdException w:name="Medium Shading 1 Accent 5" w:semiHidden="0" w:uiPriority="63" w:unhideWhenUsed="0"/>
+    <w:lsdException w:name="Medium Shading 2 Accent 5" w:semiHidden="0" w:uiPriority="64" w:unhideWhenUsed="0"/>
+    <w:lsdException w:name="Medium List 1 Accent 5" w:semiHidden="0" w:uiPriority="65" w:unhideWhenUsed="0"/>
+    <w:lsdException w:name="Medium List 2 Accent 5" w:semiHidden="0" w:uiPriority="66" w:unhideWhenUsed="0"/>
+    <w:lsdException w:name="Medium Grid 1 Accent 5" w:semiHidden="0" w:uiPriority="67" w:unhideWhenUsed="0"/>
+    <w:lsdException w:name="Medium Grid 2 Accent 5" w:semiHidden="0" w:uiPriority="68" w:unhideWhenUsed="0"/>
+    <w:lsdException w:name="Medium Grid 3 Accent 5" w:semiHidden="0" w:uiPriority="69" w:unhideWhenUsed="0"/>
+    <w:lsdException w:name="Dark List Accent 5" w:semiHidden="0" w:uiPriority="70" w:unhideWhenUsed="0"/>
+    <w:lsdException w:name="Colorful Shading Accent 5" w:semiHidden="0" w:uiPriority="71" w:unhideWhenUsed="0"/>
+    <w:lsdException w:name="Colorful List Accent 5" w:semiHidden="0" w:uiPriority="72" w:unhideWhenUsed="0"/>
+    <w:lsdException w:name="Colorful Grid Accent 5" w:semiHidden="0" w:uiPriority="73" w:unhideWhenUsed="0"/>
+    <w:lsdException w:name="Light Shading Accent 6" w:semiHidden="0" w:uiPriority="60" w:unhideWhenUsed="0"/>
+    <w:lsdException w:name="Light List Accent 6" w:semiHidden="0" w:uiPriority="61" w:unhideWhenUsed="0"/>
+    <w:lsdException w:name="Light Grid Accent 6" w:semiHidden="0" w:uiPriority="62" w:unhideWhenUsed="0"/>
+    <w:lsdException w:name="Medium Shading 1 Accent 6" w:semiHidden="0" w:uiPriority="63" w:unhideWhenUsed="0"/>
+    <w:lsdException w:name="Medium Shading 2 Accent 6" w:semiHidden="0" w:uiPriority="64" w:unhideWhenUsed="0"/>
+    <w:lsdException w:name="Medium List 1 Accent 6" w:semiHidden="0" w:uiPriority="65" w:unhideWhenUsed="0"/>
+    <w:lsdException w:name="Medium List 2 Accent 6" w:semiHidden="0" w:uiPriority="66" w:unhideWhenUsed="0"/>
+    <w:lsdException w:name="Medium Grid 1 Accent 6" w:semiHidden="0" w:uiPriority="67" w:unhideWhenUsed="0"/>
+    <w:lsdException w:name="Medium Grid 2 Accent 6" w:semiHidden="0" w:uiPriority="68" w:unhideWhenUsed="0"/>
+    <w:lsdException w:name="Medium Grid 3 Accent 6" w:semiHidden="0" w:uiPriority="69" w:unhideWhenUsed="0"/>
+    <w:lsdException w:name="Dark List Accent 6" w:semiHidden="0" w:uiPriority="70" w:unhideWhenUsed="0"/>
+    <w:lsdException w:name="Colorful Shading Accent 6" w:semiHidden="0" w:uiPriority="71" w:unhideWhenUsed="0"/>
+    <w:lsdException w:name="Colorful List Accent 6" w:semiHidden="0" w:uiPriority="72" w:unhideWhenUsed="0"/>
+    <w:lsdException w:name="Colorful Grid Accent 6" w:semiHidden="0" w:uiPriority="73" w:unhideWhenUsed="0"/>
+    <w:lsdException w:name="Subtle Emphasis" w:semiHidden="0" w:uiPriority="19" w:unhideWhenUsed="0" w:qFormat="1"/>
+    <w:lsdException w:name="Intense Emphasis" w:semiHidden="0" w:uiPriority="21" w:unhideWhenUsed="0" w:qFormat="1"/>
+    <w:lsdException w:name="Subtle Reference" w:semiHidden="0" w:uiPriority="31" w:unhideWhenUsed="0" w:qFormat="1"/>
+    <w:lsdException w:name="Intense Reference" w:semiHidden="0" w:uiPriority="32" w:unhideWhenUsed="0" w:qFormat="1"/>
+    <w:lsdException w:name="Book Title" w:semiHidden="0" w:uiPriority="33" w:unhideWhenUsed="0" w:qFormat="1"/>
+    <w:lsdException w:name="Bibliography" w:uiPriority="37"/>
+    <w:lsdException w:name="TOC Heading" w:uiPriority="39" w:qFormat="1"/>
+  </w:latentStyles>
+  <w:style w:type="paragraph" w:default="1" w:styleId="Normal">
+    <w:name w:val="Normal"/>
+    <w:qFormat/>
+  </w:style>
+  <w:style w:type="character" w:default="1" w:styleId="DefaultParagraphFont">
+    <w:name w:val="Default Paragraph Font"/>
+    <w:uiPriority w:val="1"/>
+    <w:semiHidden/>
+    <w:unhideWhenUsed/>
+  </w:style>
+  <w:style w:type="table" w:default="1" w:styleId="TableNormal">
+    <w:name w:val="Normal Table"/>
+    <w:uiPriority w:val="99"/>
+    <w:semiHidden/>
+    <w:unhideWhenUsed/>
+    <w:tblPr>
+      <w:tblInd w:w="0" w:type="dxa"/>
+      <w:tblCellMar>
+        <w:top w:w="0" w:type="dxa"/>
+        <w:left w:w="108" w:type="dxa"/>
+        <w:bottom w:w="0" w:type="dxa"/>
+        <w:right w:w="108" w:type="dxa"/>
+      </w:tblCellMar>
+    </w:tblPr>
+  </w:style>
+  <w:style w:type="numbering" w:default="1" w:styleId="NoList">
+    <w:name w:val="No List"/>
+    <w:uiPriority w:val="99"/>
+    <w:semiHidden/>
+    <w:unhideWhenUsed/>
+  </w:style>
+</w:styles>
+</file>
+
+<file path=word/stylesWithEffects.xml><?xml version="1.0" encoding="utf-8"?>
+<w:styles xmlns:wpc="http://schemas.microsoft.com/office/word/2010/wordprocessingCanvas" xmlns:mc="http://schemas.openxmlformats.org/markup-compatibility/2006" xmlns:o="urn:schemas-microsoft-com:office:office" xmlns:r="http://schemas.openxmlformats.org/officeDocument/2006/relationships" xmlns:m="http://schemas.openxmlformats.org/officeDocument/2006/math" xmlns:v="urn:schemas-microsoft-com:vml" xmlns:wp14="http://schemas.microsoft.com/office/word/2010/wordprocessingDrawing" xmlns:wp="http://schemas.openxmlformats.org/drawingml/2006/wordprocessingDrawing" xmlns:w10="urn:schemas-microsoft-com:office:word" xmlns:w="http://schemas.openxmlformats.org/wordprocessingml/2006/main" xmlns:w14="http://schemas.microsoft.com/office/word/2010/wordml" xmlns:wpg="http://schemas.microsoft.com/office/word/2010/wordprocessingGroup" xmlns:wpi="http://schemas.microsoft.com/office/word/2010/wordprocessingInk" xmlns:wne="http://schemas.microsoft.com/office/word/2006/wordml" xmlns:wps="http://schemas.microsoft.com/office/word/2010/wordprocessingShape" mc:Ignorable="w14 wp14">
+  <w:docDefaults>
+    <w:rPrDefault>
+      <w:rPr>
+        <w:rFonts w:asciiTheme="minorHAnsi" w:eastAsiaTheme="minorHAnsi" w:hAnsiTheme="minorHAnsi" w:cstheme="minorBidi"/>
+        <w:sz w:val="22"/>
+        <w:szCs w:val="22"/>
+        <w:lang w:val="en-US" w:eastAsia="en-US" w:bidi="ar-SA"/>
+      </w:rPr>
+    </w:rPrDefault>
+    <w:pPrDefault>
+      <w:pPr>
+        <w:spacing w:after="160" w:line="259" w:lineRule="auto"/>
+      </w:pPr>
+    </w:pPrDefault>
+  </w:docDefaults>
+  <w:latentStyles w:defLockedState="0" w:defUIPriority="99" w:defSemiHidden="1" w:defUnhideWhenUsed="1" w:defQFormat="0" w:count="267">
+    <w:lsdException w:name="Normal" w:semiHidden="0" w:uiPriority="0" w:unhideWhenUsed="0" w:qFormat="1"/>
+    <w:lsdException w:name="heading 1" w:semiHidden="0" w:uiPriority="9" w:unhideWhenUsed="0" w:qFormat="1"/>
+    <w:lsdException w:name="heading 2" w:uiPriority="9" w:qFormat="1"/>
+    <w:lsdException w:name="heading 3" w:uiPriority="9" w:qFormat="1"/>
+    <w:lsdException w:name="heading 4" w:uiPriority="9" w:qFormat="1"/>
+    <w:lsdException w:name="heading 5" w:uiPriority="9" w:qFormat="1"/>
+    <w:lsdException w:name="heading 6" w:uiPriority="9" w:qFormat="1"/>
+    <w:lsdException w:name="heading 7" w:uiPriority="9" w:qFormat="1"/>
+    <w:lsdException w:name="heading 8" w:uiPriority="9" w:qFormat="1"/>
+    <w:lsdException w:name="heading 9" w:uiPriority="9" w:qFormat="1"/>
+    <w:lsdException w:name="toc 1" w:uiPriority="39"/>
+    <w:lsdException w:name="toc 2" w:uiPriority="39"/>
+    <w:lsdException w:name="toc 3" w:uiPriority="39"/>
+    <w:lsdException w:name="toc 4" w:uiPriority="39"/>
+    <w:lsdException w:name="toc 5" w:uiPriority="39"/>
+    <w:lsdException w:name="toc 6" w:uiPriority="39"/>
+    <w:lsdException w:name="toc 7" w:uiPriority="39"/>
+    <w:lsdException w:name="toc 8" w:uiPriority="39"/>
+    <w:lsdException w:name="toc 9" w:uiPriority="39"/>
+    <w:lsdException w:name="caption" w:uiPriority="35" w:qFormat="1"/>
+    <w:lsdException w:name="Title" w:semiHidden="0" w:uiPriority="10" w:unhideWhenUsed="0" w:qFormat="1"/>
+    <w:lsdException w:name="Default Paragraph Font" w:uiPriority="1"/>
+    <w:lsdException w:name="Subtitle" w:semiHidden="0" w:uiPriority="11" w:unhideWhenUsed="0" w:qFormat="1"/>
+    <w:lsdException w:name="Strong" w:semiHidden="0" w:uiPriority="22" w:unhideWhenUsed="0" w:qFormat="1"/>
+    <w:lsdException w:name="Emphasis" w:semiHidden="0" w:uiPriority="20" w:unhideWhenUsed="0" w:qFormat="1"/>
+    <w:lsdException w:name="Table Grid" w:semiHidden="0" w:uiPriority="39" w:unhideWhenUsed="0"/>
+    <w:lsdException w:name="Placeholder Text" w:unhideWhenUsed="0"/>
+    <w:lsdException w:name="No Spacing" w:semiHidden="0" w:uiPriority="1" w:unhideWhenUsed="0" w:qFormat="1"/>
+    <w:lsdException w:name="Light Shading" w:semiHidden="0" w:uiPriority="60" w:unhideWhenUsed="0"/>
+    <w:lsdException w:name="Light List" w:semiHidden="0" w:uiPriority="61" w:unhideWhenUsed="0"/>
+    <w:lsdException w:name="Light Grid" w:semiHidden="0" w:uiPriority="62" w:unhideWhenUsed="0"/>
+    <w:lsdException w:name="Medium Shading 1" w:semiHidden="0" w:uiPriority="63" w:unhideWhenUsed="0"/>
+    <w:lsdException w:name="Medium Shading 2" w:semiHidden="0" w:uiPriority="64" w:unhideWhenUsed="0"/>
+    <w:lsdException w:name="Medium List 1" w:semiHidden="0" w:uiPriority="65" w:unhideWhenUsed="0"/>
+    <w:lsdException w:name="Medium List 2" w:semiHidden="0" w:uiPriority="66" w:unhideWhenUsed="0"/>
+    <w:lsdException w:name="Medium Grid 1" w:semiHidden="0" w:uiPriority="67" w:unhideWhenUsed="0"/>
+    <w:lsdException w:name="Medium Grid 2" w:semiHidden="0" w:uiPriority="68" w:unhideWhenUsed="0"/>
+    <w:lsdException w:name="Medium Grid 3" w:semiHidden="0" w:uiPriority="69" w:unhideWhenUsed="0"/>
+    <w:lsdException w:name="Dark List" w:semiHidden="0" w:uiPriority="70" w:unhideWhenUsed="0"/>
+    <w:lsdException w:name="Colorful Shading" w:semiHidden="0" w:uiPriority="71" w:unhideWhenUsed="0"/>
+    <w:lsdException w:name="Colorful List" w:semiHidden="0" w:uiPriority="72" w:unhideWhenUsed="0"/>
+    <w:lsdException w:name="Colorful Grid" w:semiHidden="0" w:uiPriority="73" w:unhideWhenUsed="0"/>
+    <w:lsdException w:name="Light Shading Accent 1" w:semiHidden="0" w:uiPriority="60" w:unhideWhenUsed="0"/>
+    <w:lsdException w:name="Light List Accent 1" w:semiHidden="0" w:uiPriority="61" w:unhideWhenUsed="0"/>
+    <w:lsdException w:name="Light Grid Accent 1" w:semiHidden="0" w:uiPriority="62" w:unhideWhenUsed="0"/>
+    <w:lsdException w:name="Medium Shading 1 Accent 1" w:semiHidden="0" w:uiPriority="63" w:unhideWhenUsed="0"/>
+    <w:lsdException w:name="Medium Shading 2 Accent 1" w:semiHidden="0" w:uiPriority="64" w:unhideWhenUsed="0"/>
+    <w:lsdException w:name="Medium List 1 Accent 1" w:semiHidden="0" w:uiPriority="65" w:unhideWhenUsed="0"/>
+    <w:lsdException w:name="Revision" w:unhideWhenUsed="0"/>
+    <w:lsdException w:name="List Paragraph" w:semiHidden="0" w:uiPriority="34" w:unhideWhenUsed="0" w:qFormat="1"/>
+    <w:lsdException w:name="Quote" w:semiHidden="0" w:uiPriority="29" w:unhideWhenUsed="0" w:qFormat="1"/>
+    <w:lsdException w:name="Intense Quote" w:semiHidden="0" w:uiPriority="30" w:unhideWhenUsed="0" w:qFormat="1"/>
+    <w:lsdException w:name="Medium List 2 Accent 1" w:semiHidden="0" w:uiPriority="66" w:unhideWhenUsed="0"/>
+    <w:lsdException w:name="Medium Grid 1 Accent 1" w:semiHidden="0" w:uiPriority="67" w:unhideWhenUsed="0"/>
+    <w:lsdException w:name="Medium Grid 2 Accent 1" w:semiHidden="0" w:uiPriority="68" w:unhideWhenUsed="0"/>
+    <w:lsdException w:name="Medium Grid 3 Accent 1" w:semiHidden="0" w:uiPriority="69" w:unhideWhenUsed="0"/>
+    <w:lsdException w:name="Dark List Accent 1" w:semiHidden="0" w:uiPriority="70" w:unhideWhenUsed="0"/>
+    <w:lsdException w:name="Colorful Shading Accent 1" w:semiHidden="0" w:uiPriority="71" w:unhideWhenUsed="0"/>
+    <w:lsdException w:name="Colorful List Accent 1" w:semiHidden="0" w:uiPriority="72" w:unhideWhenUsed="0"/>
+    <w:lsdException w:name="Colorful Grid Accent 1" w:semiHidden="0" w:uiPriority="73" w:unhideWhenUsed="0"/>
+    <w:lsdException w:name="Light Shading Accent 2" w:semiHidden="0" w:uiPriority="60" w:unhideWhenUsed="0"/>
+    <w:lsdException w:name="Light List Accent 2" w:semiHidden="0" w:uiPriority="61" w:unhideWhenUsed="0"/>
+    <w:lsdException w:name="Light Grid Accent 2" w:semiHidden="0" w:uiPriority="62" w:unhideWhenUsed="0"/>
+    <w:lsdException w:name="Medium Shading 1 Accent 2" w:semiHidden="0" w:uiPriority="63" w:unhideWhenUsed="0"/>
+    <w:lsdException w:name="Medium Shading 2 Accent 2" w:semiHidden="0" w:uiPriority="64" w:unhideWhenUsed="0"/>
+    <w:lsdException w:name="Medium List 1 Accent 2" w:semiHidden="0" w:uiPriority="65" w:unhideWhenUsed="0"/>
+    <w:lsdException w:name="Medium List 2 Accent 2" w:semiHidden="0" w:uiPriority="66" w:unhideWhenUsed="0"/>
+    <w:lsdException w:name="Medium Grid 1 Accent 2" w:semiHidden="0" w:uiPriority="67" w:unhideWhenUsed="0"/>
+    <w:lsdException w:name="Medium Grid 2 Accent 2" w:semiHidden="0" w:uiPriority="68" w:unhideWhenUsed="0"/>
+    <w:lsdException w:name="Medium Grid 3 Accent 2" w:semiHidden="0" w:uiPriority="69" w:unhideWhenUsed="0"/>
+    <w:lsdException w:name="Dark List Accent 2" w:semiHidden="0" w:uiPriority="70" w:unhideWhenUsed="0"/>
+    <w:lsdException w:name="Colorful Shading Accent 2" w:semiHidden="0" w:uiPriority="71" w:unhideWhenUsed="0"/>
+    <w:lsdException w:name="Colorful List Accent 2" w:semiHidden="0" w:uiPriority="72" w:unhideWhenUsed="0"/>
+    <w:lsdException w:name="Colorful Grid Accent 2" w:semiHidden="0" w:uiPriority="73" w:unhideWhenUsed="0"/>
+    <w:lsdException w:name="Light Shading Accent 3" w:semiHidden="0" w:uiPriority="60" w:unhideWhenUsed="0"/>
+    <w:lsdException w:name="Light List Accent 3" w:semiHidden="0" w:uiPriority="61" w:unhideWhenUsed="0"/>
+    <w:lsdException w:name="Light Grid Accent 3" w:semiHidden="0" w:uiPriority="62" w:unhideWhenUsed="0"/>
+    <w:lsdException w:name="Medium Shading 1 Accent 3" w:semiHidden="0" w:uiPriority="63" w:unhideWhenUsed="0"/>
+    <w:lsdException w:name="Medium Shading 2 Accent 3" w:semiHidden="0" w:uiPriority="64" w:unhideWhenUsed="0"/>
+    <w:lsdException w:name="Medium List 1 Accent 3" w:semiHidden="0" w:uiPriority="65" w:unhideWhenUsed="0"/>
+    <w:lsdException w:name="Medium List 2 Accent 3" w:semiHidden="0" w:uiPriority="66" w:unhideWhenUsed="0"/>
+    <w:lsdException w:name="Medium Grid 1 Accent 3" w:semiHidden="0" w:uiPriority="67" w:unhideWhenUsed="0"/>
+    <w:lsdException w:name="Medium Grid 2 Accent 3" w:semiHidden="0" w:uiPriority="68" w:unhideWhenUsed="0"/>
+    <w:lsdException w:name="Medium Grid 3 Accent 3" w:semiHidden="0" w:uiPriority="69" w:unhideWhenUsed="0"/>
+    <w:lsdException w:name="Dark List Accent 3" w:semiHidden="0" w:uiPriority="70" w:unhideWhenUsed="0"/>
+    <w:lsdException w:name="Colorful Shading Accent 3" w:semiHidden="0" w:uiPriority="71" w:unhideWhenUsed="0"/>
+    <w:lsdException w:name="Colorful List Accent 3" w:semiHidden="0" w:uiPriority="72" w:unhideWhenUsed="0"/>
+    <w:lsdException w:name="Colorful Grid Accent 3" w:semiHidden="0" w:uiPriority="73" w:unhideWhenUsed="0"/>
+    <w:lsdException w:name="Light Shading Accent 4" w:semiHidden="0" w:uiPriority="60" w:unhideWhenUsed="0"/>
+    <w:lsdException w:name="Light List Accent 4" w:semiHidden="0" w:uiPriority="61" w:unhideWhenUsed="0"/>
+    <w:lsdException w:name="Light Grid Accent 4" w:semiHidden="0" w:uiPriority="62" w:unhideWhenUsed="0"/>
+    <w:lsdException w:name="Medium Shading 1 Accent 4" w:semiHidden="0" w:uiPriority="63" w:unhideWhenUsed="0"/>
+    <w:lsdException w:name="Medium Shading 2 Accent 4" w:semiHidden="0" w:uiPriority="64" w:unhideWhenUsed="0"/>
+    <w:lsdException w:name="Medium List 1 Accent 4" w:semiHidden="0" w:uiPriority="65" w:unhideWhenUsed="0"/>
+    <w:lsdException w:name="Medium List 2 Accent 4" w:semiHidden="0" w:uiPriority="66" w:unhideWhenUsed="0"/>
+    <w:lsdException w:name="Medium Grid 1 Accent 4" w:semiHidden="0" w:uiPriority="67" w:unhideWhenUsed="0"/>
+    <w:lsdException w:name="Medium Grid 2 Accent 4" w:semiHidden="0" w:uiPriority="68" w:unhideWhenUsed="0"/>
+    <w:lsdException w:name="Medium Grid 3 Accent 4" w:semiHidden="0" w:uiPriority="69" w:unhideWhenUsed="0"/>
+    <w:lsdException w:name="Dark List Accent 4" w:semiHidden="0" w:uiPriority="70" w:unhideWhenUsed="0"/>
+    <w:lsdException w:name="Colorful Shading Accent 4" w:semiHidden="0" w:uiPriority="71" w:unhideWhenUsed="0"/>
+    <w:lsdException w:name="Colorful List Accent 4" w:semiHidden="0" w:uiPriority="72" w:unhideWhenUsed="0"/>
+    <w:lsdException w:name="Colorful Grid Accent 4" w:semiHidden="0" w:uiPriority="73" w:unhideWhenUsed="0"/>
+    <w:lsdException w:name="Light Shading Accent 5" w:semiHidden="0" w:uiPriority="60" w:unhideWhenUsed="0"/>
+    <w:lsdException w:name="Light List Accent 5" w:semiHidden="0" w:uiPriority="61" w:unhideWhenUsed="0"/>
+    <w:lsdException w:name="Light Grid Accent 5" w:semiHidden="0" w:uiPriority="62" w:unhideWhenUsed="0"/>
+    <w:lsdException w:name="Medium Shading 1 Accent 5" w:semiHidden="0" w:uiPriority="63" w:unhideWhenUsed="0"/>
+    <w:lsdException w:name="Medium Shading 2 Accent 5" w:semiHidden="0" w:uiPriority="64" w:unhideWhenUsed="0"/>
+    <w:lsdException w:name="Medium List 1 Accent 5" w:semiHidden="0" w:uiPriority="65" w:unhideWhenUsed="0"/>
+    <w:lsdException w:name="Medium List 2 Accent 5" w:semiHidden="0" w:uiPriority="66" w:unhideWhenUsed="0"/>
+    <w:lsdException w:name="Medium Grid 1 Accent 5" w:semiHidden="0" w:uiPriority="67" w:unhideWhenUsed="0"/>
+    <w:lsdException w:name="Medium Grid 2 Accent 5" w:semiHidden="0" w:uiPriority="68" w:unhideWhenUsed="0"/>
+    <w:lsdException w:name="Medium Grid 3 Accent 5" w:semiHidden="0" w:uiPriority="69" w:unhideWhenUsed="0"/>
+    <w:lsdException w:name="Dark List Accent 5" w:semiHidden="0" w:uiPriority="70" w:unhideWhenUsed="0"/>
+    <w:lsdException w:name="Colorful Shading Accent 5" w:semiHidden="0" w:uiPriority="71" w:unhideWhenUsed="0"/>
+    <w:lsdException w:name="Colorful List Accent 5" w:semiHidden="0" w:uiPriority="72" w:unhideWhenUsed="0"/>
+    <w:lsdException w:name="Colorful Grid Accent 5" w:semiHidden="0" w:uiPriority="73" w:unhideWhenUsed="0"/>
+    <w:lsdException w:name="Light Shading Accent 6" w:semiHidden="0" w:uiPriority="60" w:unhideWhenUsed="0"/>
+    <w:lsdException w:name="Light List Accent 6" w:semiHidden="0" w:uiPriority="61" w:unhideWhenUsed="0"/>
+    <w:lsdException w:name="Light Grid Accent 6" w:semiHidden="0" w:uiPriority="62" w:unhideWhenUsed="0"/>
+    <w:lsdException w:name="Medium Shading 1 Accent 6" w:semiHidden="0" w:uiPriority="63" w:unhideWhenUsed="0"/>
+    <w:lsdException w:name="Medium Shading 2 Accent 6" w:semiHidden="0" w:uiPriority="64" w:unhideWhenUsed="0"/>
+    <w:lsdException w:name="Medium List 1 Accent 6" w:semiHidden="0" w:uiPriority="65" w:unhideWhenUsed="0"/>
+    <w:lsdException w:name="Medium List 2 Accent 6" w:semiHidden="0" w:uiPriority="66" w:unhideWhenUsed="0"/>
+    <w:lsdException w:name="Medium Grid 1 Accent 6" w:semiHidden="0" w:uiPriority="67" w:unhideWhenUsed="0"/>
+    <w:lsdException w:name="Medium Grid 2 Accent 6" w:semiHidden="0" w:uiPriority="68" w:unhideWhenUsed="0"/>
+    <w:lsdException w:name="Medium Grid 3 Accent 6" w:semiHidden="0" w:uiPriority="69" w:unhideWhenUsed="0"/>
+    <w:lsdException w:name="Dark List Accent 6" w:semiHidden="0" w:uiPriority="70" w:unhideWhenUsed="0"/>
+    <w:lsdException w:name="Colorful Shading Accent 6" w:semiHidden="0" w:uiPriority="71" w:unhideWhenUsed="0"/>
+    <w:lsdException w:name="Colorful List Accent 6" w:semiHidden="0" w:uiPriority="72" w:unhideWhenUsed="0"/>
+    <w:lsdException w:name="Colorful Grid Accent 6" w:semiHidden="0" w:uiPriority="73" w:unhideWhenUsed="0"/>
+    <w:lsdException w:name="Subtle Emphasis" w:semiHidden="0" w:uiPriority="19" w:unhideWhenUsed="0" w:qFormat="1"/>
+    <w:lsdException w:name="Intense Emphasis" w:semiHidden="0" w:uiPriority="21" w:unhideWhenUsed="0" w:qFormat="1"/>
+    <w:lsdException w:name="Subtle Reference" w:semiHidden="0" w:uiPriority="31" w:unhideWhenUsed="0" w:qFormat="1"/>
+    <w:lsdException w:name="Intense Reference" w:semiHidden="0" w:uiPriority="32" w:unhideWhenUsed="0" w:qFormat="1"/>
+    <w:lsdException w:name="Book Title" w:semiHidden="0" w:uiPriority="33" w:unhideWhenUsed="0" w:qFormat="1"/>
+    <w:lsdException w:name="Bibliography" w:uiPriority="37"/>
+    <w:lsdException w:name="TOC Heading" w:uiPriority="39" w:qFormat="1"/>
   </w:latentStyles>
   <w:style w:type="paragraph" w:default="1" w:styleId="Normal">
     <w:name w:val="Normal"/>
@@ -2246,7 +2018,7 @@
   <a:extraClrSchemeLst/>
   <a:extLst>
     <a:ext uri="{05A4C25C-085E-4340-85A3-A5531E510DB2}">
-      <thm15:themeFamily xmlns:thm15="http://schemas.microsoft.com/office/thememl/2012/main" name="Office Theme" id="{62F939B6-93AF-4DB8-9C6B-D6C7DFDC589F}" vid="{4A3C46E8-61CC-4603-A589-7422A47A8E4A}"/>
+      <thm15:themeFamily xmlns:thm15="http://schemas.microsoft.com/office/thememl/2012/main" xmlns="" name="Office Theme" id="{62F939B6-93AF-4DB8-9C6B-D6C7DFDC589F}" vid="{4A3C46E8-61CC-4603-A589-7422A47A8E4A}"/>
     </a:ext>
   </a:extLst>
 </a:theme>

</xml_diff>

<commit_message>
Language cleanup, pre-filled Motion to Compel Discovery if user is not getting follow-up links
</commit_message>
<xml_diff>
--- a/docassemble/MAEvictionDefense/data/templates/CoverLetter.docx
+++ b/docassemble/MAEvictionDefense/data/templates/CoverLetter.docx
@@ -1,6 +1,6 @@
 
 <file path=word/document.xml><?xml version="1.0" encoding="utf-8"?>
-<w:document xmlns:wpc="http://schemas.microsoft.com/office/word/2010/wordprocessingCanvas" xmlns:mc="http://schemas.openxmlformats.org/markup-compatibility/2006" xmlns:o="urn:schemas-microsoft-com:office:office" xmlns:r="http://schemas.openxmlformats.org/officeDocument/2006/relationships" xmlns:m="http://schemas.openxmlformats.org/officeDocument/2006/math" xmlns:v="urn:schemas-microsoft-com:vml" xmlns:wp14="http://schemas.microsoft.com/office/word/2010/wordprocessingDrawing" xmlns:wp="http://schemas.openxmlformats.org/drawingml/2006/wordprocessingDrawing" xmlns:w10="urn:schemas-microsoft-com:office:word" xmlns:w="http://schemas.openxmlformats.org/wordprocessingml/2006/main" xmlns:w14="http://schemas.microsoft.com/office/word/2010/wordml" xmlns:wpg="http://schemas.microsoft.com/office/word/2010/wordprocessingGroup" xmlns:wpi="http://schemas.microsoft.com/office/word/2010/wordprocessingInk" xmlns:wne="http://schemas.microsoft.com/office/word/2006/wordml" xmlns:wps="http://schemas.microsoft.com/office/word/2010/wordprocessingShape" mc:Ignorable="w14 wp14">
+<w:document xmlns:wpc="http://schemas.microsoft.com/office/word/2010/wordprocessingCanvas" xmlns:cx="http://schemas.microsoft.com/office/drawing/2014/chartex" xmlns:cx1="http://schemas.microsoft.com/office/drawing/2015/9/8/chartex" xmlns:cx2="http://schemas.microsoft.com/office/drawing/2015/10/21/chartex" xmlns:cx3="http://schemas.microsoft.com/office/drawing/2016/5/9/chartex" xmlns:cx4="http://schemas.microsoft.com/office/drawing/2016/5/10/chartex" xmlns:cx5="http://schemas.microsoft.com/office/drawing/2016/5/11/chartex" xmlns:cx6="http://schemas.microsoft.com/office/drawing/2016/5/12/chartex" xmlns:cx7="http://schemas.microsoft.com/office/drawing/2016/5/13/chartex" xmlns:cx8="http://schemas.microsoft.com/office/drawing/2016/5/14/chartex" xmlns:mc="http://schemas.openxmlformats.org/markup-compatibility/2006" xmlns:aink="http://schemas.microsoft.com/office/drawing/2016/ink" xmlns:am3d="http://schemas.microsoft.com/office/drawing/2017/model3d" xmlns:o="urn:schemas-microsoft-com:office:office" xmlns:r="http://schemas.openxmlformats.org/officeDocument/2006/relationships" xmlns:m="http://schemas.openxmlformats.org/officeDocument/2006/math" xmlns:v="urn:schemas-microsoft-com:vml" xmlns:wp14="http://schemas.microsoft.com/office/word/2010/wordprocessingDrawing" xmlns:wp="http://schemas.openxmlformats.org/drawingml/2006/wordprocessingDrawing" xmlns:w10="urn:schemas-microsoft-com:office:word" xmlns:w="http://schemas.openxmlformats.org/wordprocessingml/2006/main" xmlns:w14="http://schemas.microsoft.com/office/word/2010/wordml" xmlns:w15="http://schemas.microsoft.com/office/word/2012/wordml" xmlns:w16cid="http://schemas.microsoft.com/office/word/2016/wordml/cid" xmlns:w16se="http://schemas.microsoft.com/office/word/2015/wordml/symex" xmlns:wpg="http://schemas.microsoft.com/office/word/2010/wordprocessingGroup" xmlns:wpi="http://schemas.microsoft.com/office/word/2010/wordprocessingInk" xmlns:wne="http://schemas.microsoft.com/office/word/2006/wordml" xmlns:wps="http://schemas.microsoft.com/office/word/2010/wordprocessingShape" mc:Ignorable="w14 w15 w16se w16cid wp14">
   <w:body>
     <w:p>
       <w:pPr>
@@ -11,13 +11,23 @@
           <w:szCs w:val="24"/>
         </w:rPr>
       </w:pPr>
-      <w:r>
-        <w:rPr>
-          <w:rFonts w:ascii="Times New Roman" w:hAnsi="Times New Roman" w:cs="Times New Roman"/>
-          <w:sz w:val="24"/>
-          <w:szCs w:val="24"/>
-        </w:rPr>
-        <w:t>{{ today() }}</w:t>
+      <w:proofErr w:type="gramStart"/>
+      <w:r>
+        <w:rPr>
+          <w:rFonts w:ascii="Times New Roman" w:hAnsi="Times New Roman" w:cs="Times New Roman"/>
+          <w:sz w:val="24"/>
+          <w:szCs w:val="24"/>
+        </w:rPr>
+        <w:t>{{ today</w:t>
+      </w:r>
+      <w:proofErr w:type="gramEnd"/>
+      <w:r>
+        <w:rPr>
+          <w:rFonts w:ascii="Times New Roman" w:hAnsi="Times New Roman" w:cs="Times New Roman"/>
+          <w:sz w:val="24"/>
+          <w:szCs w:val="24"/>
+        </w:rPr>
+        <w:t>() }}</w:t>
       </w:r>
     </w:p>
     <w:p>
@@ -47,51 +57,79 @@
           <w:szCs w:val="24"/>
         </w:rPr>
       </w:pPr>
-      <w:r>
-        <w:rPr>
-          <w:rFonts w:ascii="Times New Roman" w:hAnsi="Times New Roman" w:cs="Times New Roman"/>
-          <w:sz w:val="24"/>
-          <w:szCs w:val="24"/>
-        </w:rPr>
-        <w:t>{{ court.name }}</w:t>
-      </w:r>
-    </w:p>
-    <w:p>
-      <w:pPr>
-        <w:contextualSpacing/>
-        <w:rPr>
-          <w:rFonts w:ascii="Times New Roman" w:hAnsi="Times New Roman" w:cs="Times New Roman"/>
-          <w:sz w:val="24"/>
-          <w:szCs w:val="24"/>
-        </w:rPr>
-      </w:pPr>
-    </w:p>
-    <w:p>
-      <w:pPr>
-        <w:contextualSpacing/>
-        <w:rPr>
-          <w:rFonts w:ascii="Times New Roman" w:hAnsi="Times New Roman" w:cs="Times New Roman"/>
-          <w:sz w:val="24"/>
-          <w:szCs w:val="24"/>
-        </w:rPr>
-      </w:pPr>
-    </w:p>
-    <w:p>
-      <w:pPr>
-        <w:contextualSpacing/>
-        <w:rPr>
-          <w:rFonts w:ascii="Times New Roman" w:hAnsi="Times New Roman" w:cs="Times New Roman"/>
-          <w:sz w:val="24"/>
-          <w:szCs w:val="24"/>
-        </w:rPr>
-      </w:pPr>
-      <w:r>
-        <w:rPr>
-          <w:rFonts w:ascii="Times New Roman" w:hAnsi="Times New Roman" w:cs="Times New Roman"/>
-          <w:sz w:val="24"/>
-          <w:szCs w:val="24"/>
-        </w:rPr>
-        <w:t>Re: {{ landlord.name }} v. {{ tenant.name }}</w:t>
+      <w:proofErr w:type="gramStart"/>
+      <w:r>
+        <w:rPr>
+          <w:rFonts w:ascii="Times New Roman" w:hAnsi="Times New Roman" w:cs="Times New Roman"/>
+          <w:sz w:val="24"/>
+          <w:szCs w:val="24"/>
+        </w:rPr>
+        <w:t>{{ court.name</w:t>
+      </w:r>
+      <w:proofErr w:type="gramEnd"/>
+      <w:r>
+        <w:rPr>
+          <w:rFonts w:ascii="Times New Roman" w:hAnsi="Times New Roman" w:cs="Times New Roman"/>
+          <w:sz w:val="24"/>
+          <w:szCs w:val="24"/>
+        </w:rPr>
+        <w:t xml:space="preserve"> }}</w:t>
+      </w:r>
+    </w:p>
+    <w:p>
+      <w:pPr>
+        <w:contextualSpacing/>
+        <w:rPr>
+          <w:rFonts w:ascii="Times New Roman" w:hAnsi="Times New Roman" w:cs="Times New Roman"/>
+          <w:sz w:val="24"/>
+          <w:szCs w:val="24"/>
+        </w:rPr>
+      </w:pPr>
+    </w:p>
+    <w:p>
+      <w:pPr>
+        <w:contextualSpacing/>
+        <w:rPr>
+          <w:rFonts w:ascii="Times New Roman" w:hAnsi="Times New Roman" w:cs="Times New Roman"/>
+          <w:sz w:val="24"/>
+          <w:szCs w:val="24"/>
+        </w:rPr>
+      </w:pPr>
+    </w:p>
+    <w:p>
+      <w:pPr>
+        <w:contextualSpacing/>
+        <w:rPr>
+          <w:rFonts w:ascii="Times New Roman" w:hAnsi="Times New Roman" w:cs="Times New Roman"/>
+          <w:sz w:val="24"/>
+          <w:szCs w:val="24"/>
+        </w:rPr>
+      </w:pPr>
+      <w:r>
+        <w:rPr>
+          <w:rFonts w:ascii="Times New Roman" w:hAnsi="Times New Roman" w:cs="Times New Roman"/>
+          <w:sz w:val="24"/>
+          <w:szCs w:val="24"/>
+        </w:rPr>
+        <w:t xml:space="preserve">Re: </w:t>
+      </w:r>
+      <w:proofErr w:type="gramStart"/>
+      <w:r>
+        <w:rPr>
+          <w:rFonts w:ascii="Times New Roman" w:hAnsi="Times New Roman" w:cs="Times New Roman"/>
+          <w:sz w:val="24"/>
+          <w:szCs w:val="24"/>
+        </w:rPr>
+        <w:t>{{ landlord.name</w:t>
+      </w:r>
+      <w:proofErr w:type="gramEnd"/>
+      <w:r>
+        <w:rPr>
+          <w:rFonts w:ascii="Times New Roman" w:hAnsi="Times New Roman" w:cs="Times New Roman"/>
+          <w:sz w:val="24"/>
+          <w:szCs w:val="24"/>
+        </w:rPr>
+        <w:t xml:space="preserve"> }} v. {{ tenant.name }}</w:t>
       </w:r>
     </w:p>
     <w:p>
@@ -148,7 +186,25 @@
           <w:sz w:val="24"/>
           <w:szCs w:val="24"/>
         </w:rPr>
-        <w:t xml:space="preserve">Enclosed for filing please find Defendant {{tenant.name }}'s </w:t>
+        <w:t>Enclosed for filing please find Defendant {{</w:t>
+      </w:r>
+      <w:proofErr w:type="gramStart"/>
+      <w:r>
+        <w:rPr>
+          <w:rFonts w:ascii="Times New Roman" w:hAnsi="Times New Roman" w:cs="Times New Roman"/>
+          <w:sz w:val="24"/>
+          <w:szCs w:val="24"/>
+        </w:rPr>
+        <w:t>tenant.name }}'</w:t>
+      </w:r>
+      <w:proofErr w:type="gramEnd"/>
+      <w:r>
+        <w:rPr>
+          <w:rFonts w:ascii="Times New Roman" w:hAnsi="Times New Roman" w:cs="Times New Roman"/>
+          <w:sz w:val="24"/>
+          <w:szCs w:val="24"/>
+        </w:rPr>
+        <w:t xml:space="preserve">s </w:t>
       </w:r>
       <w:r>
         <w:rPr>
@@ -203,6 +259,7 @@
         <w:t xml:space="preserve">in the above-captioned summary process case. {% if </w:t>
       </w:r>
       <w:proofErr w:type="spellStart"/>
+      <w:proofErr w:type="gramStart"/>
       <w:r>
         <w:rPr>
           <w:rFonts w:ascii="Times New Roman" w:hAnsi="Times New Roman" w:cs="Times New Roman"/>
@@ -212,6 +269,7 @@
         <w:t>case.status</w:t>
       </w:r>
       <w:proofErr w:type="spellEnd"/>
+      <w:proofErr w:type="gramEnd"/>
       <w:r>
         <w:rPr>
           <w:rFonts w:ascii="Times New Roman" w:hAnsi="Times New Roman" w:cs="Times New Roman"/>
@@ -262,25 +320,7 @@
           <w:sz w:val="24"/>
           <w:szCs w:val="24"/>
         </w:rPr>
-        <w:t xml:space="preserve">.{% </w:t>
-      </w:r>
-      <w:proofErr w:type="spellStart"/>
-      <w:r>
-        <w:rPr>
-          <w:rFonts w:ascii="Times New Roman" w:hAnsi="Times New Roman" w:cs="Times New Roman"/>
-          <w:sz w:val="24"/>
-          <w:szCs w:val="24"/>
-        </w:rPr>
-        <w:t>endif</w:t>
-      </w:r>
-      <w:proofErr w:type="spellEnd"/>
-      <w:r>
-        <w:rPr>
-          <w:rFonts w:ascii="Times New Roman" w:hAnsi="Times New Roman" w:cs="Times New Roman"/>
-          <w:sz w:val="24"/>
-          <w:szCs w:val="24"/>
-        </w:rPr>
-        <w:t xml:space="preserve"> %}</w:t>
+        <w:t>.{% endif %}</w:t>
       </w:r>
     </w:p>
     <w:p>
@@ -444,13 +484,23 @@
           <w:szCs w:val="24"/>
         </w:rPr>
       </w:pPr>
-      <w:r>
-        <w:rPr>
-          <w:rFonts w:ascii="Times New Roman" w:eastAsia="Times New Roman" w:hAnsi="Times New Roman" w:cs="Times New Roman"/>
-          <w:sz w:val="24"/>
-          <w:szCs w:val="24"/>
-        </w:rPr>
-        <w:t>{{ tenant.name }}, DEFENDANT</w:t>
+      <w:proofErr w:type="gramStart"/>
+      <w:r>
+        <w:rPr>
+          <w:rFonts w:ascii="Times New Roman" w:eastAsia="Times New Roman" w:hAnsi="Times New Roman" w:cs="Times New Roman"/>
+          <w:sz w:val="24"/>
+          <w:szCs w:val="24"/>
+        </w:rPr>
+        <w:t>{{ tenant.name</w:t>
+      </w:r>
+      <w:proofErr w:type="gramEnd"/>
+      <w:r>
+        <w:rPr>
+          <w:rFonts w:ascii="Times New Roman" w:eastAsia="Times New Roman" w:hAnsi="Times New Roman" w:cs="Times New Roman"/>
+          <w:sz w:val="24"/>
+          <w:szCs w:val="24"/>
+        </w:rPr>
+        <w:t xml:space="preserve"> }}, DEFENDANT</w:t>
       </w:r>
     </w:p>
     <w:p>
@@ -622,6 +672,7 @@
           <w:szCs w:val="24"/>
         </w:rPr>
       </w:pPr>
+      <w:proofErr w:type="gramStart"/>
       <w:r>
         <w:rPr>
           <w:rFonts w:ascii="Times New Roman" w:eastAsia="Times New Roman" w:hAnsi="Times New Roman" w:cs="Times New Roman"/>
@@ -637,7 +688,16 @@
           <w:sz w:val="24"/>
           <w:szCs w:val="24"/>
         </w:rPr>
-        <w:t>tenant.signature</w:t>
+        <w:t>tenant</w:t>
+      </w:r>
+      <w:proofErr w:type="gramEnd"/>
+      <w:r>
+        <w:rPr>
+          <w:rFonts w:ascii="Times New Roman" w:eastAsia="Times New Roman" w:hAnsi="Times New Roman" w:cs="Times New Roman"/>
+          <w:sz w:val="24"/>
+          <w:szCs w:val="24"/>
+        </w:rPr>
+        <w:t>.signature</w:t>
       </w:r>
       <w:proofErr w:type="spellEnd"/>
       <w:r>
@@ -717,8 +777,6 @@
         <w:tab/>
         <w:t>{%p else %}</w:t>
       </w:r>
-      <w:bookmarkStart w:id="0" w:name="_GoBack"/>
-      <w:bookmarkEnd w:id="0"/>
     </w:p>
     <w:p>
       <w:pPr>
@@ -842,25 +900,7 @@
           <w:szCs w:val="24"/>
         </w:rPr>
         <w:tab/>
-        <w:t xml:space="preserve">{%p </w:t>
-      </w:r>
-      <w:proofErr w:type="spellStart"/>
-      <w:r>
-        <w:rPr>
-          <w:rFonts w:ascii="Times New Roman" w:eastAsia="Times New Roman" w:hAnsi="Times New Roman" w:cs="Times New Roman"/>
-          <w:sz w:val="24"/>
-          <w:szCs w:val="24"/>
-        </w:rPr>
-        <w:t>endif</w:t>
-      </w:r>
-      <w:proofErr w:type="spellEnd"/>
-      <w:r>
-        <w:rPr>
-          <w:rFonts w:ascii="Times New Roman" w:eastAsia="Times New Roman" w:hAnsi="Times New Roman" w:cs="Times New Roman"/>
-          <w:sz w:val="24"/>
-          <w:szCs w:val="24"/>
-        </w:rPr>
-        <w:t xml:space="preserve"> %}</w:t>
+        <w:t>{%p endif %}</w:t>
       </w:r>
     </w:p>
     <w:p>
@@ -928,6 +968,7 @@
           <w:szCs w:val="24"/>
         </w:rPr>
       </w:pPr>
+      <w:proofErr w:type="gramStart"/>
       <w:r>
         <w:rPr>
           <w:rFonts w:ascii="Times New Roman" w:eastAsia="Times New Roman" w:hAnsi="Times New Roman" w:cs="Times New Roman"/>
@@ -943,7 +984,16 @@
           <w:sz w:val="24"/>
           <w:szCs w:val="24"/>
         </w:rPr>
-        <w:t>tenant.address_block</w:t>
+        <w:t>tenant</w:t>
+      </w:r>
+      <w:proofErr w:type="gramEnd"/>
+      <w:r>
+        <w:rPr>
+          <w:rFonts w:ascii="Times New Roman" w:eastAsia="Times New Roman" w:hAnsi="Times New Roman" w:cs="Times New Roman"/>
+          <w:sz w:val="24"/>
+          <w:szCs w:val="24"/>
+        </w:rPr>
+        <w:t>.address_block</w:t>
       </w:r>
       <w:proofErr w:type="spellEnd"/>
       <w:r>
@@ -1010,13 +1060,23 @@
         <w:t>('</w:t>
       </w:r>
       <w:proofErr w:type="spellStart"/>
-      <w:r>
-        <w:rPr>
-          <w:rFonts w:ascii="Times New Roman" w:eastAsia="Times New Roman" w:hAnsi="Times New Roman" w:cs="Times New Roman"/>
-          <w:sz w:val="24"/>
-          <w:szCs w:val="24"/>
-        </w:rPr>
-        <w:t>tenant.phone_number</w:t>
+      <w:proofErr w:type="gramStart"/>
+      <w:r>
+        <w:rPr>
+          <w:rFonts w:ascii="Times New Roman" w:eastAsia="Times New Roman" w:hAnsi="Times New Roman" w:cs="Times New Roman"/>
+          <w:sz w:val="24"/>
+          <w:szCs w:val="24"/>
+        </w:rPr>
+        <w:t>tenant.phone</w:t>
+      </w:r>
+      <w:proofErr w:type="gramEnd"/>
+      <w:r>
+        <w:rPr>
+          <w:rFonts w:ascii="Times New Roman" w:eastAsia="Times New Roman" w:hAnsi="Times New Roman" w:cs="Times New Roman"/>
+          <w:sz w:val="24"/>
+          <w:szCs w:val="24"/>
+        </w:rPr>
+        <w:t>_number</w:t>
       </w:r>
       <w:proofErr w:type="spellEnd"/>
       <w:r>
@@ -1064,6 +1124,7 @@
           <w:szCs w:val="24"/>
         </w:rPr>
       </w:pPr>
+      <w:proofErr w:type="gramStart"/>
       <w:r>
         <w:rPr>
           <w:rFonts w:ascii="Times New Roman" w:eastAsia="Times New Roman" w:hAnsi="Times New Roman" w:cs="Times New Roman"/>
@@ -1082,6 +1143,7 @@
         <w:t>showifdef</w:t>
       </w:r>
       <w:proofErr w:type="spellEnd"/>
+      <w:proofErr w:type="gramEnd"/>
       <w:r>
         <w:rPr>
           <w:rFonts w:ascii="Times New Roman" w:eastAsia="Times New Roman" w:hAnsi="Times New Roman" w:cs="Times New Roman"/>
@@ -1171,7 +1233,24 @@
           <w:szCs w:val="24"/>
         </w:rPr>
         <w:tab/>
-        <w:t>{{ landlord.name }}</w:t>
+      </w:r>
+      <w:proofErr w:type="gramStart"/>
+      <w:r>
+        <w:rPr>
+          <w:rFonts w:ascii="Times New Roman" w:hAnsi="Times New Roman" w:cs="Times New Roman"/>
+          <w:sz w:val="24"/>
+          <w:szCs w:val="24"/>
+        </w:rPr>
+        <w:t>{{ landlord.name</w:t>
+      </w:r>
+      <w:proofErr w:type="gramEnd"/>
+      <w:r>
+        <w:rPr>
+          <w:rFonts w:ascii="Times New Roman" w:hAnsi="Times New Roman" w:cs="Times New Roman"/>
+          <w:sz w:val="24"/>
+          <w:szCs w:val="24"/>
+        </w:rPr>
+        <w:t xml:space="preserve"> }}</w:t>
       </w:r>
     </w:p>
     <w:p>
@@ -1229,6 +1308,7 @@
         <w:tab/>
         <w:t xml:space="preserve">c/o </w:t>
       </w:r>
+      <w:proofErr w:type="gramStart"/>
       <w:r>
         <w:rPr>
           <w:rFonts w:ascii="Times New Roman" w:hAnsi="Times New Roman" w:cs="Times New Roman"/>
@@ -1244,7 +1324,16 @@
           <w:sz w:val="24"/>
           <w:szCs w:val="24"/>
         </w:rPr>
-        <w:t>landlords_attorney</w:t>
+        <w:t>landlords</w:t>
+      </w:r>
+      <w:proofErr w:type="gramEnd"/>
+      <w:r>
+        <w:rPr>
+          <w:rFonts w:ascii="Times New Roman" w:hAnsi="Times New Roman" w:cs="Times New Roman"/>
+          <w:sz w:val="24"/>
+          <w:szCs w:val="24"/>
+        </w:rPr>
+        <w:t>_attorney</w:t>
       </w:r>
       <w:proofErr w:type="spellEnd"/>
       <w:r>
@@ -1272,32 +1361,44 @@
           <w:szCs w:val="24"/>
         </w:rPr>
         <w:tab/>
-        <w:t xml:space="preserve">{%p </w:t>
-      </w:r>
-      <w:proofErr w:type="spellStart"/>
-      <w:r>
-        <w:rPr>
-          <w:rFonts w:ascii="Times New Roman" w:hAnsi="Times New Roman" w:cs="Times New Roman"/>
-          <w:sz w:val="24"/>
-          <w:szCs w:val="24"/>
-        </w:rPr>
-        <w:t>endif</w:t>
-      </w:r>
-      <w:proofErr w:type="spellEnd"/>
-      <w:r>
-        <w:rPr>
-          <w:rFonts w:ascii="Times New Roman" w:hAnsi="Times New Roman" w:cs="Times New Roman"/>
-          <w:sz w:val="24"/>
-          <w:szCs w:val="24"/>
-        </w:rPr>
-        <w:t xml:space="preserve"> %}</w:t>
-      </w:r>
-      <w:r>
-        <w:rPr>
-          <w:rFonts w:ascii="Times New Roman" w:hAnsi="Times New Roman" w:cs="Times New Roman"/>
-          <w:sz w:val="24"/>
-          <w:szCs w:val="24"/>
-        </w:rPr>
+        <w:t>{%p endif %}</w:t>
+      </w:r>
+    </w:p>
+    <w:p>
+      <w:pPr>
+        <w:rPr>
+          <w:rFonts w:ascii="Times New Roman" w:hAnsi="Times New Roman" w:cs="Times New Roman"/>
+          <w:sz w:val="24"/>
+          <w:szCs w:val="24"/>
+        </w:rPr>
+      </w:pPr>
+      <w:r>
+        <w:rPr>
+          <w:rFonts w:ascii="Times New Roman" w:hAnsi="Times New Roman" w:cs="Times New Roman"/>
+          <w:sz w:val="24"/>
+          <w:szCs w:val="24"/>
+        </w:rPr>
+        <w:br w:type="page"/>
+      </w:r>
+    </w:p>
+    <w:p>
+      <w:pPr>
+        <w:contextualSpacing/>
+        <w:rPr>
+          <w:rFonts w:ascii="Times New Roman" w:hAnsi="Times New Roman" w:cs="Times New Roman"/>
+          <w:sz w:val="24"/>
+          <w:szCs w:val="24"/>
+        </w:rPr>
+      </w:pPr>
+      <w:bookmarkStart w:id="0" w:name="_GoBack"/>
+      <w:bookmarkEnd w:id="0"/>
+      <w:r>
+        <w:rPr>
+          <w:rFonts w:ascii="Times New Roman" w:hAnsi="Times New Roman" w:cs="Times New Roman"/>
+          <w:sz w:val="24"/>
+          <w:szCs w:val="24"/>
+        </w:rPr>
+        <w:lastRenderedPageBreak/>
         <w:tab/>
       </w:r>
       <w:r>
@@ -1384,7 +1485,7 @@
 </file>
 
 <file path=word/styles.xml><?xml version="1.0" encoding="utf-8"?>
-<w:styles xmlns:mc="http://schemas.openxmlformats.org/markup-compatibility/2006" xmlns:r="http://schemas.openxmlformats.org/officeDocument/2006/relationships" xmlns:w="http://schemas.openxmlformats.org/wordprocessingml/2006/main" xmlns:w14="http://schemas.microsoft.com/office/word/2010/wordml" mc:Ignorable="w14">
+<w:styles xmlns:mc="http://schemas.openxmlformats.org/markup-compatibility/2006" xmlns:r="http://schemas.openxmlformats.org/officeDocument/2006/relationships" xmlns:w="http://schemas.openxmlformats.org/wordprocessingml/2006/main" xmlns:w14="http://schemas.microsoft.com/office/word/2010/wordml" xmlns:w15="http://schemas.microsoft.com/office/word/2012/wordml" xmlns:w16cid="http://schemas.microsoft.com/office/word/2016/wordml/cid" xmlns:w16se="http://schemas.microsoft.com/office/word/2015/wordml/symex" mc:Ignorable="w14 w15 w16se w16cid">
   <w:docDefaults>
     <w:rPrDefault>
       <w:rPr>
@@ -1400,334 +1501,382 @@
       </w:pPr>
     </w:pPrDefault>
   </w:docDefaults>
-  <w:latentStyles w:defLockedState="0" w:defUIPriority="99" w:defSemiHidden="1" w:defUnhideWhenUsed="1" w:defQFormat="0" w:count="267">
-    <w:lsdException w:name="Normal" w:semiHidden="0" w:uiPriority="0" w:unhideWhenUsed="0" w:qFormat="1"/>
-    <w:lsdException w:name="heading 1" w:semiHidden="0" w:uiPriority="9" w:unhideWhenUsed="0" w:qFormat="1"/>
-    <w:lsdException w:name="heading 2" w:uiPriority="9" w:qFormat="1"/>
-    <w:lsdException w:name="heading 3" w:uiPriority="9" w:qFormat="1"/>
-    <w:lsdException w:name="heading 4" w:uiPriority="9" w:qFormat="1"/>
-    <w:lsdException w:name="heading 5" w:uiPriority="9" w:qFormat="1"/>
-    <w:lsdException w:name="heading 6" w:uiPriority="9" w:qFormat="1"/>
-    <w:lsdException w:name="heading 7" w:uiPriority="9" w:qFormat="1"/>
-    <w:lsdException w:name="heading 8" w:uiPriority="9" w:qFormat="1"/>
-    <w:lsdException w:name="heading 9" w:uiPriority="9" w:qFormat="1"/>
-    <w:lsdException w:name="toc 1" w:uiPriority="39"/>
-    <w:lsdException w:name="toc 2" w:uiPriority="39"/>
-    <w:lsdException w:name="toc 3" w:uiPriority="39"/>
-    <w:lsdException w:name="toc 4" w:uiPriority="39"/>
-    <w:lsdException w:name="toc 5" w:uiPriority="39"/>
-    <w:lsdException w:name="toc 6" w:uiPriority="39"/>
-    <w:lsdException w:name="toc 7" w:uiPriority="39"/>
-    <w:lsdException w:name="toc 8" w:uiPriority="39"/>
-    <w:lsdException w:name="toc 9" w:uiPriority="39"/>
-    <w:lsdException w:name="caption" w:uiPriority="35" w:qFormat="1"/>
-    <w:lsdException w:name="Title" w:semiHidden="0" w:uiPriority="10" w:unhideWhenUsed="0" w:qFormat="1"/>
-    <w:lsdException w:name="Default Paragraph Font" w:uiPriority="1"/>
-    <w:lsdException w:name="Subtitle" w:semiHidden="0" w:uiPriority="11" w:unhideWhenUsed="0" w:qFormat="1"/>
-    <w:lsdException w:name="Strong" w:semiHidden="0" w:uiPriority="22" w:unhideWhenUsed="0" w:qFormat="1"/>
-    <w:lsdException w:name="Emphasis" w:semiHidden="0" w:uiPriority="20" w:unhideWhenUsed="0" w:qFormat="1"/>
-    <w:lsdException w:name="Table Grid" w:semiHidden="0" w:uiPriority="39" w:unhideWhenUsed="0"/>
-    <w:lsdException w:name="Placeholder Text" w:unhideWhenUsed="0"/>
-    <w:lsdException w:name="No Spacing" w:semiHidden="0" w:uiPriority="1" w:unhideWhenUsed="0" w:qFormat="1"/>
-    <w:lsdException w:name="Light Shading" w:semiHidden="0" w:uiPriority="60" w:unhideWhenUsed="0"/>
-    <w:lsdException w:name="Light List" w:semiHidden="0" w:uiPriority="61" w:unhideWhenUsed="0"/>
-    <w:lsdException w:name="Light Grid" w:semiHidden="0" w:uiPriority="62" w:unhideWhenUsed="0"/>
-    <w:lsdException w:name="Medium Shading 1" w:semiHidden="0" w:uiPriority="63" w:unhideWhenUsed="0"/>
-    <w:lsdException w:name="Medium Shading 2" w:semiHidden="0" w:uiPriority="64" w:unhideWhenUsed="0"/>
-    <w:lsdException w:name="Medium List 1" w:semiHidden="0" w:uiPriority="65" w:unhideWhenUsed="0"/>
-    <w:lsdException w:name="Medium List 2" w:semiHidden="0" w:uiPriority="66" w:unhideWhenUsed="0"/>
-    <w:lsdException w:name="Medium Grid 1" w:semiHidden="0" w:uiPriority="67" w:unhideWhenUsed="0"/>
-    <w:lsdException w:name="Medium Grid 2" w:semiHidden="0" w:uiPriority="68" w:unhideWhenUsed="0"/>
-    <w:lsdException w:name="Medium Grid 3" w:semiHidden="0" w:uiPriority="69" w:unhideWhenUsed="0"/>
-    <w:lsdException w:name="Dark List" w:semiHidden="0" w:uiPriority="70" w:unhideWhenUsed="0"/>
-    <w:lsdException w:name="Colorful Shading" w:semiHidden="0" w:uiPriority="71" w:unhideWhenUsed="0"/>
-    <w:lsdException w:name="Colorful List" w:semiHidden="0" w:uiPriority="72" w:unhideWhenUsed="0"/>
-    <w:lsdException w:name="Colorful Grid" w:semiHidden="0" w:uiPriority="73" w:unhideWhenUsed="0"/>
-    <w:lsdException w:name="Light Shading Accent 1" w:semiHidden="0" w:uiPriority="60" w:unhideWhenUsed="0"/>
-    <w:lsdException w:name="Light List Accent 1" w:semiHidden="0" w:uiPriority="61" w:unhideWhenUsed="0"/>
-    <w:lsdException w:name="Light Grid Accent 1" w:semiHidden="0" w:uiPriority="62" w:unhideWhenUsed="0"/>
-    <w:lsdException w:name="Medium Shading 1 Accent 1" w:semiHidden="0" w:uiPriority="63" w:unhideWhenUsed="0"/>
-    <w:lsdException w:name="Medium Shading 2 Accent 1" w:semiHidden="0" w:uiPriority="64" w:unhideWhenUsed="0"/>
-    <w:lsdException w:name="Medium List 1 Accent 1" w:semiHidden="0" w:uiPriority="65" w:unhideWhenUsed="0"/>
-    <w:lsdException w:name="Revision" w:unhideWhenUsed="0"/>
-    <w:lsdException w:name="List Paragraph" w:semiHidden="0" w:uiPriority="34" w:unhideWhenUsed="0" w:qFormat="1"/>
-    <w:lsdException w:name="Quote" w:semiHidden="0" w:uiPriority="29" w:unhideWhenUsed="0" w:qFormat="1"/>
-    <w:lsdException w:name="Intense Quote" w:semiHidden="0" w:uiPriority="30" w:unhideWhenUsed="0" w:qFormat="1"/>
-    <w:lsdException w:name="Medium List 2 Accent 1" w:semiHidden="0" w:uiPriority="66" w:unhideWhenUsed="0"/>
-    <w:lsdException w:name="Medium Grid 1 Accent 1" w:semiHidden="0" w:uiPriority="67" w:unhideWhenUsed="0"/>
-    <w:lsdException w:name="Medium Grid 2 Accent 1" w:semiHidden="0" w:uiPriority="68" w:unhideWhenUsed="0"/>
-    <w:lsdException w:name="Medium Grid 3 Accent 1" w:semiHidden="0" w:uiPriority="69" w:unhideWhenUsed="0"/>
-    <w:lsdException w:name="Dark List Accent 1" w:semiHidden="0" w:uiPriority="70" w:unhideWhenUsed="0"/>
-    <w:lsdException w:name="Colorful Shading Accent 1" w:semiHidden="0" w:uiPriority="71" w:unhideWhenUsed="0"/>
-    <w:lsdException w:name="Colorful List Accent 1" w:semiHidden="0" w:uiPriority="72" w:unhideWhenUsed="0"/>
-    <w:lsdException w:name="Colorful Grid Accent 1" w:semiHidden="0" w:uiPriority="73" w:unhideWhenUsed="0"/>
-    <w:lsdException w:name="Light Shading Accent 2" w:semiHidden="0" w:uiPriority="60" w:unhideWhenUsed="0"/>
-    <w:lsdException w:name="Light List Accent 2" w:semiHidden="0" w:uiPriority="61" w:unhideWhenUsed="0"/>
-    <w:lsdException w:name="Light Grid Accent 2" w:semiHidden="0" w:uiPriority="62" w:unhideWhenUsed="0"/>
-    <w:lsdException w:name="Medium Shading 1 Accent 2" w:semiHidden="0" w:uiPriority="63" w:unhideWhenUsed="0"/>
-    <w:lsdException w:name="Medium Shading 2 Accent 2" w:semiHidden="0" w:uiPriority="64" w:unhideWhenUsed="0"/>
-    <w:lsdException w:name="Medium List 1 Accent 2" w:semiHidden="0" w:uiPriority="65" w:unhideWhenUsed="0"/>
-    <w:lsdException w:name="Medium List 2 Accent 2" w:semiHidden="0" w:uiPriority="66" w:unhideWhenUsed="0"/>
-    <w:lsdException w:name="Medium Grid 1 Accent 2" w:semiHidden="0" w:uiPriority="67" w:unhideWhenUsed="0"/>
-    <w:lsdException w:name="Medium Grid 2 Accent 2" w:semiHidden="0" w:uiPriority="68" w:unhideWhenUsed="0"/>
-    <w:lsdException w:name="Medium Grid 3 Accent 2" w:semiHidden="0" w:uiPriority="69" w:unhideWhenUsed="0"/>
-    <w:lsdException w:name="Dark List Accent 2" w:semiHidden="0" w:uiPriority="70" w:unhideWhenUsed="0"/>
-    <w:lsdException w:name="Colorful Shading Accent 2" w:semiHidden="0" w:uiPriority="71" w:unhideWhenUsed="0"/>
-    <w:lsdException w:name="Colorful List Accent 2" w:semiHidden="0" w:uiPriority="72" w:unhideWhenUsed="0"/>
-    <w:lsdException w:name="Colorful Grid Accent 2" w:semiHidden="0" w:uiPriority="73" w:unhideWhenUsed="0"/>
-    <w:lsdException w:name="Light Shading Accent 3" w:semiHidden="0" w:uiPriority="60" w:unhideWhenUsed="0"/>
-    <w:lsdException w:name="Light List Accent 3" w:semiHidden="0" w:uiPriority="61" w:unhideWhenUsed="0"/>
-    <w:lsdException w:name="Light Grid Accent 3" w:semiHidden="0" w:uiPriority="62" w:unhideWhenUsed="0"/>
-    <w:lsdException w:name="Medium Shading 1 Accent 3" w:semiHidden="0" w:uiPriority="63" w:unhideWhenUsed="0"/>
-    <w:lsdException w:name="Medium Shading 2 Accent 3" w:semiHidden="0" w:uiPriority="64" w:unhideWhenUsed="0"/>
-    <w:lsdException w:name="Medium List 1 Accent 3" w:semiHidden="0" w:uiPriority="65" w:unhideWhenUsed="0"/>
-    <w:lsdException w:name="Medium List 2 Accent 3" w:semiHidden="0" w:uiPriority="66" w:unhideWhenUsed="0"/>
-    <w:lsdException w:name="Medium Grid 1 Accent 3" w:semiHidden="0" w:uiPriority="67" w:unhideWhenUsed="0"/>
-    <w:lsdException w:name="Medium Grid 2 Accent 3" w:semiHidden="0" w:uiPriority="68" w:unhideWhenUsed="0"/>
-    <w:lsdException w:name="Medium Grid 3 Accent 3" w:semiHidden="0" w:uiPriority="69" w:unhideWhenUsed="0"/>
-    <w:lsdException w:name="Dark List Accent 3" w:semiHidden="0" w:uiPriority="70" w:unhideWhenUsed="0"/>
-    <w:lsdException w:name="Colorful Shading Accent 3" w:semiHidden="0" w:uiPriority="71" w:unhideWhenUsed="0"/>
-    <w:lsdException w:name="Colorful List Accent 3" w:semiHidden="0" w:uiPriority="72" w:unhideWhenUsed="0"/>
-    <w:lsdException w:name="Colorful Grid Accent 3" w:semiHidden="0" w:uiPriority="73" w:unhideWhenUsed="0"/>
-    <w:lsdException w:name="Light Shading Accent 4" w:semiHidden="0" w:uiPriority="60" w:unhideWhenUsed="0"/>
-    <w:lsdException w:name="Light List Accent 4" w:semiHidden="0" w:uiPriority="61" w:unhideWhenUsed="0"/>
-    <w:lsdException w:name="Light Grid Accent 4" w:semiHidden="0" w:uiPriority="62" w:unhideWhenUsed="0"/>
-    <w:lsdException w:name="Medium Shading 1 Accent 4" w:semiHidden="0" w:uiPriority="63" w:unhideWhenUsed="0"/>
-    <w:lsdException w:name="Medium Shading 2 Accent 4" w:semiHidden="0" w:uiPriority="64" w:unhideWhenUsed="0"/>
-    <w:lsdException w:name="Medium List 1 Accent 4" w:semiHidden="0" w:uiPriority="65" w:unhideWhenUsed="0"/>
-    <w:lsdException w:name="Medium List 2 Accent 4" w:semiHidden="0" w:uiPriority="66" w:unhideWhenUsed="0"/>
-    <w:lsdException w:name="Medium Grid 1 Accent 4" w:semiHidden="0" w:uiPriority="67" w:unhideWhenUsed="0"/>
-    <w:lsdException w:name="Medium Grid 2 Accent 4" w:semiHidden="0" w:uiPriority="68" w:unhideWhenUsed="0"/>
-    <w:lsdException w:name="Medium Grid 3 Accent 4" w:semiHidden="0" w:uiPriority="69" w:unhideWhenUsed="0"/>
-    <w:lsdException w:name="Dark List Accent 4" w:semiHidden="0" w:uiPriority="70" w:unhideWhenUsed="0"/>
-    <w:lsdException w:name="Colorful Shading Accent 4" w:semiHidden="0" w:uiPriority="71" w:unhideWhenUsed="0"/>
-    <w:lsdException w:name="Colorful List Accent 4" w:semiHidden="0" w:uiPriority="72" w:unhideWhenUsed="0"/>
-    <w:lsdException w:name="Colorful Grid Accent 4" w:semiHidden="0" w:uiPriority="73" w:unhideWhenUsed="0"/>
-    <w:lsdException w:name="Light Shading Accent 5" w:semiHidden="0" w:uiPriority="60" w:unhideWhenUsed="0"/>
-    <w:lsdException w:name="Light List Accent 5" w:semiHidden="0" w:uiPriority="61" w:unhideWhenUsed="0"/>
-    <w:lsdException w:name="Light Grid Accent 5" w:semiHidden="0" w:uiPriority="62" w:unhideWhenUsed="0"/>
-    <w:lsdException w:name="Medium Shading 1 Accent 5" w:semiHidden="0" w:uiPriority="63" w:unhideWhenUsed="0"/>
-    <w:lsdException w:name="Medium Shading 2 Accent 5" w:semiHidden="0" w:uiPriority="64" w:unhideWhenUsed="0"/>
-    <w:lsdException w:name="Medium List 1 Accent 5" w:semiHidden="0" w:uiPriority="65" w:unhideWhenUsed="0"/>
-    <w:lsdException w:name="Medium List 2 Accent 5" w:semiHidden="0" w:uiPriority="66" w:unhideWhenUsed="0"/>
-    <w:lsdException w:name="Medium Grid 1 Accent 5" w:semiHidden="0" w:uiPriority="67" w:unhideWhenUsed="0"/>
-    <w:lsdException w:name="Medium Grid 2 Accent 5" w:semiHidden="0" w:uiPriority="68" w:unhideWhenUsed="0"/>
-    <w:lsdException w:name="Medium Grid 3 Accent 5" w:semiHidden="0" w:uiPriority="69" w:unhideWhenUsed="0"/>
-    <w:lsdException w:name="Dark List Accent 5" w:semiHidden="0" w:uiPriority="70" w:unhideWhenUsed="0"/>
-    <w:lsdException w:name="Colorful Shading Accent 5" w:semiHidden="0" w:uiPriority="71" w:unhideWhenUsed="0"/>
-    <w:lsdException w:name="Colorful List Accent 5" w:semiHidden="0" w:uiPriority="72" w:unhideWhenUsed="0"/>
-    <w:lsdException w:name="Colorful Grid Accent 5" w:semiHidden="0" w:uiPriority="73" w:unhideWhenUsed="0"/>
-    <w:lsdException w:name="Light Shading Accent 6" w:semiHidden="0" w:uiPriority="60" w:unhideWhenUsed="0"/>
-    <w:lsdException w:name="Light List Accent 6" w:semiHidden="0" w:uiPriority="61" w:unhideWhenUsed="0"/>
-    <w:lsdException w:name="Light Grid Accent 6" w:semiHidden="0" w:uiPriority="62" w:unhideWhenUsed="0"/>
-    <w:lsdException w:name="Medium Shading 1 Accent 6" w:semiHidden="0" w:uiPriority="63" w:unhideWhenUsed="0"/>
-    <w:lsdException w:name="Medium Shading 2 Accent 6" w:semiHidden="0" w:uiPriority="64" w:unhideWhenUsed="0"/>
-    <w:lsdException w:name="Medium List 1 Accent 6" w:semiHidden="0" w:uiPriority="65" w:unhideWhenUsed="0"/>
-    <w:lsdException w:name="Medium List 2 Accent 6" w:semiHidden="0" w:uiPriority="66" w:unhideWhenUsed="0"/>
-    <w:lsdException w:name="Medium Grid 1 Accent 6" w:semiHidden="0" w:uiPriority="67" w:unhideWhenUsed="0"/>
-    <w:lsdException w:name="Medium Grid 2 Accent 6" w:semiHidden="0" w:uiPriority="68" w:unhideWhenUsed="0"/>
-    <w:lsdException w:name="Medium Grid 3 Accent 6" w:semiHidden="0" w:uiPriority="69" w:unhideWhenUsed="0"/>
-    <w:lsdException w:name="Dark List Accent 6" w:semiHidden="0" w:uiPriority="70" w:unhideWhenUsed="0"/>
-    <w:lsdException w:name="Colorful Shading Accent 6" w:semiHidden="0" w:uiPriority="71" w:unhideWhenUsed="0"/>
-    <w:lsdException w:name="Colorful List Accent 6" w:semiHidden="0" w:uiPriority="72" w:unhideWhenUsed="0"/>
-    <w:lsdException w:name="Colorful Grid Accent 6" w:semiHidden="0" w:uiPriority="73" w:unhideWhenUsed="0"/>
-    <w:lsdException w:name="Subtle Emphasis" w:semiHidden="0" w:uiPriority="19" w:unhideWhenUsed="0" w:qFormat="1"/>
-    <w:lsdException w:name="Intense Emphasis" w:semiHidden="0" w:uiPriority="21" w:unhideWhenUsed="0" w:qFormat="1"/>
-    <w:lsdException w:name="Subtle Reference" w:semiHidden="0" w:uiPriority="31" w:unhideWhenUsed="0" w:qFormat="1"/>
-    <w:lsdException w:name="Intense Reference" w:semiHidden="0" w:uiPriority="32" w:unhideWhenUsed="0" w:qFormat="1"/>
-    <w:lsdException w:name="Book Title" w:semiHidden="0" w:uiPriority="33" w:unhideWhenUsed="0" w:qFormat="1"/>
-    <w:lsdException w:name="Bibliography" w:uiPriority="37"/>
-    <w:lsdException w:name="TOC Heading" w:uiPriority="39" w:qFormat="1"/>
-  </w:latentStyles>
-  <w:style w:type="paragraph" w:default="1" w:styleId="Normal">
-    <w:name w:val="Normal"/>
-    <w:qFormat/>
-  </w:style>
-  <w:style w:type="character" w:default="1" w:styleId="DefaultParagraphFont">
-    <w:name w:val="Default Paragraph Font"/>
-    <w:uiPriority w:val="1"/>
-    <w:semiHidden/>
-    <w:unhideWhenUsed/>
-  </w:style>
-  <w:style w:type="table" w:default="1" w:styleId="TableNormal">
-    <w:name w:val="Normal Table"/>
-    <w:uiPriority w:val="99"/>
-    <w:semiHidden/>
-    <w:unhideWhenUsed/>
-    <w:tblPr>
-      <w:tblInd w:w="0" w:type="dxa"/>
-      <w:tblCellMar>
-        <w:top w:w="0" w:type="dxa"/>
-        <w:left w:w="108" w:type="dxa"/>
-        <w:bottom w:w="0" w:type="dxa"/>
-        <w:right w:w="108" w:type="dxa"/>
-      </w:tblCellMar>
-    </w:tblPr>
-  </w:style>
-  <w:style w:type="numbering" w:default="1" w:styleId="NoList">
-    <w:name w:val="No List"/>
-    <w:uiPriority w:val="99"/>
-    <w:semiHidden/>
-    <w:unhideWhenUsed/>
-  </w:style>
-</w:styles>
-</file>
-
-<file path=word/stylesWithEffects.xml><?xml version="1.0" encoding="utf-8"?>
-<w:styles xmlns:wpc="http://schemas.microsoft.com/office/word/2010/wordprocessingCanvas" xmlns:mc="http://schemas.openxmlformats.org/markup-compatibility/2006" xmlns:o="urn:schemas-microsoft-com:office:office" xmlns:r="http://schemas.openxmlformats.org/officeDocument/2006/relationships" xmlns:m="http://schemas.openxmlformats.org/officeDocument/2006/math" xmlns:v="urn:schemas-microsoft-com:vml" xmlns:wp14="http://schemas.microsoft.com/office/word/2010/wordprocessingDrawing" xmlns:wp="http://schemas.openxmlformats.org/drawingml/2006/wordprocessingDrawing" xmlns:w10="urn:schemas-microsoft-com:office:word" xmlns:w="http://schemas.openxmlformats.org/wordprocessingml/2006/main" xmlns:w14="http://schemas.microsoft.com/office/word/2010/wordml" xmlns:wpg="http://schemas.microsoft.com/office/word/2010/wordprocessingGroup" xmlns:wpi="http://schemas.microsoft.com/office/word/2010/wordprocessingInk" xmlns:wne="http://schemas.microsoft.com/office/word/2006/wordml" xmlns:wps="http://schemas.microsoft.com/office/word/2010/wordprocessingShape" mc:Ignorable="w14 wp14">
-  <w:docDefaults>
-    <w:rPrDefault>
-      <w:rPr>
-        <w:rFonts w:asciiTheme="minorHAnsi" w:eastAsiaTheme="minorHAnsi" w:hAnsiTheme="minorHAnsi" w:cstheme="minorBidi"/>
-        <w:sz w:val="22"/>
-        <w:szCs w:val="22"/>
-        <w:lang w:val="en-US" w:eastAsia="en-US" w:bidi="ar-SA"/>
-      </w:rPr>
-    </w:rPrDefault>
-    <w:pPrDefault>
-      <w:pPr>
-        <w:spacing w:after="160" w:line="259" w:lineRule="auto"/>
-      </w:pPr>
-    </w:pPrDefault>
-  </w:docDefaults>
-  <w:latentStyles w:defLockedState="0" w:defUIPriority="99" w:defSemiHidden="1" w:defUnhideWhenUsed="1" w:defQFormat="0" w:count="267">
-    <w:lsdException w:name="Normal" w:semiHidden="0" w:uiPriority="0" w:unhideWhenUsed="0" w:qFormat="1"/>
-    <w:lsdException w:name="heading 1" w:semiHidden="0" w:uiPriority="9" w:unhideWhenUsed="0" w:qFormat="1"/>
-    <w:lsdException w:name="heading 2" w:uiPriority="9" w:qFormat="1"/>
-    <w:lsdException w:name="heading 3" w:uiPriority="9" w:qFormat="1"/>
-    <w:lsdException w:name="heading 4" w:uiPriority="9" w:qFormat="1"/>
-    <w:lsdException w:name="heading 5" w:uiPriority="9" w:qFormat="1"/>
-    <w:lsdException w:name="heading 6" w:uiPriority="9" w:qFormat="1"/>
-    <w:lsdException w:name="heading 7" w:uiPriority="9" w:qFormat="1"/>
-    <w:lsdException w:name="heading 8" w:uiPriority="9" w:qFormat="1"/>
-    <w:lsdException w:name="heading 9" w:uiPriority="9" w:qFormat="1"/>
-    <w:lsdException w:name="toc 1" w:uiPriority="39"/>
-    <w:lsdException w:name="toc 2" w:uiPriority="39"/>
-    <w:lsdException w:name="toc 3" w:uiPriority="39"/>
-    <w:lsdException w:name="toc 4" w:uiPriority="39"/>
-    <w:lsdException w:name="toc 5" w:uiPriority="39"/>
-    <w:lsdException w:name="toc 6" w:uiPriority="39"/>
-    <w:lsdException w:name="toc 7" w:uiPriority="39"/>
-    <w:lsdException w:name="toc 8" w:uiPriority="39"/>
-    <w:lsdException w:name="toc 9" w:uiPriority="39"/>
-    <w:lsdException w:name="caption" w:uiPriority="35" w:qFormat="1"/>
-    <w:lsdException w:name="Title" w:semiHidden="0" w:uiPriority="10" w:unhideWhenUsed="0" w:qFormat="1"/>
-    <w:lsdException w:name="Default Paragraph Font" w:uiPriority="1"/>
-    <w:lsdException w:name="Subtitle" w:semiHidden="0" w:uiPriority="11" w:unhideWhenUsed="0" w:qFormat="1"/>
-    <w:lsdException w:name="Strong" w:semiHidden="0" w:uiPriority="22" w:unhideWhenUsed="0" w:qFormat="1"/>
-    <w:lsdException w:name="Emphasis" w:semiHidden="0" w:uiPriority="20" w:unhideWhenUsed="0" w:qFormat="1"/>
-    <w:lsdException w:name="Table Grid" w:semiHidden="0" w:uiPriority="39" w:unhideWhenUsed="0"/>
-    <w:lsdException w:name="Placeholder Text" w:unhideWhenUsed="0"/>
-    <w:lsdException w:name="No Spacing" w:semiHidden="0" w:uiPriority="1" w:unhideWhenUsed="0" w:qFormat="1"/>
-    <w:lsdException w:name="Light Shading" w:semiHidden="0" w:uiPriority="60" w:unhideWhenUsed="0"/>
-    <w:lsdException w:name="Light List" w:semiHidden="0" w:uiPriority="61" w:unhideWhenUsed="0"/>
-    <w:lsdException w:name="Light Grid" w:semiHidden="0" w:uiPriority="62" w:unhideWhenUsed="0"/>
-    <w:lsdException w:name="Medium Shading 1" w:semiHidden="0" w:uiPriority="63" w:unhideWhenUsed="0"/>
-    <w:lsdException w:name="Medium Shading 2" w:semiHidden="0" w:uiPriority="64" w:unhideWhenUsed="0"/>
-    <w:lsdException w:name="Medium List 1" w:semiHidden="0" w:uiPriority="65" w:unhideWhenUsed="0"/>
-    <w:lsdException w:name="Medium List 2" w:semiHidden="0" w:uiPriority="66" w:unhideWhenUsed="0"/>
-    <w:lsdException w:name="Medium Grid 1" w:semiHidden="0" w:uiPriority="67" w:unhideWhenUsed="0"/>
-    <w:lsdException w:name="Medium Grid 2" w:semiHidden="0" w:uiPriority="68" w:unhideWhenUsed="0"/>
-    <w:lsdException w:name="Medium Grid 3" w:semiHidden="0" w:uiPriority="69" w:unhideWhenUsed="0"/>
-    <w:lsdException w:name="Dark List" w:semiHidden="0" w:uiPriority="70" w:unhideWhenUsed="0"/>
-    <w:lsdException w:name="Colorful Shading" w:semiHidden="0" w:uiPriority="71" w:unhideWhenUsed="0"/>
-    <w:lsdException w:name="Colorful List" w:semiHidden="0" w:uiPriority="72" w:unhideWhenUsed="0"/>
-    <w:lsdException w:name="Colorful Grid" w:semiHidden="0" w:uiPriority="73" w:unhideWhenUsed="0"/>
-    <w:lsdException w:name="Light Shading Accent 1" w:semiHidden="0" w:uiPriority="60" w:unhideWhenUsed="0"/>
-    <w:lsdException w:name="Light List Accent 1" w:semiHidden="0" w:uiPriority="61" w:unhideWhenUsed="0"/>
-    <w:lsdException w:name="Light Grid Accent 1" w:semiHidden="0" w:uiPriority="62" w:unhideWhenUsed="0"/>
-    <w:lsdException w:name="Medium Shading 1 Accent 1" w:semiHidden="0" w:uiPriority="63" w:unhideWhenUsed="0"/>
-    <w:lsdException w:name="Medium Shading 2 Accent 1" w:semiHidden="0" w:uiPriority="64" w:unhideWhenUsed="0"/>
-    <w:lsdException w:name="Medium List 1 Accent 1" w:semiHidden="0" w:uiPriority="65" w:unhideWhenUsed="0"/>
-    <w:lsdException w:name="Revision" w:unhideWhenUsed="0"/>
-    <w:lsdException w:name="List Paragraph" w:semiHidden="0" w:uiPriority="34" w:unhideWhenUsed="0" w:qFormat="1"/>
-    <w:lsdException w:name="Quote" w:semiHidden="0" w:uiPriority="29" w:unhideWhenUsed="0" w:qFormat="1"/>
-    <w:lsdException w:name="Intense Quote" w:semiHidden="0" w:uiPriority="30" w:unhideWhenUsed="0" w:qFormat="1"/>
-    <w:lsdException w:name="Medium List 2 Accent 1" w:semiHidden="0" w:uiPriority="66" w:unhideWhenUsed="0"/>
-    <w:lsdException w:name="Medium Grid 1 Accent 1" w:semiHidden="0" w:uiPriority="67" w:unhideWhenUsed="0"/>
-    <w:lsdException w:name="Medium Grid 2 Accent 1" w:semiHidden="0" w:uiPriority="68" w:unhideWhenUsed="0"/>
-    <w:lsdException w:name="Medium Grid 3 Accent 1" w:semiHidden="0" w:uiPriority="69" w:unhideWhenUsed="0"/>
-    <w:lsdException w:name="Dark List Accent 1" w:semiHidden="0" w:uiPriority="70" w:unhideWhenUsed="0"/>
-    <w:lsdException w:name="Colorful Shading Accent 1" w:semiHidden="0" w:uiPriority="71" w:unhideWhenUsed="0"/>
-    <w:lsdException w:name="Colorful List Accent 1" w:semiHidden="0" w:uiPriority="72" w:unhideWhenUsed="0"/>
-    <w:lsdException w:name="Colorful Grid Accent 1" w:semiHidden="0" w:uiPriority="73" w:unhideWhenUsed="0"/>
-    <w:lsdException w:name="Light Shading Accent 2" w:semiHidden="0" w:uiPriority="60" w:unhideWhenUsed="0"/>
-    <w:lsdException w:name="Light List Accent 2" w:semiHidden="0" w:uiPriority="61" w:unhideWhenUsed="0"/>
-    <w:lsdException w:name="Light Grid Accent 2" w:semiHidden="0" w:uiPriority="62" w:unhideWhenUsed="0"/>
-    <w:lsdException w:name="Medium Shading 1 Accent 2" w:semiHidden="0" w:uiPriority="63" w:unhideWhenUsed="0"/>
-    <w:lsdException w:name="Medium Shading 2 Accent 2" w:semiHidden="0" w:uiPriority="64" w:unhideWhenUsed="0"/>
-    <w:lsdException w:name="Medium List 1 Accent 2" w:semiHidden="0" w:uiPriority="65" w:unhideWhenUsed="0"/>
-    <w:lsdException w:name="Medium List 2 Accent 2" w:semiHidden="0" w:uiPriority="66" w:unhideWhenUsed="0"/>
-    <w:lsdException w:name="Medium Grid 1 Accent 2" w:semiHidden="0" w:uiPriority="67" w:unhideWhenUsed="0"/>
-    <w:lsdException w:name="Medium Grid 2 Accent 2" w:semiHidden="0" w:uiPriority="68" w:unhideWhenUsed="0"/>
-    <w:lsdException w:name="Medium Grid 3 Accent 2" w:semiHidden="0" w:uiPriority="69" w:unhideWhenUsed="0"/>
-    <w:lsdException w:name="Dark List Accent 2" w:semiHidden="0" w:uiPriority="70" w:unhideWhenUsed="0"/>
-    <w:lsdException w:name="Colorful Shading Accent 2" w:semiHidden="0" w:uiPriority="71" w:unhideWhenUsed="0"/>
-    <w:lsdException w:name="Colorful List Accent 2" w:semiHidden="0" w:uiPriority="72" w:unhideWhenUsed="0"/>
-    <w:lsdException w:name="Colorful Grid Accent 2" w:semiHidden="0" w:uiPriority="73" w:unhideWhenUsed="0"/>
-    <w:lsdException w:name="Light Shading Accent 3" w:semiHidden="0" w:uiPriority="60" w:unhideWhenUsed="0"/>
-    <w:lsdException w:name="Light List Accent 3" w:semiHidden="0" w:uiPriority="61" w:unhideWhenUsed="0"/>
-    <w:lsdException w:name="Light Grid Accent 3" w:semiHidden="0" w:uiPriority="62" w:unhideWhenUsed="0"/>
-    <w:lsdException w:name="Medium Shading 1 Accent 3" w:semiHidden="0" w:uiPriority="63" w:unhideWhenUsed="0"/>
-    <w:lsdException w:name="Medium Shading 2 Accent 3" w:semiHidden="0" w:uiPriority="64" w:unhideWhenUsed="0"/>
-    <w:lsdException w:name="Medium List 1 Accent 3" w:semiHidden="0" w:uiPriority="65" w:unhideWhenUsed="0"/>
-    <w:lsdException w:name="Medium List 2 Accent 3" w:semiHidden="0" w:uiPriority="66" w:unhideWhenUsed="0"/>
-    <w:lsdException w:name="Medium Grid 1 Accent 3" w:semiHidden="0" w:uiPriority="67" w:unhideWhenUsed="0"/>
-    <w:lsdException w:name="Medium Grid 2 Accent 3" w:semiHidden="0" w:uiPriority="68" w:unhideWhenUsed="0"/>
-    <w:lsdException w:name="Medium Grid 3 Accent 3" w:semiHidden="0" w:uiPriority="69" w:unhideWhenUsed="0"/>
-    <w:lsdException w:name="Dark List Accent 3" w:semiHidden="0" w:uiPriority="70" w:unhideWhenUsed="0"/>
-    <w:lsdException w:name="Colorful Shading Accent 3" w:semiHidden="0" w:uiPriority="71" w:unhideWhenUsed="0"/>
-    <w:lsdException w:name="Colorful List Accent 3" w:semiHidden="0" w:uiPriority="72" w:unhideWhenUsed="0"/>
-    <w:lsdException w:name="Colorful Grid Accent 3" w:semiHidden="0" w:uiPriority="73" w:unhideWhenUsed="0"/>
-    <w:lsdException w:name="Light Shading Accent 4" w:semiHidden="0" w:uiPriority="60" w:unhideWhenUsed="0"/>
-    <w:lsdException w:name="Light List Accent 4" w:semiHidden="0" w:uiPriority="61" w:unhideWhenUsed="0"/>
-    <w:lsdException w:name="Light Grid Accent 4" w:semiHidden="0" w:uiPriority="62" w:unhideWhenUsed="0"/>
-    <w:lsdException w:name="Medium Shading 1 Accent 4" w:semiHidden="0" w:uiPriority="63" w:unhideWhenUsed="0"/>
-    <w:lsdException w:name="Medium Shading 2 Accent 4" w:semiHidden="0" w:uiPriority="64" w:unhideWhenUsed="0"/>
-    <w:lsdException w:name="Medium List 1 Accent 4" w:semiHidden="0" w:uiPriority="65" w:unhideWhenUsed="0"/>
-    <w:lsdException w:name="Medium List 2 Accent 4" w:semiHidden="0" w:uiPriority="66" w:unhideWhenUsed="0"/>
-    <w:lsdException w:name="Medium Grid 1 Accent 4" w:semiHidden="0" w:uiPriority="67" w:unhideWhenUsed="0"/>
-    <w:lsdException w:name="Medium Grid 2 Accent 4" w:semiHidden="0" w:uiPriority="68" w:unhideWhenUsed="0"/>
-    <w:lsdException w:name="Medium Grid 3 Accent 4" w:semiHidden="0" w:uiPriority="69" w:unhideWhenUsed="0"/>
-    <w:lsdException w:name="Dark List Accent 4" w:semiHidden="0" w:uiPriority="70" w:unhideWhenUsed="0"/>
-    <w:lsdException w:name="Colorful Shading Accent 4" w:semiHidden="0" w:uiPriority="71" w:unhideWhenUsed="0"/>
-    <w:lsdException w:name="Colorful List Accent 4" w:semiHidden="0" w:uiPriority="72" w:unhideWhenUsed="0"/>
-    <w:lsdException w:name="Colorful Grid Accent 4" w:semiHidden="0" w:uiPriority="73" w:unhideWhenUsed="0"/>
-    <w:lsdException w:name="Light Shading Accent 5" w:semiHidden="0" w:uiPriority="60" w:unhideWhenUsed="0"/>
-    <w:lsdException w:name="Light List Accent 5" w:semiHidden="0" w:uiPriority="61" w:unhideWhenUsed="0"/>
-    <w:lsdException w:name="Light Grid Accent 5" w:semiHidden="0" w:uiPriority="62" w:unhideWhenUsed="0"/>
-    <w:lsdException w:name="Medium Shading 1 Accent 5" w:semiHidden="0" w:uiPriority="63" w:unhideWhenUsed="0"/>
-    <w:lsdException w:name="Medium Shading 2 Accent 5" w:semiHidden="0" w:uiPriority="64" w:unhideWhenUsed="0"/>
-    <w:lsdException w:name="Medium List 1 Accent 5" w:semiHidden="0" w:uiPriority="65" w:unhideWhenUsed="0"/>
-    <w:lsdException w:name="Medium List 2 Accent 5" w:semiHidden="0" w:uiPriority="66" w:unhideWhenUsed="0"/>
-    <w:lsdException w:name="Medium Grid 1 Accent 5" w:semiHidden="0" w:uiPriority="67" w:unhideWhenUsed="0"/>
-    <w:lsdException w:name="Medium Grid 2 Accent 5" w:semiHidden="0" w:uiPriority="68" w:unhideWhenUsed="0"/>
-    <w:lsdException w:name="Medium Grid 3 Accent 5" w:semiHidden="0" w:uiPriority="69" w:unhideWhenUsed="0"/>
-    <w:lsdException w:name="Dark List Accent 5" w:semiHidden="0" w:uiPriority="70" w:unhideWhenUsed="0"/>
-    <w:lsdException w:name="Colorful Shading Accent 5" w:semiHidden="0" w:uiPriority="71" w:unhideWhenUsed="0"/>
-    <w:lsdException w:name="Colorful List Accent 5" w:semiHidden="0" w:uiPriority="72" w:unhideWhenUsed="0"/>
-    <w:lsdException w:name="Colorful Grid Accent 5" w:semiHidden="0" w:uiPriority="73" w:unhideWhenUsed="0"/>
-    <w:lsdException w:name="Light Shading Accent 6" w:semiHidden="0" w:uiPriority="60" w:unhideWhenUsed="0"/>
-    <w:lsdException w:name="Light List Accent 6" w:semiHidden="0" w:uiPriority="61" w:unhideWhenUsed="0"/>
-    <w:lsdException w:name="Light Grid Accent 6" w:semiHidden="0" w:uiPriority="62" w:unhideWhenUsed="0"/>
-    <w:lsdException w:name="Medium Shading 1 Accent 6" w:semiHidden="0" w:uiPriority="63" w:unhideWhenUsed="0"/>
-    <w:lsdException w:name="Medium Shading 2 Accent 6" w:semiHidden="0" w:uiPriority="64" w:unhideWhenUsed="0"/>
-    <w:lsdException w:name="Medium List 1 Accent 6" w:semiHidden="0" w:uiPriority="65" w:unhideWhenUsed="0"/>
-    <w:lsdException w:name="Medium List 2 Accent 6" w:semiHidden="0" w:uiPriority="66" w:unhideWhenUsed="0"/>
-    <w:lsdException w:name="Medium Grid 1 Accent 6" w:semiHidden="0" w:uiPriority="67" w:unhideWhenUsed="0"/>
-    <w:lsdException w:name="Medium Grid 2 Accent 6" w:semiHidden="0" w:uiPriority="68" w:unhideWhenUsed="0"/>
-    <w:lsdException w:name="Medium Grid 3 Accent 6" w:semiHidden="0" w:uiPriority="69" w:unhideWhenUsed="0"/>
-    <w:lsdException w:name="Dark List Accent 6" w:semiHidden="0" w:uiPriority="70" w:unhideWhenUsed="0"/>
-    <w:lsdException w:name="Colorful Shading Accent 6" w:semiHidden="0" w:uiPriority="71" w:unhideWhenUsed="0"/>
-    <w:lsdException w:name="Colorful List Accent 6" w:semiHidden="0" w:uiPriority="72" w:unhideWhenUsed="0"/>
-    <w:lsdException w:name="Colorful Grid Accent 6" w:semiHidden="0" w:uiPriority="73" w:unhideWhenUsed="0"/>
-    <w:lsdException w:name="Subtle Emphasis" w:semiHidden="0" w:uiPriority="19" w:unhideWhenUsed="0" w:qFormat="1"/>
-    <w:lsdException w:name="Intense Emphasis" w:semiHidden="0" w:uiPriority="21" w:unhideWhenUsed="0" w:qFormat="1"/>
-    <w:lsdException w:name="Subtle Reference" w:semiHidden="0" w:uiPriority="31" w:unhideWhenUsed="0" w:qFormat="1"/>
-    <w:lsdException w:name="Intense Reference" w:semiHidden="0" w:uiPriority="32" w:unhideWhenUsed="0" w:qFormat="1"/>
-    <w:lsdException w:name="Book Title" w:semiHidden="0" w:uiPriority="33" w:unhideWhenUsed="0" w:qFormat="1"/>
-    <w:lsdException w:name="Bibliography" w:uiPriority="37"/>
-    <w:lsdException w:name="TOC Heading" w:uiPriority="39" w:qFormat="1"/>
+  <w:latentStyles w:defLockedState="0" w:defUIPriority="99" w:defSemiHidden="0" w:defUnhideWhenUsed="0" w:defQFormat="0" w:count="375">
+    <w:lsdException w:name="Normal" w:uiPriority="0" w:qFormat="1"/>
+    <w:lsdException w:name="heading 1" w:uiPriority="9" w:qFormat="1"/>
+    <w:lsdException w:name="heading 2" w:semiHidden="1" w:uiPriority="9" w:unhideWhenUsed="1" w:qFormat="1"/>
+    <w:lsdException w:name="heading 3" w:semiHidden="1" w:uiPriority="9" w:unhideWhenUsed="1" w:qFormat="1"/>
+    <w:lsdException w:name="heading 4" w:semiHidden="1" w:uiPriority="9" w:unhideWhenUsed="1" w:qFormat="1"/>
+    <w:lsdException w:name="heading 5" w:semiHidden="1" w:uiPriority="9" w:unhideWhenUsed="1" w:qFormat="1"/>
+    <w:lsdException w:name="heading 6" w:semiHidden="1" w:uiPriority="9" w:unhideWhenUsed="1" w:qFormat="1"/>
+    <w:lsdException w:name="heading 7" w:semiHidden="1" w:uiPriority="9" w:unhideWhenUsed="1" w:qFormat="1"/>
+    <w:lsdException w:name="heading 8" w:semiHidden="1" w:uiPriority="9" w:unhideWhenUsed="1" w:qFormat="1"/>
+    <w:lsdException w:name="heading 9" w:semiHidden="1" w:uiPriority="9" w:unhideWhenUsed="1" w:qFormat="1"/>
+    <w:lsdException w:name="index 1" w:semiHidden="1" w:unhideWhenUsed="1"/>
+    <w:lsdException w:name="index 2" w:semiHidden="1" w:unhideWhenUsed="1"/>
+    <w:lsdException w:name="index 3" w:semiHidden="1" w:unhideWhenUsed="1"/>
+    <w:lsdException w:name="index 4" w:semiHidden="1" w:unhideWhenUsed="1"/>
+    <w:lsdException w:name="index 5" w:semiHidden="1" w:unhideWhenUsed="1"/>
+    <w:lsdException w:name="index 6" w:semiHidden="1" w:unhideWhenUsed="1"/>
+    <w:lsdException w:name="index 7" w:semiHidden="1" w:unhideWhenUsed="1"/>
+    <w:lsdException w:name="index 8" w:semiHidden="1" w:unhideWhenUsed="1"/>
+    <w:lsdException w:name="index 9" w:semiHidden="1" w:unhideWhenUsed="1"/>
+    <w:lsdException w:name="toc 1" w:semiHidden="1" w:uiPriority="39" w:unhideWhenUsed="1"/>
+    <w:lsdException w:name="toc 2" w:semiHidden="1" w:uiPriority="39" w:unhideWhenUsed="1"/>
+    <w:lsdException w:name="toc 3" w:semiHidden="1" w:uiPriority="39" w:unhideWhenUsed="1"/>
+    <w:lsdException w:name="toc 4" w:semiHidden="1" w:uiPriority="39" w:unhideWhenUsed="1"/>
+    <w:lsdException w:name="toc 5" w:semiHidden="1" w:uiPriority="39" w:unhideWhenUsed="1"/>
+    <w:lsdException w:name="toc 6" w:semiHidden="1" w:uiPriority="39" w:unhideWhenUsed="1"/>
+    <w:lsdException w:name="toc 7" w:semiHidden="1" w:uiPriority="39" w:unhideWhenUsed="1"/>
+    <w:lsdException w:name="toc 8" w:semiHidden="1" w:uiPriority="39" w:unhideWhenUsed="1"/>
+    <w:lsdException w:name="toc 9" w:semiHidden="1" w:uiPriority="39" w:unhideWhenUsed="1"/>
+    <w:lsdException w:name="Normal Indent" w:semiHidden="1" w:unhideWhenUsed="1"/>
+    <w:lsdException w:name="footnote text" w:semiHidden="1" w:unhideWhenUsed="1"/>
+    <w:lsdException w:name="annotation text" w:semiHidden="1" w:unhideWhenUsed="1"/>
+    <w:lsdException w:name="header" w:semiHidden="1" w:unhideWhenUsed="1"/>
+    <w:lsdException w:name="footer" w:semiHidden="1" w:unhideWhenUsed="1"/>
+    <w:lsdException w:name="index heading" w:semiHidden="1" w:unhideWhenUsed="1"/>
+    <w:lsdException w:name="caption" w:semiHidden="1" w:uiPriority="35" w:unhideWhenUsed="1" w:qFormat="1"/>
+    <w:lsdException w:name="table of figures" w:semiHidden="1" w:unhideWhenUsed="1"/>
+    <w:lsdException w:name="envelope address" w:semiHidden="1" w:unhideWhenUsed="1"/>
+    <w:lsdException w:name="envelope return" w:semiHidden="1" w:unhideWhenUsed="1"/>
+    <w:lsdException w:name="footnote reference" w:semiHidden="1" w:unhideWhenUsed="1"/>
+    <w:lsdException w:name="annotation reference" w:semiHidden="1" w:unhideWhenUsed="1"/>
+    <w:lsdException w:name="line number" w:semiHidden="1" w:unhideWhenUsed="1"/>
+    <w:lsdException w:name="page number" w:semiHidden="1" w:unhideWhenUsed="1"/>
+    <w:lsdException w:name="endnote reference" w:semiHidden="1" w:unhideWhenUsed="1"/>
+    <w:lsdException w:name="endnote text" w:semiHidden="1" w:unhideWhenUsed="1"/>
+    <w:lsdException w:name="table of authorities" w:semiHidden="1" w:unhideWhenUsed="1"/>
+    <w:lsdException w:name="macro" w:semiHidden="1" w:unhideWhenUsed="1"/>
+    <w:lsdException w:name="toa heading" w:semiHidden="1" w:unhideWhenUsed="1"/>
+    <w:lsdException w:name="List" w:semiHidden="1" w:unhideWhenUsed="1"/>
+    <w:lsdException w:name="List Bullet" w:semiHidden="1" w:unhideWhenUsed="1"/>
+    <w:lsdException w:name="List Number" w:semiHidden="1" w:unhideWhenUsed="1"/>
+    <w:lsdException w:name="List 2" w:semiHidden="1" w:unhideWhenUsed="1"/>
+    <w:lsdException w:name="List 3" w:semiHidden="1" w:unhideWhenUsed="1"/>
+    <w:lsdException w:name="List 4" w:semiHidden="1" w:unhideWhenUsed="1"/>
+    <w:lsdException w:name="List 5" w:semiHidden="1" w:unhideWhenUsed="1"/>
+    <w:lsdException w:name="List Bullet 2" w:semiHidden="1" w:unhideWhenUsed="1"/>
+    <w:lsdException w:name="List Bullet 3" w:semiHidden="1" w:unhideWhenUsed="1"/>
+    <w:lsdException w:name="List Bullet 4" w:semiHidden="1" w:unhideWhenUsed="1"/>
+    <w:lsdException w:name="List Bullet 5" w:semiHidden="1" w:unhideWhenUsed="1"/>
+    <w:lsdException w:name="List Number 2" w:semiHidden="1" w:unhideWhenUsed="1"/>
+    <w:lsdException w:name="List Number 3" w:semiHidden="1" w:unhideWhenUsed="1"/>
+    <w:lsdException w:name="List Number 4" w:semiHidden="1" w:unhideWhenUsed="1"/>
+    <w:lsdException w:name="List Number 5" w:semiHidden="1" w:unhideWhenUsed="1"/>
+    <w:lsdException w:name="Title" w:uiPriority="10" w:qFormat="1"/>
+    <w:lsdException w:name="Closing" w:semiHidden="1" w:unhideWhenUsed="1"/>
+    <w:lsdException w:name="Signature" w:semiHidden="1" w:unhideWhenUsed="1"/>
+    <w:lsdException w:name="Default Paragraph Font" w:semiHidden="1" w:uiPriority="1" w:unhideWhenUsed="1"/>
+    <w:lsdException w:name="Body Text" w:semiHidden="1" w:unhideWhenUsed="1"/>
+    <w:lsdException w:name="Body Text Indent" w:semiHidden="1" w:unhideWhenUsed="1"/>
+    <w:lsdException w:name="List Continue" w:semiHidden="1" w:unhideWhenUsed="1"/>
+    <w:lsdException w:name="List Continue 2" w:semiHidden="1" w:unhideWhenUsed="1"/>
+    <w:lsdException w:name="List Continue 3" w:semiHidden="1" w:unhideWhenUsed="1"/>
+    <w:lsdException w:name="List Continue 4" w:semiHidden="1" w:unhideWhenUsed="1"/>
+    <w:lsdException w:name="List Continue 5" w:semiHidden="1" w:unhideWhenUsed="1"/>
+    <w:lsdException w:name="Message Header" w:semiHidden="1" w:unhideWhenUsed="1"/>
+    <w:lsdException w:name="Subtitle" w:uiPriority="11" w:qFormat="1"/>
+    <w:lsdException w:name="Salutation" w:semiHidden="1" w:unhideWhenUsed="1"/>
+    <w:lsdException w:name="Date" w:semiHidden="1" w:unhideWhenUsed="1"/>
+    <w:lsdException w:name="Body Text First Indent" w:semiHidden="1" w:unhideWhenUsed="1"/>
+    <w:lsdException w:name="Body Text First Indent 2" w:semiHidden="1" w:unhideWhenUsed="1"/>
+    <w:lsdException w:name="Note Heading" w:semiHidden="1" w:unhideWhenUsed="1"/>
+    <w:lsdException w:name="Body Text 2" w:semiHidden="1" w:unhideWhenUsed="1"/>
+    <w:lsdException w:name="Body Text 3" w:semiHidden="1" w:unhideWhenUsed="1"/>
+    <w:lsdException w:name="Body Text Indent 2" w:semiHidden="1" w:unhideWhenUsed="1"/>
+    <w:lsdException w:name="Body Text Indent 3" w:semiHidden="1" w:unhideWhenUsed="1"/>
+    <w:lsdException w:name="Block Text" w:semiHidden="1" w:unhideWhenUsed="1"/>
+    <w:lsdException w:name="Hyperlink" w:semiHidden="1" w:unhideWhenUsed="1"/>
+    <w:lsdException w:name="FollowedHyperlink" w:semiHidden="1" w:unhideWhenUsed="1"/>
+    <w:lsdException w:name="Strong" w:uiPriority="22" w:qFormat="1"/>
+    <w:lsdException w:name="Emphasis" w:uiPriority="20" w:qFormat="1"/>
+    <w:lsdException w:name="Document Map" w:semiHidden="1" w:unhideWhenUsed="1"/>
+    <w:lsdException w:name="Plain Text" w:semiHidden="1" w:unhideWhenUsed="1"/>
+    <w:lsdException w:name="E-mail Signature" w:semiHidden="1" w:unhideWhenUsed="1"/>
+    <w:lsdException w:name="HTML Top of Form" w:semiHidden="1" w:unhideWhenUsed="1"/>
+    <w:lsdException w:name="HTML Bottom of Form" w:semiHidden="1" w:unhideWhenUsed="1"/>
+    <w:lsdException w:name="Normal (Web)" w:semiHidden="1" w:unhideWhenUsed="1"/>
+    <w:lsdException w:name="HTML Acronym" w:semiHidden="1" w:unhideWhenUsed="1"/>
+    <w:lsdException w:name="HTML Address" w:semiHidden="1" w:unhideWhenUsed="1"/>
+    <w:lsdException w:name="HTML Cite" w:semiHidden="1" w:unhideWhenUsed="1"/>
+    <w:lsdException w:name="HTML Code" w:semiHidden="1" w:unhideWhenUsed="1"/>
+    <w:lsdException w:name="HTML Definition" w:semiHidden="1" w:unhideWhenUsed="1"/>
+    <w:lsdException w:name="HTML Keyboard" w:semiHidden="1" w:unhideWhenUsed="1"/>
+    <w:lsdException w:name="HTML Preformatted" w:semiHidden="1" w:unhideWhenUsed="1"/>
+    <w:lsdException w:name="HTML Sample" w:semiHidden="1" w:unhideWhenUsed="1"/>
+    <w:lsdException w:name="HTML Typewriter" w:semiHidden="1" w:unhideWhenUsed="1"/>
+    <w:lsdException w:name="HTML Variable" w:semiHidden="1" w:unhideWhenUsed="1"/>
+    <w:lsdException w:name="Normal Table" w:semiHidden="1" w:unhideWhenUsed="1"/>
+    <w:lsdException w:name="annotation subject" w:semiHidden="1" w:unhideWhenUsed="1"/>
+    <w:lsdException w:name="No List" w:semiHidden="1" w:unhideWhenUsed="1"/>
+    <w:lsdException w:name="Outline List 1" w:semiHidden="1" w:unhideWhenUsed="1"/>
+    <w:lsdException w:name="Outline List 2" w:semiHidden="1" w:unhideWhenUsed="1"/>
+    <w:lsdException w:name="Outline List 3" w:semiHidden="1" w:unhideWhenUsed="1"/>
+    <w:lsdException w:name="Table Simple 1" w:semiHidden="1" w:unhideWhenUsed="1"/>
+    <w:lsdException w:name="Table Simple 2" w:semiHidden="1" w:unhideWhenUsed="1"/>
+    <w:lsdException w:name="Table Simple 3" w:semiHidden="1" w:unhideWhenUsed="1"/>
+    <w:lsdException w:name="Table Classic 1" w:semiHidden="1" w:unhideWhenUsed="1"/>
+    <w:lsdException w:name="Table Classic 2" w:semiHidden="1" w:unhideWhenUsed="1"/>
+    <w:lsdException w:name="Table Classic 3" w:semiHidden="1" w:unhideWhenUsed="1"/>
+    <w:lsdException w:name="Table Classic 4" w:semiHidden="1" w:unhideWhenUsed="1"/>
+    <w:lsdException w:name="Table Colorful 1" w:semiHidden="1" w:unhideWhenUsed="1"/>
+    <w:lsdException w:name="Table Colorful 2" w:semiHidden="1" w:unhideWhenUsed="1"/>
+    <w:lsdException w:name="Table Colorful 3" w:semiHidden="1" w:unhideWhenUsed="1"/>
+    <w:lsdException w:name="Table Columns 1" w:semiHidden="1" w:unhideWhenUsed="1"/>
+    <w:lsdException w:name="Table Columns 2" w:semiHidden="1" w:unhideWhenUsed="1"/>
+    <w:lsdException w:name="Table Columns 3" w:semiHidden="1" w:unhideWhenUsed="1"/>
+    <w:lsdException w:name="Table Columns 4" w:semiHidden="1" w:unhideWhenUsed="1"/>
+    <w:lsdException w:name="Table Columns 5" w:semiHidden="1" w:unhideWhenUsed="1"/>
+    <w:lsdException w:name="Table Grid 1" w:semiHidden="1" w:unhideWhenUsed="1"/>
+    <w:lsdException w:name="Table Grid 2" w:semiHidden="1" w:unhideWhenUsed="1"/>
+    <w:lsdException w:name="Table Grid 3" w:semiHidden="1" w:unhideWhenUsed="1"/>
+    <w:lsdException w:name="Table Grid 4" w:semiHidden="1" w:unhideWhenUsed="1"/>
+    <w:lsdException w:name="Table Grid 5" w:semiHidden="1" w:unhideWhenUsed="1"/>
+    <w:lsdException w:name="Table Grid 6" w:semiHidden="1" w:unhideWhenUsed="1"/>
+    <w:lsdException w:name="Table Grid 7" w:semiHidden="1" w:unhideWhenUsed="1"/>
+    <w:lsdException w:name="Table Grid 8" w:semiHidden="1" w:unhideWhenUsed="1"/>
+    <w:lsdException w:name="Table List 1" w:semiHidden="1" w:unhideWhenUsed="1"/>
+    <w:lsdException w:name="Table List 2" w:semiHidden="1" w:unhideWhenUsed="1"/>
+    <w:lsdException w:name="Table List 3" w:semiHidden="1" w:unhideWhenUsed="1"/>
+    <w:lsdException w:name="Table List 4" w:semiHidden="1" w:unhideWhenUsed="1"/>
+    <w:lsdException w:name="Table List 5" w:semiHidden="1" w:unhideWhenUsed="1"/>
+    <w:lsdException w:name="Table List 6" w:semiHidden="1" w:unhideWhenUsed="1"/>
+    <w:lsdException w:name="Table List 7" w:semiHidden="1" w:unhideWhenUsed="1"/>
+    <w:lsdException w:name="Table List 8" w:semiHidden="1" w:unhideWhenUsed="1"/>
+    <w:lsdException w:name="Table 3D effects 1" w:semiHidden="1" w:unhideWhenUsed="1"/>
+    <w:lsdException w:name="Table 3D effects 2" w:semiHidden="1" w:unhideWhenUsed="1"/>
+    <w:lsdException w:name="Table 3D effects 3" w:semiHidden="1" w:unhideWhenUsed="1"/>
+    <w:lsdException w:name="Table Contemporary" w:semiHidden="1" w:unhideWhenUsed="1"/>
+    <w:lsdException w:name="Table Elegant" w:semiHidden="1" w:unhideWhenUsed="1"/>
+    <w:lsdException w:name="Table Professional" w:semiHidden="1" w:unhideWhenUsed="1"/>
+    <w:lsdException w:name="Table Subtle 1" w:semiHidden="1" w:unhideWhenUsed="1"/>
+    <w:lsdException w:name="Table Subtle 2" w:semiHidden="1" w:unhideWhenUsed="1"/>
+    <w:lsdException w:name="Table Web 1" w:semiHidden="1" w:unhideWhenUsed="1"/>
+    <w:lsdException w:name="Table Web 2" w:semiHidden="1" w:unhideWhenUsed="1"/>
+    <w:lsdException w:name="Table Web 3" w:semiHidden="1" w:unhideWhenUsed="1"/>
+    <w:lsdException w:name="Balloon Text" w:semiHidden="1" w:unhideWhenUsed="1"/>
+    <w:lsdException w:name="Table Grid" w:semiHidden="1" w:uiPriority="39" w:unhideWhenUsed="1"/>
+    <w:lsdException w:name="Table Theme" w:semiHidden="1" w:unhideWhenUsed="1"/>
+    <w:lsdException w:name="Placeholder Text" w:semiHidden="1"/>
+    <w:lsdException w:name="No Spacing" w:uiPriority="1" w:qFormat="1"/>
+    <w:lsdException w:name="Light Shading" w:uiPriority="60"/>
+    <w:lsdException w:name="Light List" w:uiPriority="61"/>
+    <w:lsdException w:name="Light Grid" w:uiPriority="62"/>
+    <w:lsdException w:name="Medium Shading 1" w:uiPriority="63"/>
+    <w:lsdException w:name="Medium Shading 2" w:uiPriority="64"/>
+    <w:lsdException w:name="Medium List 1" w:uiPriority="65"/>
+    <w:lsdException w:name="Medium List 2" w:uiPriority="66"/>
+    <w:lsdException w:name="Medium Grid 1" w:uiPriority="67"/>
+    <w:lsdException w:name="Medium Grid 2" w:uiPriority="68"/>
+    <w:lsdException w:name="Medium Grid 3" w:uiPriority="69"/>
+    <w:lsdException w:name="Dark List" w:uiPriority="70"/>
+    <w:lsdException w:name="Colorful Shading" w:uiPriority="71"/>
+    <w:lsdException w:name="Colorful List" w:uiPriority="72"/>
+    <w:lsdException w:name="Colorful Grid" w:uiPriority="73"/>
+    <w:lsdException w:name="Light Shading Accent 1" w:uiPriority="60"/>
+    <w:lsdException w:name="Light List Accent 1" w:uiPriority="61"/>
+    <w:lsdException w:name="Light Grid Accent 1" w:uiPriority="62"/>
+    <w:lsdException w:name="Medium Shading 1 Accent 1" w:uiPriority="63"/>
+    <w:lsdException w:name="Medium Shading 2 Accent 1" w:uiPriority="64"/>
+    <w:lsdException w:name="Medium List 1 Accent 1" w:uiPriority="65"/>
+    <w:lsdException w:name="Revision" w:semiHidden="1"/>
+    <w:lsdException w:name="List Paragraph" w:uiPriority="34" w:qFormat="1"/>
+    <w:lsdException w:name="Quote" w:uiPriority="29" w:qFormat="1"/>
+    <w:lsdException w:name="Intense Quote" w:uiPriority="30" w:qFormat="1"/>
+    <w:lsdException w:name="Medium List 2 Accent 1" w:uiPriority="66"/>
+    <w:lsdException w:name="Medium Grid 1 Accent 1" w:uiPriority="67"/>
+    <w:lsdException w:name="Medium Grid 2 Accent 1" w:uiPriority="68"/>
+    <w:lsdException w:name="Medium Grid 3 Accent 1" w:uiPriority="69"/>
+    <w:lsdException w:name="Dark List Accent 1" w:uiPriority="70"/>
+    <w:lsdException w:name="Colorful Shading Accent 1" w:uiPriority="71"/>
+    <w:lsdException w:name="Colorful List Accent 1" w:uiPriority="72"/>
+    <w:lsdException w:name="Colorful Grid Accent 1" w:uiPriority="73"/>
+    <w:lsdException w:name="Light Shading Accent 2" w:uiPriority="60"/>
+    <w:lsdException w:name="Light List Accent 2" w:uiPriority="61"/>
+    <w:lsdException w:name="Light Grid Accent 2" w:uiPriority="62"/>
+    <w:lsdException w:name="Medium Shading 1 Accent 2" w:uiPriority="63"/>
+    <w:lsdException w:name="Medium Shading 2 Accent 2" w:uiPriority="64"/>
+    <w:lsdException w:name="Medium List 1 Accent 2" w:uiPriority="65"/>
+    <w:lsdException w:name="Medium List 2 Accent 2" w:uiPriority="66"/>
+    <w:lsdException w:name="Medium Grid 1 Accent 2" w:uiPriority="67"/>
+    <w:lsdException w:name="Medium Grid 2 Accent 2" w:uiPriority="68"/>
+    <w:lsdException w:name="Medium Grid 3 Accent 2" w:uiPriority="69"/>
+    <w:lsdException w:name="Dark List Accent 2" w:uiPriority="70"/>
+    <w:lsdException w:name="Colorful Shading Accent 2" w:uiPriority="71"/>
+    <w:lsdException w:name="Colorful List Accent 2" w:uiPriority="72"/>
+    <w:lsdException w:name="Colorful Grid Accent 2" w:uiPriority="73"/>
+    <w:lsdException w:name="Light Shading Accent 3" w:uiPriority="60"/>
+    <w:lsdException w:name="Light List Accent 3" w:uiPriority="61"/>
+    <w:lsdException w:name="Light Grid Accent 3" w:uiPriority="62"/>
+    <w:lsdException w:name="Medium Shading 1 Accent 3" w:uiPriority="63"/>
+    <w:lsdException w:name="Medium Shading 2 Accent 3" w:uiPriority="64"/>
+    <w:lsdException w:name="Medium List 1 Accent 3" w:uiPriority="65"/>
+    <w:lsdException w:name="Medium List 2 Accent 3" w:uiPriority="66"/>
+    <w:lsdException w:name="Medium Grid 1 Accent 3" w:uiPriority="67"/>
+    <w:lsdException w:name="Medium Grid 2 Accent 3" w:uiPriority="68"/>
+    <w:lsdException w:name="Medium Grid 3 Accent 3" w:uiPriority="69"/>
+    <w:lsdException w:name="Dark List Accent 3" w:uiPriority="70"/>
+    <w:lsdException w:name="Colorful Shading Accent 3" w:uiPriority="71"/>
+    <w:lsdException w:name="Colorful List Accent 3" w:uiPriority="72"/>
+    <w:lsdException w:name="Colorful Grid Accent 3" w:uiPriority="73"/>
+    <w:lsdException w:name="Light Shading Accent 4" w:uiPriority="60"/>
+    <w:lsdException w:name="Light List Accent 4" w:uiPriority="61"/>
+    <w:lsdException w:name="Light Grid Accent 4" w:uiPriority="62"/>
+    <w:lsdException w:name="Medium Shading 1 Accent 4" w:uiPriority="63"/>
+    <w:lsdException w:name="Medium Shading 2 Accent 4" w:uiPriority="64"/>
+    <w:lsdException w:name="Medium List 1 Accent 4" w:uiPriority="65"/>
+    <w:lsdException w:name="Medium List 2 Accent 4" w:uiPriority="66"/>
+    <w:lsdException w:name="Medium Grid 1 Accent 4" w:uiPriority="67"/>
+    <w:lsdException w:name="Medium Grid 2 Accent 4" w:uiPriority="68"/>
+    <w:lsdException w:name="Medium Grid 3 Accent 4" w:uiPriority="69"/>
+    <w:lsdException w:name="Dark List Accent 4" w:uiPriority="70"/>
+    <w:lsdException w:name="Colorful Shading Accent 4" w:uiPriority="71"/>
+    <w:lsdException w:name="Colorful List Accent 4" w:uiPriority="72"/>
+    <w:lsdException w:name="Colorful Grid Accent 4" w:uiPriority="73"/>
+    <w:lsdException w:name="Light Shading Accent 5" w:uiPriority="60"/>
+    <w:lsdException w:name="Light List Accent 5" w:uiPriority="61"/>
+    <w:lsdException w:name="Light Grid Accent 5" w:uiPriority="62"/>
+    <w:lsdException w:name="Medium Shading 1 Accent 5" w:uiPriority="63"/>
+    <w:lsdException w:name="Medium Shading 2 Accent 5" w:uiPriority="64"/>
+    <w:lsdException w:name="Medium List 1 Accent 5" w:uiPriority="65"/>
+    <w:lsdException w:name="Medium List 2 Accent 5" w:uiPriority="66"/>
+    <w:lsdException w:name="Medium Grid 1 Accent 5" w:uiPriority="67"/>
+    <w:lsdException w:name="Medium Grid 2 Accent 5" w:uiPriority="68"/>
+    <w:lsdException w:name="Medium Grid 3 Accent 5" w:uiPriority="69"/>
+    <w:lsdException w:name="Dark List Accent 5" w:uiPriority="70"/>
+    <w:lsdException w:name="Colorful Shading Accent 5" w:uiPriority="71"/>
+    <w:lsdException w:name="Colorful List Accent 5" w:uiPriority="72"/>
+    <w:lsdException w:name="Colorful Grid Accent 5" w:uiPriority="73"/>
+    <w:lsdException w:name="Light Shading Accent 6" w:uiPriority="60"/>
+    <w:lsdException w:name="Light List Accent 6" w:uiPriority="61"/>
+    <w:lsdException w:name="Light Grid Accent 6" w:uiPriority="62"/>
+    <w:lsdException w:name="Medium Shading 1 Accent 6" w:uiPriority="63"/>
+    <w:lsdException w:name="Medium Shading 2 Accent 6" w:uiPriority="64"/>
+    <w:lsdException w:name="Medium List 1 Accent 6" w:uiPriority="65"/>
+    <w:lsdException w:name="Medium List 2 Accent 6" w:uiPriority="66"/>
+    <w:lsdException w:name="Medium Grid 1 Accent 6" w:uiPriority="67"/>
+    <w:lsdException w:name="Medium Grid 2 Accent 6" w:uiPriority="68"/>
+    <w:lsdException w:name="Medium Grid 3 Accent 6" w:uiPriority="69"/>
+    <w:lsdException w:name="Dark List Accent 6" w:uiPriority="70"/>
+    <w:lsdException w:name="Colorful Shading Accent 6" w:uiPriority="71"/>
+    <w:lsdException w:name="Colorful List Accent 6" w:uiPriority="72"/>
+    <w:lsdException w:name="Colorful Grid Accent 6" w:uiPriority="73"/>
+    <w:lsdException w:name="Subtle Emphasis" w:uiPriority="19" w:qFormat="1"/>
+    <w:lsdException w:name="Intense Emphasis" w:uiPriority="21" w:qFormat="1"/>
+    <w:lsdException w:name="Subtle Reference" w:uiPriority="31" w:qFormat="1"/>
+    <w:lsdException w:name="Intense Reference" w:uiPriority="32" w:qFormat="1"/>
+    <w:lsdException w:name="Book Title" w:uiPriority="33" w:qFormat="1"/>
+    <w:lsdException w:name="Bibliography" w:semiHidden="1" w:uiPriority="37" w:unhideWhenUsed="1"/>
+    <w:lsdException w:name="TOC Heading" w:semiHidden="1" w:uiPriority="39" w:unhideWhenUsed="1" w:qFormat="1"/>
+    <w:lsdException w:name="Plain Table 1" w:uiPriority="41"/>
+    <w:lsdException w:name="Plain Table 2" w:uiPriority="42"/>
+    <w:lsdException w:name="Plain Table 3" w:uiPriority="43"/>
+    <w:lsdException w:name="Plain Table 4" w:uiPriority="44"/>
+    <w:lsdException w:name="Plain Table 5" w:uiPriority="45"/>
+    <w:lsdException w:name="Grid Table Light" w:uiPriority="40"/>
+    <w:lsdException w:name="Grid Table 1 Light" w:uiPriority="46"/>
+    <w:lsdException w:name="Grid Table 2" w:uiPriority="47"/>
+    <w:lsdException w:name="Grid Table 3" w:uiPriority="48"/>
+    <w:lsdException w:name="Grid Table 4" w:uiPriority="49"/>
+    <w:lsdException w:name="Grid Table 5 Dark" w:uiPriority="50"/>
+    <w:lsdException w:name="Grid Table 6 Colorful" w:uiPriority="51"/>
+    <w:lsdException w:name="Grid Table 7 Colorful" w:uiPriority="52"/>
+    <w:lsdException w:name="Grid Table 1 Light Accent 1" w:uiPriority="46"/>
+    <w:lsdException w:name="Grid Table 2 Accent 1" w:uiPriority="47"/>
+    <w:lsdException w:name="Grid Table 3 Accent 1" w:uiPriority="48"/>
+    <w:lsdException w:name="Grid Table 4 Accent 1" w:uiPriority="49"/>
+    <w:lsdException w:name="Grid Table 5 Dark Accent 1" w:uiPriority="50"/>
+    <w:lsdException w:name="Grid Table 6 Colorful Accent 1" w:uiPriority="51"/>
+    <w:lsdException w:name="Grid Table 7 Colorful Accent 1" w:uiPriority="52"/>
+    <w:lsdException w:name="Grid Table 1 Light Accent 2" w:uiPriority="46"/>
+    <w:lsdException w:name="Grid Table 2 Accent 2" w:uiPriority="47"/>
+    <w:lsdException w:name="Grid Table 3 Accent 2" w:uiPriority="48"/>
+    <w:lsdException w:name="Grid Table 4 Accent 2" w:uiPriority="49"/>
+    <w:lsdException w:name="Grid Table 5 Dark Accent 2" w:uiPriority="50"/>
+    <w:lsdException w:name="Grid Table 6 Colorful Accent 2" w:uiPriority="51"/>
+    <w:lsdException w:name="Grid Table 7 Colorful Accent 2" w:uiPriority="52"/>
+    <w:lsdException w:name="Grid Table 1 Light Accent 3" w:uiPriority="46"/>
+    <w:lsdException w:name="Grid Table 2 Accent 3" w:uiPriority="47"/>
+    <w:lsdException w:name="Grid Table 3 Accent 3" w:uiPriority="48"/>
+    <w:lsdException w:name="Grid Table 4 Accent 3" w:uiPriority="49"/>
+    <w:lsdException w:name="Grid Table 5 Dark Accent 3" w:uiPriority="50"/>
+    <w:lsdException w:name="Grid Table 6 Colorful Accent 3" w:uiPriority="51"/>
+    <w:lsdException w:name="Grid Table 7 Colorful Accent 3" w:uiPriority="52"/>
+    <w:lsdException w:name="Grid Table 1 Light Accent 4" w:uiPriority="46"/>
+    <w:lsdException w:name="Grid Table 2 Accent 4" w:uiPriority="47"/>
+    <w:lsdException w:name="Grid Table 3 Accent 4" w:uiPriority="48"/>
+    <w:lsdException w:name="Grid Table 4 Accent 4" w:uiPriority="49"/>
+    <w:lsdException w:name="Grid Table 5 Dark Accent 4" w:uiPriority="50"/>
+    <w:lsdException w:name="Grid Table 6 Colorful Accent 4" w:uiPriority="51"/>
+    <w:lsdException w:name="Grid Table 7 Colorful Accent 4" w:uiPriority="52"/>
+    <w:lsdException w:name="Grid Table 1 Light Accent 5" w:uiPriority="46"/>
+    <w:lsdException w:name="Grid Table 2 Accent 5" w:uiPriority="47"/>
+    <w:lsdException w:name="Grid Table 3 Accent 5" w:uiPriority="48"/>
+    <w:lsdException w:name="Grid Table 4 Accent 5" w:uiPriority="49"/>
+    <w:lsdException w:name="Grid Table 5 Dark Accent 5" w:uiPriority="50"/>
+    <w:lsdException w:name="Grid Table 6 Colorful Accent 5" w:uiPriority="51"/>
+    <w:lsdException w:name="Grid Table 7 Colorful Accent 5" w:uiPriority="52"/>
+    <w:lsdException w:name="Grid Table 1 Light Accent 6" w:uiPriority="46"/>
+    <w:lsdException w:name="Grid Table 2 Accent 6" w:uiPriority="47"/>
+    <w:lsdException w:name="Grid Table 3 Accent 6" w:uiPriority="48"/>
+    <w:lsdException w:name="Grid Table 4 Accent 6" w:uiPriority="49"/>
+    <w:lsdException w:name="Grid Table 5 Dark Accent 6" w:uiPriority="50"/>
+    <w:lsdException w:name="Grid Table 6 Colorful Accent 6" w:uiPriority="51"/>
+    <w:lsdException w:name="Grid Table 7 Colorful Accent 6" w:uiPriority="52"/>
+    <w:lsdException w:name="List Table 1 Light" w:uiPriority="46"/>
+    <w:lsdException w:name="List Table 2" w:uiPriority="47"/>
+    <w:lsdException w:name="List Table 3" w:uiPriority="48"/>
+    <w:lsdException w:name="List Table 4" w:uiPriority="49"/>
+    <w:lsdException w:name="List Table 5 Dark" w:uiPriority="50"/>
+    <w:lsdException w:name="List Table 6 Colorful" w:uiPriority="51"/>
+    <w:lsdException w:name="List Table 7 Colorful" w:uiPriority="52"/>
+    <w:lsdException w:name="List Table 1 Light Accent 1" w:uiPriority="46"/>
+    <w:lsdException w:name="List Table 2 Accent 1" w:uiPriority="47"/>
+    <w:lsdException w:name="List Table 3 Accent 1" w:uiPriority="48"/>
+    <w:lsdException w:name="List Table 4 Accent 1" w:uiPriority="49"/>
+    <w:lsdException w:name="List Table 5 Dark Accent 1" w:uiPriority="50"/>
+    <w:lsdException w:name="List Table 6 Colorful Accent 1" w:uiPriority="51"/>
+    <w:lsdException w:name="List Table 7 Colorful Accent 1" w:uiPriority="52"/>
+    <w:lsdException w:name="List Table 1 Light Accent 2" w:uiPriority="46"/>
+    <w:lsdException w:name="List Table 2 Accent 2" w:uiPriority="47"/>
+    <w:lsdException w:name="List Table 3 Accent 2" w:uiPriority="48"/>
+    <w:lsdException w:name="List Table 4 Accent 2" w:uiPriority="49"/>
+    <w:lsdException w:name="List Table 5 Dark Accent 2" w:uiPriority="50"/>
+    <w:lsdException w:name="List Table 6 Colorful Accent 2" w:uiPriority="51"/>
+    <w:lsdException w:name="List Table 7 Colorful Accent 2" w:uiPriority="52"/>
+    <w:lsdException w:name="List Table 1 Light Accent 3" w:uiPriority="46"/>
+    <w:lsdException w:name="List Table 2 Accent 3" w:uiPriority="47"/>
+    <w:lsdException w:name="List Table 3 Accent 3" w:uiPriority="48"/>
+    <w:lsdException w:name="List Table 4 Accent 3" w:uiPriority="49"/>
+    <w:lsdException w:name="List Table 5 Dark Accent 3" w:uiPriority="50"/>
+    <w:lsdException w:name="List Table 6 Colorful Accent 3" w:uiPriority="51"/>
+    <w:lsdException w:name="List Table 7 Colorful Accent 3" w:uiPriority="52"/>
+    <w:lsdException w:name="List Table 1 Light Accent 4" w:uiPriority="46"/>
+    <w:lsdException w:name="List Table 2 Accent 4" w:uiPriority="47"/>
+    <w:lsdException w:name="List Table 3 Accent 4" w:uiPriority="48"/>
+    <w:lsdException w:name="List Table 4 Accent 4" w:uiPriority="49"/>
+    <w:lsdException w:name="List Table 5 Dark Accent 4" w:uiPriority="50"/>
+    <w:lsdException w:name="List Table 6 Colorful Accent 4" w:uiPriority="51"/>
+    <w:lsdException w:name="List Table 7 Colorful Accent 4" w:uiPriority="52"/>
+    <w:lsdException w:name="List Table 1 Light Accent 5" w:uiPriority="46"/>
+    <w:lsdException w:name="List Table 2 Accent 5" w:uiPriority="47"/>
+    <w:lsdException w:name="List Table 3 Accent 5" w:uiPriority="48"/>
+    <w:lsdException w:name="List Table 4 Accent 5" w:uiPriority="49"/>
+    <w:lsdException w:name="List Table 5 Dark Accent 5" w:uiPriority="50"/>
+    <w:lsdException w:name="List Table 6 Colorful Accent 5" w:uiPriority="51"/>
+    <w:lsdException w:name="List Table 7 Colorful Accent 5" w:uiPriority="52"/>
+    <w:lsdException w:name="List Table 1 Light Accent 6" w:uiPriority="46"/>
+    <w:lsdException w:name="List Table 2 Accent 6" w:uiPriority="47"/>
+    <w:lsdException w:name="List Table 3 Accent 6" w:uiPriority="48"/>
+    <w:lsdException w:name="List Table 4 Accent 6" w:uiPriority="49"/>
+    <w:lsdException w:name="List Table 5 Dark Accent 6" w:uiPriority="50"/>
+    <w:lsdException w:name="List Table 6 Colorful Accent 6" w:uiPriority="51"/>
+    <w:lsdException w:name="List Table 7 Colorful Accent 6" w:uiPriority="52"/>
+    <w:lsdException w:name="Mention" w:semiHidden="1" w:unhideWhenUsed="1"/>
+    <w:lsdException w:name="Smart Hyperlink" w:semiHidden="1" w:unhideWhenUsed="1"/>
+    <w:lsdException w:name="Hashtag" w:semiHidden="1" w:unhideWhenUsed="1"/>
+    <w:lsdException w:name="Unresolved Mention" w:semiHidden="1" w:unhideWhenUsed="1"/>
   </w:latentStyles>
   <w:style w:type="paragraph" w:default="1" w:styleId="Normal">
     <w:name w:val="Normal"/>
@@ -2018,7 +2167,7 @@
   <a:extraClrSchemeLst/>
   <a:extLst>
     <a:ext uri="{05A4C25C-085E-4340-85A3-A5531E510DB2}">
-      <thm15:themeFamily xmlns:thm15="http://schemas.microsoft.com/office/thememl/2012/main" xmlns="" name="Office Theme" id="{62F939B6-93AF-4DB8-9C6B-D6C7DFDC589F}" vid="{4A3C46E8-61CC-4603-A589-7422A47A8E4A}"/>
+      <thm15:themeFamily xmlns:thm15="http://schemas.microsoft.com/office/thememl/2012/main" name="Office Theme" id="{62F939B6-93AF-4DB8-9C6B-D6C7DFDC589F}" vid="{4A3C46E8-61CC-4603-A589-7422A47A8E4A}"/>
     </a:ext>
   </a:extLst>
 </a:theme>

</xml_diff>

<commit_message>
Close issues #92 #91 #87 #86 (language improvements, fix inverted logic for defenses and fix for mobile signature)
</commit_message>
<xml_diff>
--- a/docassemble/MAEvictionDefense/data/templates/CoverLetter.docx
+++ b/docassemble/MAEvictionDefense/data/templates/CoverLetter.docx
@@ -605,7 +605,23 @@
           <w:sz w:val="24"/>
           <w:szCs w:val="24"/>
         </w:rPr>
-        <w:t xml:space="preserve">{%p if </w:t>
+        <w:t xml:space="preserve">{%p </w:t>
+      </w:r>
+      <w:r>
+        <w:rPr>
+          <w:rFonts w:ascii="Times New Roman" w:eastAsia="Times New Roman" w:hAnsi="Times New Roman" w:cs="Times New Roman"/>
+          <w:sz w:val="24"/>
+          <w:szCs w:val="24"/>
+        </w:rPr>
+        <w:t>if</w:t>
+      </w:r>
+      <w:r>
+        <w:rPr>
+          <w:rFonts w:ascii="Times New Roman" w:eastAsia="Times New Roman" w:hAnsi="Times New Roman" w:cs="Times New Roman"/>
+          <w:sz w:val="24"/>
+          <w:szCs w:val="24"/>
+        </w:rPr>
+        <w:t xml:space="preserve"> not defined('</w:t>
       </w:r>
       <w:proofErr w:type="spellStart"/>
       <w:r>
@@ -623,7 +639,15 @@
           <w:sz w:val="24"/>
           <w:szCs w:val="24"/>
         </w:rPr>
-        <w:t xml:space="preserve"> in ['this </w:t>
+        <w:t xml:space="preserve">') or </w:t>
+      </w:r>
+      <w:r>
+        <w:rPr>
+          <w:rFonts w:ascii="Times New Roman" w:eastAsia="Times New Roman" w:hAnsi="Times New Roman" w:cs="Times New Roman"/>
+          <w:sz w:val="24"/>
+          <w:szCs w:val="24"/>
+        </w:rPr>
+        <w:t xml:space="preserve"> </w:t>
       </w:r>
       <w:proofErr w:type="spellStart"/>
       <w:r>
@@ -632,6 +656,32 @@
           <w:sz w:val="24"/>
           <w:szCs w:val="24"/>
         </w:rPr>
+        <w:t>signature_choice</w:t>
+      </w:r>
+      <w:proofErr w:type="spellEnd"/>
+      <w:r>
+        <w:rPr>
+          <w:rFonts w:ascii="Times New Roman" w:eastAsia="Times New Roman" w:hAnsi="Times New Roman" w:cs="Times New Roman"/>
+          <w:sz w:val="24"/>
+          <w:szCs w:val="24"/>
+        </w:rPr>
+        <w:t xml:space="preserve"> in </w:t>
+      </w:r>
+      <w:r>
+        <w:rPr>
+          <w:rFonts w:ascii="Times New Roman" w:eastAsia="Times New Roman" w:hAnsi="Times New Roman" w:cs="Times New Roman"/>
+          <w:sz w:val="24"/>
+          <w:szCs w:val="24"/>
+        </w:rPr>
+        <w:t xml:space="preserve">['this </w:t>
+      </w:r>
+      <w:proofErr w:type="spellStart"/>
+      <w:r>
+        <w:rPr>
+          <w:rFonts w:ascii="Times New Roman" w:eastAsia="Times New Roman" w:hAnsi="Times New Roman" w:cs="Times New Roman"/>
+          <w:sz w:val="24"/>
+          <w:szCs w:val="24"/>
+        </w:rPr>
         <w:t>device','phone</w:t>
       </w:r>
       <w:proofErr w:type="spellEnd"/>
@@ -641,8 +691,26 @@
           <w:sz w:val="24"/>
           <w:szCs w:val="24"/>
         </w:rPr>
-        <w:t>'] %}</w:t>
-      </w:r>
+        <w:t>']</w:t>
+      </w:r>
+      <w:r>
+        <w:rPr>
+          <w:rFonts w:ascii="Times New Roman" w:eastAsia="Times New Roman" w:hAnsi="Times New Roman" w:cs="Times New Roman"/>
+          <w:sz w:val="24"/>
+          <w:szCs w:val="24"/>
+        </w:rPr>
+        <w:t xml:space="preserve"> </w:t>
+      </w:r>
+      <w:r>
+        <w:rPr>
+          <w:rFonts w:ascii="Times New Roman" w:eastAsia="Times New Roman" w:hAnsi="Times New Roman" w:cs="Times New Roman"/>
+          <w:sz w:val="24"/>
+          <w:szCs w:val="24"/>
+        </w:rPr>
+        <w:t xml:space="preserve"> %}</w:t>
+      </w:r>
+      <w:bookmarkStart w:id="0" w:name="_GoBack"/>
+      <w:bookmarkEnd w:id="0"/>
     </w:p>
     <w:p>
       <w:pPr>
@@ -1390,8 +1458,6 @@
           <w:szCs w:val="24"/>
         </w:rPr>
       </w:pPr>
-      <w:bookmarkStart w:id="0" w:name="_GoBack"/>
-      <w:bookmarkEnd w:id="0"/>
       <w:r>
         <w:rPr>
           <w:rFonts w:ascii="Times New Roman" w:hAnsi="Times New Roman" w:cs="Times New Roman"/>
@@ -1656,7 +1722,7 @@
     <w:lsdException w:name="Table Web 2" w:semiHidden="1" w:unhideWhenUsed="1"/>
     <w:lsdException w:name="Table Web 3" w:semiHidden="1" w:unhideWhenUsed="1"/>
     <w:lsdException w:name="Balloon Text" w:semiHidden="1" w:unhideWhenUsed="1"/>
-    <w:lsdException w:name="Table Grid" w:semiHidden="1" w:uiPriority="39" w:unhideWhenUsed="1"/>
+    <w:lsdException w:name="Table Grid" w:uiPriority="39"/>
     <w:lsdException w:name="Table Theme" w:semiHidden="1" w:unhideWhenUsed="1"/>
     <w:lsdException w:name="Placeholder Text" w:semiHidden="1"/>
     <w:lsdException w:name="No Spacing" w:uiPriority="1" w:qFormat="1"/>

</xml_diff>

<commit_message>
Added first draft of optional additional defendants
</commit_message>
<xml_diff>
--- a/docassemble/MAEvictionDefense/data/templates/CoverLetter.docx
+++ b/docassemble/MAEvictionDefense/data/templates/CoverLetter.docx
@@ -1,6 +1,6 @@
 
 <file path=word/document.xml><?xml version="1.0" encoding="utf-8"?>
-<w:document xmlns:wpc="http://schemas.microsoft.com/office/word/2010/wordprocessingCanvas" xmlns:cx="http://schemas.microsoft.com/office/drawing/2014/chartex" xmlns:cx1="http://schemas.microsoft.com/office/drawing/2015/9/8/chartex" xmlns:cx2="http://schemas.microsoft.com/office/drawing/2015/10/21/chartex" xmlns:cx3="http://schemas.microsoft.com/office/drawing/2016/5/9/chartex" xmlns:cx4="http://schemas.microsoft.com/office/drawing/2016/5/10/chartex" xmlns:cx5="http://schemas.microsoft.com/office/drawing/2016/5/11/chartex" xmlns:cx6="http://schemas.microsoft.com/office/drawing/2016/5/12/chartex" xmlns:cx7="http://schemas.microsoft.com/office/drawing/2016/5/13/chartex" xmlns:cx8="http://schemas.microsoft.com/office/drawing/2016/5/14/chartex" xmlns:mc="http://schemas.openxmlformats.org/markup-compatibility/2006" xmlns:aink="http://schemas.microsoft.com/office/drawing/2016/ink" xmlns:am3d="http://schemas.microsoft.com/office/drawing/2017/model3d" xmlns:o="urn:schemas-microsoft-com:office:office" xmlns:r="http://schemas.openxmlformats.org/officeDocument/2006/relationships" xmlns:m="http://schemas.openxmlformats.org/officeDocument/2006/math" xmlns:v="urn:schemas-microsoft-com:vml" xmlns:wp14="http://schemas.microsoft.com/office/word/2010/wordprocessingDrawing" xmlns:wp="http://schemas.openxmlformats.org/drawingml/2006/wordprocessingDrawing" xmlns:w10="urn:schemas-microsoft-com:office:word" xmlns:w="http://schemas.openxmlformats.org/wordprocessingml/2006/main" xmlns:w14="http://schemas.microsoft.com/office/word/2010/wordml" xmlns:w15="http://schemas.microsoft.com/office/word/2012/wordml" xmlns:w16cid="http://schemas.microsoft.com/office/word/2016/wordml/cid" xmlns:w16se="http://schemas.microsoft.com/office/word/2015/wordml/symex" xmlns:wpg="http://schemas.microsoft.com/office/word/2010/wordprocessingGroup" xmlns:wpi="http://schemas.microsoft.com/office/word/2010/wordprocessingInk" xmlns:wne="http://schemas.microsoft.com/office/word/2006/wordml" xmlns:wps="http://schemas.microsoft.com/office/word/2010/wordprocessingShape" mc:Ignorable="w14 w15 w16se w16cid wp14">
+<w:document xmlns:wpc="http://schemas.microsoft.com/office/word/2010/wordprocessingCanvas" xmlns:cx="http://schemas.microsoft.com/office/drawing/2014/chartex" xmlns:cx1="http://schemas.microsoft.com/office/drawing/2015/9/8/chartex" xmlns:mc="http://schemas.openxmlformats.org/markup-compatibility/2006" xmlns:o="urn:schemas-microsoft-com:office:office" xmlns:r="http://schemas.openxmlformats.org/officeDocument/2006/relationships" xmlns:m="http://schemas.openxmlformats.org/officeDocument/2006/math" xmlns:v="urn:schemas-microsoft-com:vml" xmlns:wp14="http://schemas.microsoft.com/office/word/2010/wordprocessingDrawing" xmlns:wp="http://schemas.openxmlformats.org/drawingml/2006/wordprocessingDrawing" xmlns:w10="urn:schemas-microsoft-com:office:word" xmlns:w="http://schemas.openxmlformats.org/wordprocessingml/2006/main" xmlns:w14="http://schemas.microsoft.com/office/word/2010/wordml" xmlns:w15="http://schemas.microsoft.com/office/word/2012/wordml" xmlns:w16se="http://schemas.microsoft.com/office/word/2015/wordml/symex" xmlns:wpg="http://schemas.microsoft.com/office/word/2010/wordprocessingGroup" xmlns:wpi="http://schemas.microsoft.com/office/word/2010/wordprocessingInk" xmlns:wne="http://schemas.microsoft.com/office/word/2006/wordml" xmlns:wps="http://schemas.microsoft.com/office/word/2010/wordprocessingShape" mc:Ignorable="w14 w15 w16se wp14">
   <w:body>
     <w:p>
       <w:pPr>
@@ -11,6 +11,14 @@
           <w:szCs w:val="24"/>
         </w:rPr>
       </w:pPr>
+      <w:r>
+        <w:rPr>
+          <w:rFonts w:ascii="Times New Roman" w:hAnsi="Times New Roman" w:cs="Times New Roman"/>
+          <w:sz w:val="24"/>
+          <w:szCs w:val="24"/>
+        </w:rPr>
+        <w:t>{</w:t>
+      </w:r>
       <w:proofErr w:type="gramStart"/>
       <w:r>
         <w:rPr>
@@ -18,7 +26,7 @@
           <w:sz w:val="24"/>
           <w:szCs w:val="24"/>
         </w:rPr>
-        <w:t>{{ today</w:t>
+        <w:t>{ today</w:t>
       </w:r>
       <w:proofErr w:type="gramEnd"/>
       <w:r>
@@ -57,6 +65,14 @@
           <w:szCs w:val="24"/>
         </w:rPr>
       </w:pPr>
+      <w:r>
+        <w:rPr>
+          <w:rFonts w:ascii="Times New Roman" w:hAnsi="Times New Roman" w:cs="Times New Roman"/>
+          <w:sz w:val="24"/>
+          <w:szCs w:val="24"/>
+        </w:rPr>
+        <w:t>{</w:t>
+      </w:r>
       <w:proofErr w:type="gramStart"/>
       <w:r>
         <w:rPr>
@@ -64,7 +80,7 @@
           <w:sz w:val="24"/>
           <w:szCs w:val="24"/>
         </w:rPr>
-        <w:t>{{ court.name</w:t>
+        <w:t>{ court.name</w:t>
       </w:r>
       <w:proofErr w:type="gramEnd"/>
       <w:r>
@@ -111,7 +127,7 @@
           <w:sz w:val="24"/>
           <w:szCs w:val="24"/>
         </w:rPr>
-        <w:t xml:space="preserve">Re: </w:t>
+        <w:t>Re: {</w:t>
       </w:r>
       <w:proofErr w:type="gramStart"/>
       <w:r>
@@ -120,7 +136,7 @@
           <w:sz w:val="24"/>
           <w:szCs w:val="24"/>
         </w:rPr>
-        <w:t>{{ landlord.name</w:t>
+        <w:t>{ landlord.name</w:t>
       </w:r>
       <w:proofErr w:type="gramEnd"/>
       <w:r>
@@ -195,7 +211,7 @@
           <w:sz w:val="24"/>
           <w:szCs w:val="24"/>
         </w:rPr>
-        <w:t>tenant.name }}'</w:t>
+        <w:t>tenant.name }</w:t>
       </w:r>
       <w:proofErr w:type="gramEnd"/>
       <w:r>
@@ -204,7 +220,7 @@
           <w:sz w:val="24"/>
           <w:szCs w:val="24"/>
         </w:rPr>
-        <w:t xml:space="preserve">s </w:t>
+        <w:t xml:space="preserve">}'s </w:t>
       </w:r>
       <w:r>
         <w:rPr>
@@ -259,6 +275,41 @@
         <w:t xml:space="preserve">in the above-captioned summary process case. {% if </w:t>
       </w:r>
       <w:proofErr w:type="spellStart"/>
+      <w:r>
+        <w:rPr>
+          <w:rFonts w:ascii="Times New Roman" w:hAnsi="Times New Roman" w:cs="Times New Roman"/>
+          <w:sz w:val="24"/>
+          <w:szCs w:val="24"/>
+        </w:rPr>
+        <w:t>case.status</w:t>
+      </w:r>
+      <w:proofErr w:type="spellEnd"/>
+      <w:r>
+        <w:rPr>
+          <w:rFonts w:ascii="Times New Roman" w:hAnsi="Times New Roman" w:cs="Times New Roman"/>
+          <w:sz w:val="24"/>
+          <w:szCs w:val="24"/>
+        </w:rPr>
+        <w:t xml:space="preserve"> == "summons" %} Because the Defendant has requested discovery, the hearing in this matter which was originally scheduled for {{</w:t>
+      </w:r>
+      <w:proofErr w:type="spellStart"/>
+      <w:r>
+        <w:rPr>
+          <w:rFonts w:ascii="Times New Roman" w:hAnsi="Times New Roman" w:cs="Times New Roman"/>
+          <w:sz w:val="24"/>
+          <w:szCs w:val="24"/>
+        </w:rPr>
+        <w:t>case.original_date</w:t>
+      </w:r>
+      <w:proofErr w:type="spellEnd"/>
+      <w:r>
+        <w:rPr>
+          <w:rFonts w:ascii="Times New Roman" w:hAnsi="Times New Roman" w:cs="Times New Roman"/>
+          <w:sz w:val="24"/>
+          <w:szCs w:val="24"/>
+        </w:rPr>
+        <w:t>}} has been rescheduled for {</w:t>
+      </w:r>
       <w:proofErr w:type="gramStart"/>
       <w:r>
         <w:rPr>
@@ -266,46 +317,27 @@
           <w:sz w:val="24"/>
           <w:szCs w:val="24"/>
         </w:rPr>
-        <w:t>case.status</w:t>
+        <w:t xml:space="preserve">{ </w:t>
+      </w:r>
+      <w:proofErr w:type="spellStart"/>
+      <w:r>
+        <w:rPr>
+          <w:rFonts w:ascii="Times New Roman" w:hAnsi="Times New Roman" w:cs="Times New Roman"/>
+          <w:sz w:val="24"/>
+          <w:szCs w:val="24"/>
+        </w:rPr>
+        <w:t>case.rescheduled</w:t>
+      </w:r>
+      <w:proofErr w:type="gramEnd"/>
+      <w:r>
+        <w:rPr>
+          <w:rFonts w:ascii="Times New Roman" w:hAnsi="Times New Roman" w:cs="Times New Roman"/>
+          <w:sz w:val="24"/>
+          <w:szCs w:val="24"/>
+        </w:rPr>
+        <w:t>_date</w:t>
       </w:r>
       <w:proofErr w:type="spellEnd"/>
-      <w:proofErr w:type="gramEnd"/>
-      <w:r>
-        <w:rPr>
-          <w:rFonts w:ascii="Times New Roman" w:hAnsi="Times New Roman" w:cs="Times New Roman"/>
-          <w:sz w:val="24"/>
-          <w:szCs w:val="24"/>
-        </w:rPr>
-        <w:t xml:space="preserve"> == "summons" %} Because the Defendant has requested discovery, the hearing in this matter which was originally scheduled for {{</w:t>
-      </w:r>
-      <w:proofErr w:type="spellStart"/>
-      <w:r>
-        <w:rPr>
-          <w:rFonts w:ascii="Times New Roman" w:hAnsi="Times New Roman" w:cs="Times New Roman"/>
-          <w:sz w:val="24"/>
-          <w:szCs w:val="24"/>
-        </w:rPr>
-        <w:t>case.original_date</w:t>
-      </w:r>
-      <w:proofErr w:type="spellEnd"/>
-      <w:r>
-        <w:rPr>
-          <w:rFonts w:ascii="Times New Roman" w:hAnsi="Times New Roman" w:cs="Times New Roman"/>
-          <w:sz w:val="24"/>
-          <w:szCs w:val="24"/>
-        </w:rPr>
-        <w:t xml:space="preserve">}} has been rescheduled for {{ </w:t>
-      </w:r>
-      <w:proofErr w:type="spellStart"/>
-      <w:r>
-        <w:rPr>
-          <w:rFonts w:ascii="Times New Roman" w:hAnsi="Times New Roman" w:cs="Times New Roman"/>
-          <w:sz w:val="24"/>
-          <w:szCs w:val="24"/>
-        </w:rPr>
-        <w:t>case.rescheduled_date</w:t>
-      </w:r>
-      <w:proofErr w:type="spellEnd"/>
       <w:r>
         <w:rPr>
           <w:rFonts w:ascii="Times New Roman" w:hAnsi="Times New Roman" w:cs="Times New Roman"/>
@@ -361,6 +393,8 @@
           <w:szCs w:val="24"/>
         </w:rPr>
       </w:pPr>
+      <w:bookmarkStart w:id="0" w:name="_GoBack"/>
+      <w:bookmarkEnd w:id="0"/>
     </w:p>
     <w:p>
       <w:pPr>
@@ -445,16 +479,6 @@
         </w:rPr>
         <w:t>Sincerely,</w:t>
       </w:r>
-    </w:p>
-    <w:p>
-      <w:pPr>
-        <w:contextualSpacing/>
-        <w:rPr>
-          <w:rFonts w:ascii="Times New Roman" w:hAnsi="Times New Roman" w:cs="Times New Roman"/>
-          <w:sz w:val="24"/>
-          <w:szCs w:val="24"/>
-        </w:rPr>
-      </w:pPr>
     </w:p>
     <w:p>
       <w:pPr>
@@ -484,6 +508,15 @@
           <w:szCs w:val="24"/>
         </w:rPr>
       </w:pPr>
+      <w:r>
+        <w:rPr>
+          <w:rFonts w:ascii="Times New Roman" w:eastAsia="Times New Roman" w:hAnsi="Times New Roman" w:cs="Times New Roman"/>
+          <w:sz w:val="24"/>
+          <w:szCs w:val="24"/>
+        </w:rPr>
+        <w:lastRenderedPageBreak/>
+        <w:t>{</w:t>
+      </w:r>
       <w:proofErr w:type="gramStart"/>
       <w:r>
         <w:rPr>
@@ -491,7 +524,7 @@
           <w:sz w:val="24"/>
           <w:szCs w:val="24"/>
         </w:rPr>
-        <w:t>{{ tenant.name</w:t>
+        <w:t>{ tenant</w:t>
       </w:r>
       <w:proofErr w:type="gramEnd"/>
       <w:r>
@@ -531,97 +564,31 @@
           <w:szCs w:val="24"/>
         </w:rPr>
       </w:pPr>
-    </w:p>
-    <w:p>
-      <w:pPr>
-        <w:keepNext/>
-        <w:keepLines/>
-        <w:tabs>
-          <w:tab w:val="left" w:pos="270"/>
-          <w:tab w:val="left" w:pos="540"/>
-          <w:tab w:val="left" w:pos="810"/>
-          <w:tab w:val="left" w:pos="1080"/>
-          <w:tab w:val="left" w:pos="4230"/>
-          <w:tab w:val="left" w:pos="4500"/>
-          <w:tab w:val="left" w:pos="5130"/>
-          <w:tab w:val="left" w:pos="6660"/>
-          <w:tab w:val="left" w:pos="6930"/>
-          <w:tab w:val="left" w:pos="7290"/>
-          <w:tab w:val="left" w:pos="7830"/>
-          <w:tab w:val="left" w:pos="8550"/>
-          <w:tab w:val="left" w:pos="9270"/>
-          <w:tab w:val="left" w:pos="9990"/>
-        </w:tabs>
-        <w:spacing w:after="0" w:line="240" w:lineRule="auto"/>
-        <w:rPr>
-          <w:rFonts w:ascii="Times New Roman" w:eastAsia="Times New Roman" w:hAnsi="Times New Roman" w:cs="Times New Roman"/>
-          <w:sz w:val="24"/>
-          <w:szCs w:val="24"/>
-        </w:rPr>
-      </w:pPr>
-      <w:r>
-        <w:rPr>
-          <w:rFonts w:ascii="Times New Roman" w:eastAsia="Times New Roman" w:hAnsi="Times New Roman" w:cs="Times New Roman"/>
-          <w:sz w:val="24"/>
-          <w:szCs w:val="24"/>
-        </w:rPr>
-        <w:tab/>
-      </w:r>
-      <w:r>
-        <w:rPr>
-          <w:rFonts w:ascii="Times New Roman" w:eastAsia="Times New Roman" w:hAnsi="Times New Roman" w:cs="Times New Roman"/>
-          <w:sz w:val="24"/>
-          <w:szCs w:val="24"/>
-        </w:rPr>
-        <w:tab/>
-      </w:r>
-      <w:r>
-        <w:rPr>
-          <w:rFonts w:ascii="Times New Roman" w:eastAsia="Times New Roman" w:hAnsi="Times New Roman" w:cs="Times New Roman"/>
-          <w:sz w:val="24"/>
-          <w:szCs w:val="24"/>
-        </w:rPr>
-        <w:tab/>
-      </w:r>
-      <w:r>
-        <w:rPr>
-          <w:rFonts w:ascii="Times New Roman" w:eastAsia="Times New Roman" w:hAnsi="Times New Roman" w:cs="Times New Roman"/>
-          <w:sz w:val="24"/>
-          <w:szCs w:val="24"/>
-        </w:rPr>
-        <w:tab/>
-      </w:r>
-      <w:r>
-        <w:rPr>
-          <w:rFonts w:ascii="Times New Roman" w:eastAsia="Times New Roman" w:hAnsi="Times New Roman" w:cs="Times New Roman"/>
-          <w:sz w:val="24"/>
-          <w:szCs w:val="24"/>
-        </w:rPr>
-        <w:tab/>
-      </w:r>
-      <w:r>
-        <w:rPr>
-          <w:rFonts w:ascii="Times New Roman" w:eastAsia="Times New Roman" w:hAnsi="Times New Roman" w:cs="Times New Roman"/>
-          <w:sz w:val="24"/>
-          <w:szCs w:val="24"/>
-        </w:rPr>
-        <w:t xml:space="preserve">{%p </w:t>
-      </w:r>
-      <w:r>
-        <w:rPr>
-          <w:rFonts w:ascii="Times New Roman" w:eastAsia="Times New Roman" w:hAnsi="Times New Roman" w:cs="Times New Roman"/>
-          <w:sz w:val="24"/>
-          <w:szCs w:val="24"/>
-        </w:rPr>
-        <w:t>if</w:t>
-      </w:r>
-      <w:r>
-        <w:rPr>
-          <w:rFonts w:ascii="Times New Roman" w:eastAsia="Times New Roman" w:hAnsi="Times New Roman" w:cs="Times New Roman"/>
-          <w:sz w:val="24"/>
-          <w:szCs w:val="24"/>
-        </w:rPr>
-        <w:t xml:space="preserve"> not defined('</w:t>
+      <w:r>
+        <w:rPr>
+          <w:rFonts w:ascii="Times New Roman" w:eastAsia="Times New Roman" w:hAnsi="Times New Roman" w:cs="Times New Roman"/>
+          <w:sz w:val="24"/>
+          <w:szCs w:val="24"/>
+        </w:rPr>
+        <w:t xml:space="preserve">{%p if not </w:t>
+      </w:r>
+      <w:proofErr w:type="gramStart"/>
+      <w:r>
+        <w:rPr>
+          <w:rFonts w:ascii="Times New Roman" w:eastAsia="Times New Roman" w:hAnsi="Times New Roman" w:cs="Times New Roman"/>
+          <w:sz w:val="24"/>
+          <w:szCs w:val="24"/>
+        </w:rPr>
+        <w:t>defined(</w:t>
+      </w:r>
+      <w:proofErr w:type="gramEnd"/>
+      <w:r>
+        <w:rPr>
+          <w:rFonts w:ascii="Times New Roman" w:eastAsia="Times New Roman" w:hAnsi="Times New Roman" w:cs="Times New Roman"/>
+          <w:sz w:val="24"/>
+          <w:szCs w:val="24"/>
+        </w:rPr>
+        <w:t>'</w:t>
       </w:r>
       <w:proofErr w:type="spellStart"/>
       <w:r>
@@ -641,14 +608,6 @@
         </w:rPr>
         <w:t xml:space="preserve">') or </w:t>
       </w:r>
-      <w:r>
-        <w:rPr>
-          <w:rFonts w:ascii="Times New Roman" w:eastAsia="Times New Roman" w:hAnsi="Times New Roman" w:cs="Times New Roman"/>
-          <w:sz w:val="24"/>
-          <w:szCs w:val="24"/>
-        </w:rPr>
-        <w:t xml:space="preserve"> </w:t>
-      </w:r>
       <w:proofErr w:type="spellStart"/>
       <w:r>
         <w:rPr>
@@ -665,15 +624,7 @@
           <w:sz w:val="24"/>
           <w:szCs w:val="24"/>
         </w:rPr>
-        <w:t xml:space="preserve"> in </w:t>
-      </w:r>
-      <w:r>
-        <w:rPr>
-          <w:rFonts w:ascii="Times New Roman" w:eastAsia="Times New Roman" w:hAnsi="Times New Roman" w:cs="Times New Roman"/>
-          <w:sz w:val="24"/>
-          <w:szCs w:val="24"/>
-        </w:rPr>
-        <w:t xml:space="preserve">['this </w:t>
+        <w:t xml:space="preserve"> in ['this </w:t>
       </w:r>
       <w:proofErr w:type="spellStart"/>
       <w:r>
@@ -691,26 +642,8 @@
           <w:sz w:val="24"/>
           <w:szCs w:val="24"/>
         </w:rPr>
-        <w:t>']</w:t>
-      </w:r>
-      <w:r>
-        <w:rPr>
-          <w:rFonts w:ascii="Times New Roman" w:eastAsia="Times New Roman" w:hAnsi="Times New Roman" w:cs="Times New Roman"/>
-          <w:sz w:val="24"/>
-          <w:szCs w:val="24"/>
-        </w:rPr>
-        <w:t xml:space="preserve"> </w:t>
-      </w:r>
-      <w:r>
-        <w:rPr>
-          <w:rFonts w:ascii="Times New Roman" w:eastAsia="Times New Roman" w:hAnsi="Times New Roman" w:cs="Times New Roman"/>
-          <w:sz w:val="24"/>
-          <w:szCs w:val="24"/>
-        </w:rPr>
-        <w:t xml:space="preserve"> %}</w:t>
-      </w:r>
-      <w:bookmarkStart w:id="0" w:name="_GoBack"/>
-      <w:bookmarkEnd w:id="0"/>
+        <w:t>'] %}</w:t>
+      </w:r>
     </w:p>
     <w:p>
       <w:pPr>
@@ -740,6 +673,14 @@
           <w:szCs w:val="24"/>
         </w:rPr>
       </w:pPr>
+      <w:r>
+        <w:rPr>
+          <w:rFonts w:ascii="Times New Roman" w:eastAsia="Times New Roman" w:hAnsi="Times New Roman" w:cs="Times New Roman"/>
+          <w:sz w:val="24"/>
+          <w:szCs w:val="24"/>
+        </w:rPr>
+        <w:t>{</w:t>
+      </w:r>
       <w:proofErr w:type="gramStart"/>
       <w:r>
         <w:rPr>
@@ -747,7 +688,7 @@
           <w:sz w:val="24"/>
           <w:szCs w:val="24"/>
         </w:rPr>
-        <w:t xml:space="preserve">{{ </w:t>
+        <w:t xml:space="preserve">{ </w:t>
       </w:r>
       <w:proofErr w:type="spellStart"/>
       <w:r>
@@ -756,8 +697,9 @@
           <w:sz w:val="24"/>
           <w:szCs w:val="24"/>
         </w:rPr>
-        <w:t>tenant</w:t>
-      </w:r>
+        <w:t>tenant.signature</w:t>
+      </w:r>
+      <w:proofErr w:type="spellEnd"/>
       <w:proofErr w:type="gramEnd"/>
       <w:r>
         <w:rPr>
@@ -765,210 +707,7 @@
           <w:sz w:val="24"/>
           <w:szCs w:val="24"/>
         </w:rPr>
-        <w:t>.signature</w:t>
-      </w:r>
-      <w:proofErr w:type="spellEnd"/>
-      <w:r>
-        <w:rPr>
-          <w:rFonts w:ascii="Times New Roman" w:eastAsia="Times New Roman" w:hAnsi="Times New Roman" w:cs="Times New Roman"/>
-          <w:sz w:val="24"/>
-          <w:szCs w:val="24"/>
-        </w:rPr>
         <w:t xml:space="preserve"> }}</w:t>
-      </w:r>
-    </w:p>
-    <w:p>
-      <w:pPr>
-        <w:keepNext/>
-        <w:keepLines/>
-        <w:tabs>
-          <w:tab w:val="left" w:pos="270"/>
-          <w:tab w:val="left" w:pos="540"/>
-          <w:tab w:val="left" w:pos="810"/>
-          <w:tab w:val="left" w:pos="1080"/>
-          <w:tab w:val="left" w:pos="4230"/>
-          <w:tab w:val="left" w:pos="4500"/>
-          <w:tab w:val="left" w:pos="5130"/>
-          <w:tab w:val="left" w:pos="6660"/>
-          <w:tab w:val="left" w:pos="6930"/>
-          <w:tab w:val="left" w:pos="7290"/>
-          <w:tab w:val="left" w:pos="7830"/>
-          <w:tab w:val="left" w:pos="8550"/>
-          <w:tab w:val="left" w:pos="9270"/>
-          <w:tab w:val="left" w:pos="9990"/>
-        </w:tabs>
-        <w:spacing w:after="0" w:line="240" w:lineRule="auto"/>
-        <w:rPr>
-          <w:rFonts w:ascii="Times New Roman" w:eastAsia="Times New Roman" w:hAnsi="Times New Roman" w:cs="Times New Roman"/>
-          <w:sz w:val="24"/>
-          <w:szCs w:val="24"/>
-        </w:rPr>
-      </w:pPr>
-      <w:r>
-        <w:rPr>
-          <w:rFonts w:ascii="Times New Roman" w:eastAsia="Times New Roman" w:hAnsi="Times New Roman" w:cs="Times New Roman"/>
-          <w:sz w:val="24"/>
-          <w:szCs w:val="24"/>
-        </w:rPr>
-        <w:tab/>
-      </w:r>
-      <w:r>
-        <w:rPr>
-          <w:rFonts w:ascii="Times New Roman" w:eastAsia="Times New Roman" w:hAnsi="Times New Roman" w:cs="Times New Roman"/>
-          <w:sz w:val="24"/>
-          <w:szCs w:val="24"/>
-        </w:rPr>
-        <w:tab/>
-      </w:r>
-      <w:r>
-        <w:rPr>
-          <w:rFonts w:ascii="Times New Roman" w:eastAsia="Times New Roman" w:hAnsi="Times New Roman" w:cs="Times New Roman"/>
-          <w:sz w:val="24"/>
-          <w:szCs w:val="24"/>
-        </w:rPr>
-        <w:tab/>
-      </w:r>
-      <w:r>
-        <w:rPr>
-          <w:rFonts w:ascii="Times New Roman" w:eastAsia="Times New Roman" w:hAnsi="Times New Roman" w:cs="Times New Roman"/>
-          <w:sz w:val="24"/>
-          <w:szCs w:val="24"/>
-        </w:rPr>
-        <w:tab/>
-      </w:r>
-      <w:r>
-        <w:rPr>
-          <w:rFonts w:ascii="Times New Roman" w:eastAsia="Times New Roman" w:hAnsi="Times New Roman" w:cs="Times New Roman"/>
-          <w:sz w:val="24"/>
-          <w:szCs w:val="24"/>
-        </w:rPr>
-        <w:tab/>
-        <w:t>{%p else %}</w:t>
-      </w:r>
-    </w:p>
-    <w:p>
-      <w:pPr>
-        <w:keepNext/>
-        <w:keepLines/>
-        <w:tabs>
-          <w:tab w:val="left" w:pos="270"/>
-          <w:tab w:val="left" w:pos="540"/>
-          <w:tab w:val="left" w:pos="810"/>
-          <w:tab w:val="left" w:pos="1080"/>
-          <w:tab w:val="left" w:pos="4230"/>
-          <w:tab w:val="left" w:pos="4500"/>
-          <w:tab w:val="left" w:pos="5130"/>
-          <w:tab w:val="left" w:pos="6660"/>
-          <w:tab w:val="left" w:pos="6930"/>
-          <w:tab w:val="left" w:pos="7290"/>
-          <w:tab w:val="left" w:pos="7830"/>
-          <w:tab w:val="left" w:pos="8550"/>
-          <w:tab w:val="left" w:pos="9270"/>
-          <w:tab w:val="left" w:pos="9990"/>
-        </w:tabs>
-        <w:spacing w:after="0" w:line="240" w:lineRule="auto"/>
-        <w:rPr>
-          <w:rFonts w:ascii="Times New Roman" w:eastAsia="Times New Roman" w:hAnsi="Times New Roman" w:cs="Times New Roman"/>
-          <w:sz w:val="24"/>
-          <w:szCs w:val="24"/>
-        </w:rPr>
-      </w:pPr>
-    </w:p>
-    <w:p>
-      <w:pPr>
-        <w:keepNext/>
-        <w:keepLines/>
-        <w:tabs>
-          <w:tab w:val="left" w:pos="270"/>
-          <w:tab w:val="left" w:pos="540"/>
-          <w:tab w:val="left" w:pos="810"/>
-          <w:tab w:val="left" w:pos="1080"/>
-          <w:tab w:val="left" w:pos="4230"/>
-          <w:tab w:val="left" w:pos="4500"/>
-          <w:tab w:val="left" w:pos="5130"/>
-          <w:tab w:val="left" w:pos="6660"/>
-          <w:tab w:val="left" w:pos="6930"/>
-          <w:tab w:val="left" w:pos="7290"/>
-          <w:tab w:val="left" w:pos="7830"/>
-          <w:tab w:val="left" w:pos="8550"/>
-          <w:tab w:val="left" w:pos="9270"/>
-          <w:tab w:val="left" w:pos="9990"/>
-        </w:tabs>
-        <w:spacing w:after="0" w:line="240" w:lineRule="auto"/>
-        <w:rPr>
-          <w:rFonts w:ascii="Times New Roman" w:eastAsia="Times New Roman" w:hAnsi="Times New Roman" w:cs="Times New Roman"/>
-          <w:sz w:val="24"/>
-          <w:szCs w:val="24"/>
-        </w:rPr>
-      </w:pPr>
-    </w:p>
-    <w:p>
-      <w:pPr>
-        <w:keepNext/>
-        <w:keepLines/>
-        <w:tabs>
-          <w:tab w:val="left" w:pos="270"/>
-          <w:tab w:val="left" w:pos="540"/>
-          <w:tab w:val="left" w:pos="810"/>
-          <w:tab w:val="left" w:pos="1080"/>
-          <w:tab w:val="left" w:pos="4230"/>
-          <w:tab w:val="left" w:pos="4500"/>
-          <w:tab w:val="left" w:pos="5130"/>
-          <w:tab w:val="left" w:pos="6660"/>
-          <w:tab w:val="left" w:pos="6930"/>
-          <w:tab w:val="left" w:pos="7290"/>
-          <w:tab w:val="left" w:pos="7830"/>
-          <w:tab w:val="left" w:pos="8550"/>
-          <w:tab w:val="left" w:pos="9270"/>
-          <w:tab w:val="left" w:pos="9990"/>
-        </w:tabs>
-        <w:spacing w:after="0" w:line="240" w:lineRule="auto"/>
-        <w:rPr>
-          <w:rFonts w:ascii="Times New Roman" w:eastAsia="Times New Roman" w:hAnsi="Times New Roman" w:cs="Times New Roman"/>
-          <w:sz w:val="24"/>
-          <w:szCs w:val="24"/>
-        </w:rPr>
-      </w:pPr>
-      <w:r>
-        <w:rPr>
-          <w:rFonts w:ascii="Times New Roman" w:eastAsia="Times New Roman" w:hAnsi="Times New Roman" w:cs="Times New Roman"/>
-          <w:sz w:val="24"/>
-          <w:szCs w:val="24"/>
-        </w:rPr>
-        <w:tab/>
-      </w:r>
-      <w:r>
-        <w:rPr>
-          <w:rFonts w:ascii="Times New Roman" w:eastAsia="Times New Roman" w:hAnsi="Times New Roman" w:cs="Times New Roman"/>
-          <w:sz w:val="24"/>
-          <w:szCs w:val="24"/>
-        </w:rPr>
-        <w:tab/>
-      </w:r>
-      <w:r>
-        <w:rPr>
-          <w:rFonts w:ascii="Times New Roman" w:eastAsia="Times New Roman" w:hAnsi="Times New Roman" w:cs="Times New Roman"/>
-          <w:sz w:val="24"/>
-          <w:szCs w:val="24"/>
-        </w:rPr>
-        <w:tab/>
-      </w:r>
-      <w:r>
-        <w:rPr>
-          <w:rFonts w:ascii="Times New Roman" w:eastAsia="Times New Roman" w:hAnsi="Times New Roman" w:cs="Times New Roman"/>
-          <w:sz w:val="24"/>
-          <w:szCs w:val="24"/>
-        </w:rPr>
-        <w:tab/>
-      </w:r>
-      <w:r>
-        <w:rPr>
-          <w:rFonts w:ascii="Times New Roman" w:eastAsia="Times New Roman" w:hAnsi="Times New Roman" w:cs="Times New Roman"/>
-          <w:sz w:val="24"/>
-          <w:szCs w:val="24"/>
-        </w:rPr>
-        <w:tab/>
-        <w:t>{%p endif %}</w:t>
       </w:r>
     </w:p>
     <w:p>
@@ -1005,7 +744,7 @@
           <w:sz w:val="24"/>
           <w:szCs w:val="24"/>
         </w:rPr>
-        <w:t>__________________________</w:t>
+        <w:t>{%p else %}</w:t>
       </w:r>
     </w:p>
     <w:p>
@@ -1036,42 +775,6 @@
           <w:szCs w:val="24"/>
         </w:rPr>
       </w:pPr>
-      <w:proofErr w:type="gramStart"/>
-      <w:r>
-        <w:rPr>
-          <w:rFonts w:ascii="Times New Roman" w:eastAsia="Times New Roman" w:hAnsi="Times New Roman" w:cs="Times New Roman"/>
-          <w:sz w:val="24"/>
-          <w:szCs w:val="24"/>
-        </w:rPr>
-        <w:t xml:space="preserve">{{ </w:t>
-      </w:r>
-      <w:proofErr w:type="spellStart"/>
-      <w:r>
-        <w:rPr>
-          <w:rFonts w:ascii="Times New Roman" w:eastAsia="Times New Roman" w:hAnsi="Times New Roman" w:cs="Times New Roman"/>
-          <w:sz w:val="24"/>
-          <w:szCs w:val="24"/>
-        </w:rPr>
-        <w:t>tenant</w:t>
-      </w:r>
-      <w:proofErr w:type="gramEnd"/>
-      <w:r>
-        <w:rPr>
-          <w:rFonts w:ascii="Times New Roman" w:eastAsia="Times New Roman" w:hAnsi="Times New Roman" w:cs="Times New Roman"/>
-          <w:sz w:val="24"/>
-          <w:szCs w:val="24"/>
-        </w:rPr>
-        <w:t>.address_block</w:t>
-      </w:r>
-      <w:proofErr w:type="spellEnd"/>
-      <w:r>
-        <w:rPr>
-          <w:rFonts w:ascii="Times New Roman" w:eastAsia="Times New Roman" w:hAnsi="Times New Roman" w:cs="Times New Roman"/>
-          <w:sz w:val="24"/>
-          <w:szCs w:val="24"/>
-        </w:rPr>
-        <w:t>() }}</w:t>
-      </w:r>
     </w:p>
     <w:p>
       <w:pPr>
@@ -1107,7 +810,7 @@
           <w:sz w:val="24"/>
           <w:szCs w:val="24"/>
         </w:rPr>
-        <w:t>{{</w:t>
+        <w:t xml:space="preserve">{%p </w:t>
       </w:r>
       <w:proofErr w:type="spellStart"/>
       <w:r>
@@ -1116,7 +819,7 @@
           <w:sz w:val="24"/>
           <w:szCs w:val="24"/>
         </w:rPr>
-        <w:t>showifdef</w:t>
+        <w:t>endif</w:t>
       </w:r>
       <w:proofErr w:type="spellEnd"/>
       <w:r>
@@ -1125,43 +828,7 @@
           <w:sz w:val="24"/>
           <w:szCs w:val="24"/>
         </w:rPr>
-        <w:t>('</w:t>
-      </w:r>
-      <w:proofErr w:type="spellStart"/>
-      <w:proofErr w:type="gramStart"/>
-      <w:r>
-        <w:rPr>
-          <w:rFonts w:ascii="Times New Roman" w:eastAsia="Times New Roman" w:hAnsi="Times New Roman" w:cs="Times New Roman"/>
-          <w:sz w:val="24"/>
-          <w:szCs w:val="24"/>
-        </w:rPr>
-        <w:t>tenant.phone</w:t>
-      </w:r>
-      <w:proofErr w:type="gramEnd"/>
-      <w:r>
-        <w:rPr>
-          <w:rFonts w:ascii="Times New Roman" w:eastAsia="Times New Roman" w:hAnsi="Times New Roman" w:cs="Times New Roman"/>
-          <w:sz w:val="24"/>
-          <w:szCs w:val="24"/>
-        </w:rPr>
-        <w:t>_number</w:t>
-      </w:r>
-      <w:proofErr w:type="spellEnd"/>
-      <w:r>
-        <w:rPr>
-          <w:rFonts w:ascii="Times New Roman" w:eastAsia="Times New Roman" w:hAnsi="Times New Roman" w:cs="Times New Roman"/>
-          <w:sz w:val="24"/>
-          <w:szCs w:val="24"/>
-        </w:rPr>
-        <w:t>')}}</w:t>
-      </w:r>
-      <w:r>
-        <w:rPr>
-          <w:rFonts w:ascii="Times New Roman" w:eastAsia="Times New Roman" w:hAnsi="Times New Roman" w:cs="Times New Roman"/>
-          <w:sz w:val="24"/>
-          <w:szCs w:val="24"/>
-        </w:rPr>
-        <w:tab/>
+        <w:t xml:space="preserve"> %}</w:t>
       </w:r>
     </w:p>
     <w:p>
@@ -1192,6 +859,51 @@
           <w:szCs w:val="24"/>
         </w:rPr>
       </w:pPr>
+      <w:r>
+        <w:rPr>
+          <w:rFonts w:ascii="Times New Roman" w:eastAsia="Times New Roman" w:hAnsi="Times New Roman" w:cs="Times New Roman"/>
+          <w:sz w:val="24"/>
+          <w:szCs w:val="24"/>
+        </w:rPr>
+        <w:t>__________________________</w:t>
+      </w:r>
+    </w:p>
+    <w:p>
+      <w:pPr>
+        <w:keepNext/>
+        <w:keepLines/>
+        <w:tabs>
+          <w:tab w:val="left" w:pos="270"/>
+          <w:tab w:val="left" w:pos="540"/>
+          <w:tab w:val="left" w:pos="810"/>
+          <w:tab w:val="left" w:pos="1080"/>
+          <w:tab w:val="left" w:pos="4230"/>
+          <w:tab w:val="left" w:pos="4500"/>
+          <w:tab w:val="left" w:pos="5130"/>
+          <w:tab w:val="left" w:pos="6660"/>
+          <w:tab w:val="left" w:pos="6930"/>
+          <w:tab w:val="left" w:pos="7290"/>
+          <w:tab w:val="left" w:pos="7830"/>
+          <w:tab w:val="left" w:pos="8550"/>
+          <w:tab w:val="left" w:pos="9270"/>
+          <w:tab w:val="left" w:pos="9990"/>
+        </w:tabs>
+        <w:spacing w:after="0" w:line="240" w:lineRule="auto"/>
+        <w:ind w:left="5040"/>
+        <w:rPr>
+          <w:rFonts w:ascii="Times New Roman" w:eastAsia="Times New Roman" w:hAnsi="Times New Roman" w:cs="Times New Roman"/>
+          <w:sz w:val="24"/>
+          <w:szCs w:val="24"/>
+        </w:rPr>
+      </w:pPr>
+      <w:r>
+        <w:rPr>
+          <w:rFonts w:ascii="Times New Roman" w:eastAsia="Times New Roman" w:hAnsi="Times New Roman" w:cs="Times New Roman"/>
+          <w:sz w:val="24"/>
+          <w:szCs w:val="24"/>
+        </w:rPr>
+        <w:t>{</w:t>
+      </w:r>
       <w:proofErr w:type="gramStart"/>
       <w:r>
         <w:rPr>
@@ -1199,7 +911,171 @@
           <w:sz w:val="24"/>
           <w:szCs w:val="24"/>
         </w:rPr>
-        <w:t xml:space="preserve">{{ </w:t>
+        <w:t xml:space="preserve">{ </w:t>
+      </w:r>
+      <w:proofErr w:type="spellStart"/>
+      <w:r>
+        <w:rPr>
+          <w:rFonts w:ascii="Times New Roman" w:eastAsia="Times New Roman" w:hAnsi="Times New Roman" w:cs="Times New Roman"/>
+          <w:sz w:val="24"/>
+          <w:szCs w:val="24"/>
+        </w:rPr>
+        <w:t>tenant.address</w:t>
+      </w:r>
+      <w:proofErr w:type="gramEnd"/>
+      <w:r>
+        <w:rPr>
+          <w:rFonts w:ascii="Times New Roman" w:eastAsia="Times New Roman" w:hAnsi="Times New Roman" w:cs="Times New Roman"/>
+          <w:sz w:val="24"/>
+          <w:szCs w:val="24"/>
+        </w:rPr>
+        <w:t>_block</w:t>
+      </w:r>
+      <w:proofErr w:type="spellEnd"/>
+      <w:r>
+        <w:rPr>
+          <w:rFonts w:ascii="Times New Roman" w:eastAsia="Times New Roman" w:hAnsi="Times New Roman" w:cs="Times New Roman"/>
+          <w:sz w:val="24"/>
+          <w:szCs w:val="24"/>
+        </w:rPr>
+        <w:t>() }}</w:t>
+      </w:r>
+    </w:p>
+    <w:p>
+      <w:pPr>
+        <w:keepNext/>
+        <w:keepLines/>
+        <w:tabs>
+          <w:tab w:val="left" w:pos="270"/>
+          <w:tab w:val="left" w:pos="540"/>
+          <w:tab w:val="left" w:pos="810"/>
+          <w:tab w:val="left" w:pos="1080"/>
+          <w:tab w:val="left" w:pos="4230"/>
+          <w:tab w:val="left" w:pos="4500"/>
+          <w:tab w:val="left" w:pos="5130"/>
+          <w:tab w:val="left" w:pos="6660"/>
+          <w:tab w:val="left" w:pos="6930"/>
+          <w:tab w:val="left" w:pos="7290"/>
+          <w:tab w:val="left" w:pos="7830"/>
+          <w:tab w:val="left" w:pos="8550"/>
+          <w:tab w:val="left" w:pos="9270"/>
+          <w:tab w:val="left" w:pos="9990"/>
+        </w:tabs>
+        <w:spacing w:after="0" w:line="240" w:lineRule="auto"/>
+        <w:ind w:left="5040"/>
+        <w:rPr>
+          <w:rFonts w:ascii="Times New Roman" w:eastAsia="Times New Roman" w:hAnsi="Times New Roman" w:cs="Times New Roman"/>
+          <w:sz w:val="24"/>
+          <w:szCs w:val="24"/>
+        </w:rPr>
+      </w:pPr>
+      <w:r>
+        <w:rPr>
+          <w:rFonts w:ascii="Times New Roman" w:eastAsia="Times New Roman" w:hAnsi="Times New Roman" w:cs="Times New Roman"/>
+          <w:sz w:val="24"/>
+          <w:szCs w:val="24"/>
+        </w:rPr>
+        <w:t>{{</w:t>
+      </w:r>
+      <w:proofErr w:type="spellStart"/>
+      <w:proofErr w:type="gramStart"/>
+      <w:r>
+        <w:rPr>
+          <w:rFonts w:ascii="Times New Roman" w:eastAsia="Times New Roman" w:hAnsi="Times New Roman" w:cs="Times New Roman"/>
+          <w:sz w:val="24"/>
+          <w:szCs w:val="24"/>
+        </w:rPr>
+        <w:t>showifdef</w:t>
+      </w:r>
+      <w:proofErr w:type="spellEnd"/>
+      <w:r>
+        <w:rPr>
+          <w:rFonts w:ascii="Times New Roman" w:eastAsia="Times New Roman" w:hAnsi="Times New Roman" w:cs="Times New Roman"/>
+          <w:sz w:val="24"/>
+          <w:szCs w:val="24"/>
+        </w:rPr>
+        <w:t>(</w:t>
+      </w:r>
+      <w:proofErr w:type="gramEnd"/>
+      <w:r>
+        <w:rPr>
+          <w:rFonts w:ascii="Times New Roman" w:eastAsia="Times New Roman" w:hAnsi="Times New Roman" w:cs="Times New Roman"/>
+          <w:sz w:val="24"/>
+          <w:szCs w:val="24"/>
+        </w:rPr>
+        <w:t>'</w:t>
+      </w:r>
+      <w:proofErr w:type="spellStart"/>
+      <w:r>
+        <w:rPr>
+          <w:rFonts w:ascii="Times New Roman" w:eastAsia="Times New Roman" w:hAnsi="Times New Roman" w:cs="Times New Roman"/>
+          <w:sz w:val="24"/>
+          <w:szCs w:val="24"/>
+        </w:rPr>
+        <w:t>tenant.phone_number</w:t>
+      </w:r>
+      <w:proofErr w:type="spellEnd"/>
+      <w:r>
+        <w:rPr>
+          <w:rFonts w:ascii="Times New Roman" w:eastAsia="Times New Roman" w:hAnsi="Times New Roman" w:cs="Times New Roman"/>
+          <w:sz w:val="24"/>
+          <w:szCs w:val="24"/>
+        </w:rPr>
+        <w:t>')}}</w:t>
+      </w:r>
+      <w:r>
+        <w:rPr>
+          <w:rFonts w:ascii="Times New Roman" w:eastAsia="Times New Roman" w:hAnsi="Times New Roman" w:cs="Times New Roman"/>
+          <w:sz w:val="24"/>
+          <w:szCs w:val="24"/>
+        </w:rPr>
+        <w:tab/>
+      </w:r>
+    </w:p>
+    <w:p>
+      <w:pPr>
+        <w:keepNext/>
+        <w:keepLines/>
+        <w:tabs>
+          <w:tab w:val="left" w:pos="270"/>
+          <w:tab w:val="left" w:pos="540"/>
+          <w:tab w:val="left" w:pos="810"/>
+          <w:tab w:val="left" w:pos="1080"/>
+          <w:tab w:val="left" w:pos="4230"/>
+          <w:tab w:val="left" w:pos="4500"/>
+          <w:tab w:val="left" w:pos="5130"/>
+          <w:tab w:val="left" w:pos="6660"/>
+          <w:tab w:val="left" w:pos="6930"/>
+          <w:tab w:val="left" w:pos="7290"/>
+          <w:tab w:val="left" w:pos="7830"/>
+          <w:tab w:val="left" w:pos="8550"/>
+          <w:tab w:val="left" w:pos="9270"/>
+          <w:tab w:val="left" w:pos="9990"/>
+        </w:tabs>
+        <w:spacing w:after="0" w:line="240" w:lineRule="auto"/>
+        <w:ind w:left="5040"/>
+        <w:rPr>
+          <w:rFonts w:ascii="Times New Roman" w:eastAsia="Times New Roman" w:hAnsi="Times New Roman" w:cs="Times New Roman"/>
+          <w:sz w:val="24"/>
+          <w:szCs w:val="24"/>
+        </w:rPr>
+      </w:pPr>
+      <w:r>
+        <w:rPr>
+          <w:rFonts w:ascii="Times New Roman" w:eastAsia="Times New Roman" w:hAnsi="Times New Roman" w:cs="Times New Roman"/>
+          <w:sz w:val="24"/>
+          <w:szCs w:val="24"/>
+        </w:rPr>
+        <w:t>{</w:t>
+      </w:r>
+      <w:proofErr w:type="gramStart"/>
+      <w:r>
+        <w:rPr>
+          <w:rFonts w:ascii="Times New Roman" w:eastAsia="Times New Roman" w:hAnsi="Times New Roman" w:cs="Times New Roman"/>
+          <w:sz w:val="24"/>
+          <w:szCs w:val="24"/>
+        </w:rPr>
+        <w:t xml:space="preserve">{ </w:t>
       </w:r>
       <w:proofErr w:type="spellStart"/>
       <w:r>
@@ -1241,6 +1117,804 @@
     </w:p>
     <w:p>
       <w:pPr>
+        <w:keepNext/>
+        <w:keepLines/>
+        <w:tabs>
+          <w:tab w:val="left" w:pos="270"/>
+          <w:tab w:val="left" w:pos="540"/>
+          <w:tab w:val="left" w:pos="810"/>
+          <w:tab w:val="left" w:pos="1080"/>
+          <w:tab w:val="left" w:pos="4230"/>
+          <w:tab w:val="left" w:pos="4500"/>
+          <w:tab w:val="left" w:pos="5130"/>
+          <w:tab w:val="left" w:pos="6660"/>
+          <w:tab w:val="left" w:pos="6930"/>
+          <w:tab w:val="left" w:pos="7290"/>
+          <w:tab w:val="left" w:pos="7830"/>
+          <w:tab w:val="left" w:pos="8550"/>
+          <w:tab w:val="left" w:pos="9270"/>
+          <w:tab w:val="left" w:pos="9990"/>
+        </w:tabs>
+        <w:spacing w:after="0" w:line="240" w:lineRule="auto"/>
+        <w:ind w:left="5040"/>
+        <w:rPr>
+          <w:rFonts w:ascii="Times New Roman" w:eastAsia="Times New Roman" w:hAnsi="Times New Roman" w:cs="Times New Roman"/>
+          <w:sz w:val="24"/>
+          <w:szCs w:val="24"/>
+        </w:rPr>
+      </w:pPr>
+      <w:r>
+        <w:rPr>
+          <w:rFonts w:ascii="Times New Roman" w:eastAsia="Times New Roman" w:hAnsi="Times New Roman" w:cs="Times New Roman"/>
+          <w:sz w:val="24"/>
+          <w:szCs w:val="24"/>
+        </w:rPr>
+        <w:t xml:space="preserve">{%p for </w:t>
+      </w:r>
+      <w:proofErr w:type="spellStart"/>
+      <w:r>
+        <w:rPr>
+          <w:rFonts w:ascii="Times New Roman" w:eastAsia="Times New Roman" w:hAnsi="Times New Roman" w:cs="Times New Roman"/>
+          <w:sz w:val="24"/>
+          <w:szCs w:val="24"/>
+        </w:rPr>
+        <w:t>additional_person</w:t>
+      </w:r>
+      <w:proofErr w:type="spellEnd"/>
+      <w:r>
+        <w:rPr>
+          <w:rFonts w:ascii="Times New Roman" w:eastAsia="Times New Roman" w:hAnsi="Times New Roman" w:cs="Times New Roman"/>
+          <w:sz w:val="24"/>
+          <w:szCs w:val="24"/>
+        </w:rPr>
+        <w:t xml:space="preserve"> in </w:t>
+      </w:r>
+      <w:proofErr w:type="spellStart"/>
+      <w:r>
+        <w:rPr>
+          <w:rFonts w:ascii="Times New Roman" w:eastAsia="Times New Roman" w:hAnsi="Times New Roman" w:cs="Times New Roman"/>
+          <w:sz w:val="24"/>
+          <w:szCs w:val="24"/>
+        </w:rPr>
+        <w:t>additional_tenants</w:t>
+      </w:r>
+      <w:proofErr w:type="spellEnd"/>
+      <w:r>
+        <w:rPr>
+          <w:rFonts w:ascii="Times New Roman" w:eastAsia="Times New Roman" w:hAnsi="Times New Roman" w:cs="Times New Roman"/>
+          <w:sz w:val="24"/>
+          <w:szCs w:val="24"/>
+        </w:rPr>
+        <w:t xml:space="preserve"> %}</w:t>
+      </w:r>
+    </w:p>
+    <w:p>
+      <w:pPr>
+        <w:keepNext/>
+        <w:keepLines/>
+        <w:tabs>
+          <w:tab w:val="left" w:pos="270"/>
+          <w:tab w:val="left" w:pos="540"/>
+          <w:tab w:val="left" w:pos="810"/>
+          <w:tab w:val="left" w:pos="1080"/>
+          <w:tab w:val="left" w:pos="4230"/>
+          <w:tab w:val="left" w:pos="4500"/>
+          <w:tab w:val="left" w:pos="5130"/>
+          <w:tab w:val="left" w:pos="6660"/>
+          <w:tab w:val="left" w:pos="6930"/>
+          <w:tab w:val="left" w:pos="7290"/>
+          <w:tab w:val="left" w:pos="7830"/>
+          <w:tab w:val="left" w:pos="8550"/>
+          <w:tab w:val="left" w:pos="9270"/>
+          <w:tab w:val="left" w:pos="9990"/>
+        </w:tabs>
+        <w:spacing w:after="0" w:line="240" w:lineRule="auto"/>
+        <w:ind w:left="5040"/>
+        <w:rPr>
+          <w:rFonts w:ascii="Times New Roman" w:eastAsia="Times New Roman" w:hAnsi="Times New Roman" w:cs="Times New Roman"/>
+          <w:sz w:val="24"/>
+          <w:szCs w:val="24"/>
+        </w:rPr>
+      </w:pPr>
+      <w:r>
+        <w:rPr>
+          <w:rFonts w:ascii="Times New Roman" w:eastAsia="Times New Roman" w:hAnsi="Times New Roman" w:cs="Times New Roman"/>
+          <w:sz w:val="24"/>
+          <w:szCs w:val="24"/>
+        </w:rPr>
+        <w:tab/>
+      </w:r>
+      <w:r>
+        <w:rPr>
+          <w:rFonts w:ascii="Times New Roman" w:eastAsia="Times New Roman" w:hAnsi="Times New Roman" w:cs="Times New Roman"/>
+          <w:sz w:val="24"/>
+          <w:szCs w:val="24"/>
+        </w:rPr>
+        <w:tab/>
+      </w:r>
+      <w:r>
+        <w:rPr>
+          <w:rFonts w:ascii="Times New Roman" w:eastAsia="Times New Roman" w:hAnsi="Times New Roman" w:cs="Times New Roman"/>
+          <w:sz w:val="24"/>
+          <w:szCs w:val="24"/>
+        </w:rPr>
+        <w:tab/>
+      </w:r>
+      <w:r>
+        <w:rPr>
+          <w:rFonts w:ascii="Times New Roman" w:eastAsia="Times New Roman" w:hAnsi="Times New Roman" w:cs="Times New Roman"/>
+          <w:sz w:val="24"/>
+          <w:szCs w:val="24"/>
+        </w:rPr>
+        <w:tab/>
+      </w:r>
+      <w:r>
+        <w:rPr>
+          <w:rFonts w:ascii="Times New Roman" w:eastAsia="Times New Roman" w:hAnsi="Times New Roman" w:cs="Times New Roman"/>
+          <w:sz w:val="24"/>
+          <w:szCs w:val="24"/>
+        </w:rPr>
+        <w:tab/>
+      </w:r>
+      <w:r>
+        <w:rPr>
+          <w:rFonts w:ascii="Times New Roman" w:eastAsia="Times New Roman" w:hAnsi="Times New Roman" w:cs="Times New Roman"/>
+          <w:sz w:val="24"/>
+          <w:szCs w:val="24"/>
+        </w:rPr>
+        <w:tab/>
+      </w:r>
+      <w:r>
+        <w:rPr>
+          <w:rFonts w:ascii="Times New Roman" w:eastAsia="Times New Roman" w:hAnsi="Times New Roman" w:cs="Times New Roman"/>
+          <w:sz w:val="24"/>
+          <w:szCs w:val="24"/>
+        </w:rPr>
+        <w:tab/>
+        <w:t>{</w:t>
+      </w:r>
+      <w:proofErr w:type="gramStart"/>
+      <w:r>
+        <w:rPr>
+          <w:rFonts w:ascii="Times New Roman" w:eastAsia="Times New Roman" w:hAnsi="Times New Roman" w:cs="Times New Roman"/>
+          <w:sz w:val="24"/>
+          <w:szCs w:val="24"/>
+        </w:rPr>
+        <w:t xml:space="preserve">{ </w:t>
+      </w:r>
+      <w:proofErr w:type="spellStart"/>
+      <w:r>
+        <w:rPr>
+          <w:rFonts w:ascii="Times New Roman" w:eastAsia="Times New Roman" w:hAnsi="Times New Roman" w:cs="Times New Roman"/>
+          <w:sz w:val="24"/>
+          <w:szCs w:val="24"/>
+        </w:rPr>
+        <w:t>additional</w:t>
+      </w:r>
+      <w:proofErr w:type="gramEnd"/>
+      <w:r>
+        <w:rPr>
+          <w:rFonts w:ascii="Times New Roman" w:eastAsia="Times New Roman" w:hAnsi="Times New Roman" w:cs="Times New Roman"/>
+          <w:sz w:val="24"/>
+          <w:szCs w:val="24"/>
+        </w:rPr>
+        <w:t>_person</w:t>
+      </w:r>
+      <w:proofErr w:type="spellEnd"/>
+      <w:r>
+        <w:rPr>
+          <w:rFonts w:ascii="Times New Roman" w:eastAsia="Times New Roman" w:hAnsi="Times New Roman" w:cs="Times New Roman"/>
+          <w:sz w:val="24"/>
+          <w:szCs w:val="24"/>
+        </w:rPr>
+        <w:t xml:space="preserve"> }}, DEFENDANT</w:t>
+      </w:r>
+    </w:p>
+    <w:p>
+      <w:pPr>
+        <w:keepNext/>
+        <w:keepLines/>
+        <w:tabs>
+          <w:tab w:val="left" w:pos="270"/>
+          <w:tab w:val="left" w:pos="540"/>
+          <w:tab w:val="left" w:pos="810"/>
+          <w:tab w:val="left" w:pos="1080"/>
+          <w:tab w:val="left" w:pos="4230"/>
+          <w:tab w:val="left" w:pos="4500"/>
+          <w:tab w:val="left" w:pos="5130"/>
+          <w:tab w:val="left" w:pos="6660"/>
+          <w:tab w:val="left" w:pos="6930"/>
+          <w:tab w:val="left" w:pos="7290"/>
+          <w:tab w:val="left" w:pos="7830"/>
+          <w:tab w:val="left" w:pos="8550"/>
+          <w:tab w:val="left" w:pos="9270"/>
+          <w:tab w:val="left" w:pos="9990"/>
+        </w:tabs>
+        <w:spacing w:after="0" w:line="240" w:lineRule="auto"/>
+        <w:ind w:left="5040"/>
+        <w:rPr>
+          <w:rFonts w:ascii="Times New Roman" w:eastAsia="Times New Roman" w:hAnsi="Times New Roman" w:cs="Times New Roman"/>
+          <w:sz w:val="24"/>
+          <w:szCs w:val="24"/>
+        </w:rPr>
+      </w:pPr>
+      <w:r>
+        <w:rPr>
+          <w:rFonts w:ascii="Times New Roman" w:eastAsia="Times New Roman" w:hAnsi="Times New Roman" w:cs="Times New Roman"/>
+          <w:sz w:val="24"/>
+          <w:szCs w:val="24"/>
+        </w:rPr>
+        <w:tab/>
+      </w:r>
+      <w:r>
+        <w:rPr>
+          <w:rFonts w:ascii="Times New Roman" w:eastAsia="Times New Roman" w:hAnsi="Times New Roman" w:cs="Times New Roman"/>
+          <w:sz w:val="24"/>
+          <w:szCs w:val="24"/>
+        </w:rPr>
+        <w:tab/>
+      </w:r>
+      <w:r>
+        <w:rPr>
+          <w:rFonts w:ascii="Times New Roman" w:eastAsia="Times New Roman" w:hAnsi="Times New Roman" w:cs="Times New Roman"/>
+          <w:sz w:val="24"/>
+          <w:szCs w:val="24"/>
+        </w:rPr>
+        <w:tab/>
+      </w:r>
+      <w:r>
+        <w:rPr>
+          <w:rFonts w:ascii="Times New Roman" w:eastAsia="Times New Roman" w:hAnsi="Times New Roman" w:cs="Times New Roman"/>
+          <w:sz w:val="24"/>
+          <w:szCs w:val="24"/>
+        </w:rPr>
+        <w:tab/>
+      </w:r>
+      <w:r>
+        <w:rPr>
+          <w:rFonts w:ascii="Times New Roman" w:eastAsia="Times New Roman" w:hAnsi="Times New Roman" w:cs="Times New Roman"/>
+          <w:sz w:val="24"/>
+          <w:szCs w:val="24"/>
+        </w:rPr>
+        <w:tab/>
+      </w:r>
+      <w:r>
+        <w:rPr>
+          <w:rFonts w:ascii="Times New Roman" w:eastAsia="Times New Roman" w:hAnsi="Times New Roman" w:cs="Times New Roman"/>
+          <w:sz w:val="24"/>
+          <w:szCs w:val="24"/>
+        </w:rPr>
+        <w:tab/>
+        <w:t xml:space="preserve">{%p if not </w:t>
+      </w:r>
+      <w:proofErr w:type="gramStart"/>
+      <w:r>
+        <w:rPr>
+          <w:rFonts w:ascii="Times New Roman" w:eastAsia="Times New Roman" w:hAnsi="Times New Roman" w:cs="Times New Roman"/>
+          <w:sz w:val="24"/>
+          <w:szCs w:val="24"/>
+        </w:rPr>
+        <w:t>defined(</w:t>
+      </w:r>
+      <w:proofErr w:type="gramEnd"/>
+      <w:r>
+        <w:rPr>
+          <w:rFonts w:ascii="Times New Roman" w:eastAsia="Times New Roman" w:hAnsi="Times New Roman" w:cs="Times New Roman"/>
+          <w:sz w:val="24"/>
+          <w:szCs w:val="24"/>
+        </w:rPr>
+        <w:t>'</w:t>
+      </w:r>
+      <w:proofErr w:type="spellStart"/>
+      <w:r>
+        <w:rPr>
+          <w:rFonts w:ascii="Times New Roman" w:eastAsia="Times New Roman" w:hAnsi="Times New Roman" w:cs="Times New Roman"/>
+          <w:sz w:val="24"/>
+          <w:szCs w:val="24"/>
+        </w:rPr>
+        <w:t>signature_choice</w:t>
+      </w:r>
+      <w:proofErr w:type="spellEnd"/>
+      <w:r>
+        <w:rPr>
+          <w:rFonts w:ascii="Times New Roman" w:eastAsia="Times New Roman" w:hAnsi="Times New Roman" w:cs="Times New Roman"/>
+          <w:sz w:val="24"/>
+          <w:szCs w:val="24"/>
+        </w:rPr>
+        <w:t xml:space="preserve">') or </w:t>
+      </w:r>
+      <w:proofErr w:type="spellStart"/>
+      <w:r>
+        <w:rPr>
+          <w:rFonts w:ascii="Times New Roman" w:eastAsia="Times New Roman" w:hAnsi="Times New Roman" w:cs="Times New Roman"/>
+          <w:sz w:val="24"/>
+          <w:szCs w:val="24"/>
+        </w:rPr>
+        <w:t>signature_choice</w:t>
+      </w:r>
+      <w:proofErr w:type="spellEnd"/>
+      <w:r>
+        <w:rPr>
+          <w:rFonts w:ascii="Times New Roman" w:eastAsia="Times New Roman" w:hAnsi="Times New Roman" w:cs="Times New Roman"/>
+          <w:sz w:val="24"/>
+          <w:szCs w:val="24"/>
+        </w:rPr>
+        <w:t xml:space="preserve"> in ['this </w:t>
+      </w:r>
+      <w:proofErr w:type="spellStart"/>
+      <w:r>
+        <w:rPr>
+          <w:rFonts w:ascii="Times New Roman" w:eastAsia="Times New Roman" w:hAnsi="Times New Roman" w:cs="Times New Roman"/>
+          <w:sz w:val="24"/>
+          <w:szCs w:val="24"/>
+        </w:rPr>
+        <w:t>device','phone</w:t>
+      </w:r>
+      <w:proofErr w:type="spellEnd"/>
+      <w:r>
+        <w:rPr>
+          <w:rFonts w:ascii="Times New Roman" w:eastAsia="Times New Roman" w:hAnsi="Times New Roman" w:cs="Times New Roman"/>
+          <w:sz w:val="24"/>
+          <w:szCs w:val="24"/>
+        </w:rPr>
+        <w:t>'] %}</w:t>
+      </w:r>
+    </w:p>
+    <w:p>
+      <w:pPr>
+        <w:keepNext/>
+        <w:keepLines/>
+        <w:tabs>
+          <w:tab w:val="left" w:pos="270"/>
+          <w:tab w:val="left" w:pos="540"/>
+          <w:tab w:val="left" w:pos="810"/>
+          <w:tab w:val="left" w:pos="1080"/>
+          <w:tab w:val="left" w:pos="4230"/>
+          <w:tab w:val="left" w:pos="4500"/>
+          <w:tab w:val="left" w:pos="5130"/>
+          <w:tab w:val="left" w:pos="6660"/>
+          <w:tab w:val="left" w:pos="6930"/>
+          <w:tab w:val="left" w:pos="7290"/>
+          <w:tab w:val="left" w:pos="7830"/>
+          <w:tab w:val="left" w:pos="8550"/>
+          <w:tab w:val="left" w:pos="9270"/>
+          <w:tab w:val="left" w:pos="9990"/>
+        </w:tabs>
+        <w:spacing w:after="0" w:line="240" w:lineRule="auto"/>
+        <w:ind w:left="5040"/>
+        <w:rPr>
+          <w:rFonts w:ascii="Times New Roman" w:eastAsia="Times New Roman" w:hAnsi="Times New Roman" w:cs="Times New Roman"/>
+          <w:sz w:val="24"/>
+          <w:szCs w:val="24"/>
+        </w:rPr>
+      </w:pPr>
+      <w:r>
+        <w:rPr>
+          <w:rFonts w:ascii="Times New Roman" w:eastAsia="Times New Roman" w:hAnsi="Times New Roman" w:cs="Times New Roman"/>
+          <w:sz w:val="24"/>
+          <w:szCs w:val="24"/>
+        </w:rPr>
+        <w:t>{</w:t>
+      </w:r>
+      <w:proofErr w:type="gramStart"/>
+      <w:r>
+        <w:rPr>
+          <w:rFonts w:ascii="Times New Roman" w:eastAsia="Times New Roman" w:hAnsi="Times New Roman" w:cs="Times New Roman"/>
+          <w:sz w:val="24"/>
+          <w:szCs w:val="24"/>
+        </w:rPr>
+        <w:t xml:space="preserve">{ </w:t>
+      </w:r>
+      <w:proofErr w:type="spellStart"/>
+      <w:r>
+        <w:rPr>
+          <w:rFonts w:ascii="Times New Roman" w:eastAsia="Times New Roman" w:hAnsi="Times New Roman" w:cs="Times New Roman"/>
+          <w:sz w:val="24"/>
+          <w:szCs w:val="24"/>
+        </w:rPr>
+        <w:t>additional</w:t>
+      </w:r>
+      <w:proofErr w:type="gramEnd"/>
+      <w:r>
+        <w:rPr>
+          <w:rFonts w:ascii="Times New Roman" w:eastAsia="Times New Roman" w:hAnsi="Times New Roman" w:cs="Times New Roman"/>
+          <w:sz w:val="24"/>
+          <w:szCs w:val="24"/>
+        </w:rPr>
+        <w:t>_person.signature</w:t>
+      </w:r>
+      <w:proofErr w:type="spellEnd"/>
+      <w:r>
+        <w:rPr>
+          <w:rFonts w:ascii="Times New Roman" w:eastAsia="Times New Roman" w:hAnsi="Times New Roman" w:cs="Times New Roman"/>
+          <w:sz w:val="24"/>
+          <w:szCs w:val="24"/>
+        </w:rPr>
+        <w:t xml:space="preserve"> }}</w:t>
+      </w:r>
+    </w:p>
+    <w:p>
+      <w:pPr>
+        <w:keepNext/>
+        <w:keepLines/>
+        <w:tabs>
+          <w:tab w:val="left" w:pos="270"/>
+          <w:tab w:val="left" w:pos="540"/>
+          <w:tab w:val="left" w:pos="810"/>
+          <w:tab w:val="left" w:pos="1080"/>
+          <w:tab w:val="left" w:pos="4230"/>
+          <w:tab w:val="left" w:pos="4500"/>
+          <w:tab w:val="left" w:pos="5130"/>
+          <w:tab w:val="left" w:pos="6660"/>
+          <w:tab w:val="left" w:pos="6930"/>
+          <w:tab w:val="left" w:pos="7290"/>
+          <w:tab w:val="left" w:pos="7830"/>
+          <w:tab w:val="left" w:pos="8550"/>
+          <w:tab w:val="left" w:pos="9270"/>
+          <w:tab w:val="left" w:pos="9990"/>
+        </w:tabs>
+        <w:spacing w:after="0" w:line="240" w:lineRule="auto"/>
+        <w:ind w:left="5040"/>
+        <w:rPr>
+          <w:rFonts w:ascii="Times New Roman" w:eastAsia="Times New Roman" w:hAnsi="Times New Roman" w:cs="Times New Roman"/>
+          <w:sz w:val="24"/>
+          <w:szCs w:val="24"/>
+        </w:rPr>
+      </w:pPr>
+      <w:r>
+        <w:rPr>
+          <w:rFonts w:ascii="Times New Roman" w:eastAsia="Times New Roman" w:hAnsi="Times New Roman" w:cs="Times New Roman"/>
+          <w:sz w:val="24"/>
+          <w:szCs w:val="24"/>
+        </w:rPr>
+        <w:t>{%p else %}</w:t>
+      </w:r>
+    </w:p>
+    <w:p>
+      <w:pPr>
+        <w:keepNext/>
+        <w:keepLines/>
+        <w:tabs>
+          <w:tab w:val="left" w:pos="270"/>
+          <w:tab w:val="left" w:pos="540"/>
+          <w:tab w:val="left" w:pos="810"/>
+          <w:tab w:val="left" w:pos="1080"/>
+          <w:tab w:val="left" w:pos="4230"/>
+          <w:tab w:val="left" w:pos="4500"/>
+          <w:tab w:val="left" w:pos="5130"/>
+          <w:tab w:val="left" w:pos="6660"/>
+          <w:tab w:val="left" w:pos="6930"/>
+          <w:tab w:val="left" w:pos="7290"/>
+          <w:tab w:val="left" w:pos="7830"/>
+          <w:tab w:val="left" w:pos="8550"/>
+          <w:tab w:val="left" w:pos="9270"/>
+          <w:tab w:val="left" w:pos="9990"/>
+        </w:tabs>
+        <w:spacing w:after="0" w:line="240" w:lineRule="auto"/>
+        <w:ind w:left="5040"/>
+        <w:rPr>
+          <w:rFonts w:ascii="Times New Roman" w:eastAsia="Times New Roman" w:hAnsi="Times New Roman" w:cs="Times New Roman"/>
+          <w:sz w:val="24"/>
+          <w:szCs w:val="24"/>
+        </w:rPr>
+      </w:pPr>
+    </w:p>
+    <w:p>
+      <w:pPr>
+        <w:keepNext/>
+        <w:keepLines/>
+        <w:tabs>
+          <w:tab w:val="left" w:pos="270"/>
+          <w:tab w:val="left" w:pos="540"/>
+          <w:tab w:val="left" w:pos="810"/>
+          <w:tab w:val="left" w:pos="1080"/>
+          <w:tab w:val="left" w:pos="4230"/>
+          <w:tab w:val="left" w:pos="4500"/>
+          <w:tab w:val="left" w:pos="5130"/>
+          <w:tab w:val="left" w:pos="6660"/>
+          <w:tab w:val="left" w:pos="6930"/>
+          <w:tab w:val="left" w:pos="7290"/>
+          <w:tab w:val="left" w:pos="7830"/>
+          <w:tab w:val="left" w:pos="8550"/>
+          <w:tab w:val="left" w:pos="9270"/>
+          <w:tab w:val="left" w:pos="9990"/>
+        </w:tabs>
+        <w:spacing w:after="0" w:line="240" w:lineRule="auto"/>
+        <w:ind w:left="5040"/>
+        <w:rPr>
+          <w:rFonts w:ascii="Times New Roman" w:eastAsia="Times New Roman" w:hAnsi="Times New Roman" w:cs="Times New Roman"/>
+          <w:sz w:val="24"/>
+          <w:szCs w:val="24"/>
+        </w:rPr>
+      </w:pPr>
+    </w:p>
+    <w:p>
+      <w:pPr>
+        <w:keepNext/>
+        <w:keepLines/>
+        <w:tabs>
+          <w:tab w:val="left" w:pos="270"/>
+          <w:tab w:val="left" w:pos="540"/>
+          <w:tab w:val="left" w:pos="810"/>
+          <w:tab w:val="left" w:pos="1080"/>
+          <w:tab w:val="left" w:pos="4230"/>
+          <w:tab w:val="left" w:pos="4500"/>
+          <w:tab w:val="left" w:pos="5130"/>
+          <w:tab w:val="left" w:pos="6660"/>
+          <w:tab w:val="left" w:pos="6930"/>
+          <w:tab w:val="left" w:pos="7290"/>
+          <w:tab w:val="left" w:pos="7830"/>
+          <w:tab w:val="left" w:pos="8550"/>
+          <w:tab w:val="left" w:pos="9270"/>
+          <w:tab w:val="left" w:pos="9990"/>
+        </w:tabs>
+        <w:spacing w:after="0" w:line="240" w:lineRule="auto"/>
+        <w:ind w:left="5040"/>
+        <w:rPr>
+          <w:rFonts w:ascii="Times New Roman" w:eastAsia="Times New Roman" w:hAnsi="Times New Roman" w:cs="Times New Roman"/>
+          <w:sz w:val="24"/>
+          <w:szCs w:val="24"/>
+        </w:rPr>
+      </w:pPr>
+      <w:r>
+        <w:rPr>
+          <w:rFonts w:ascii="Times New Roman" w:eastAsia="Times New Roman" w:hAnsi="Times New Roman" w:cs="Times New Roman"/>
+          <w:sz w:val="24"/>
+          <w:szCs w:val="24"/>
+        </w:rPr>
+        <w:tab/>
+      </w:r>
+      <w:r>
+        <w:rPr>
+          <w:rFonts w:ascii="Times New Roman" w:eastAsia="Times New Roman" w:hAnsi="Times New Roman" w:cs="Times New Roman"/>
+          <w:sz w:val="24"/>
+          <w:szCs w:val="24"/>
+        </w:rPr>
+        <w:t xml:space="preserve">{%p </w:t>
+      </w:r>
+      <w:proofErr w:type="spellStart"/>
+      <w:r>
+        <w:rPr>
+          <w:rFonts w:ascii="Times New Roman" w:eastAsia="Times New Roman" w:hAnsi="Times New Roman" w:cs="Times New Roman"/>
+          <w:sz w:val="24"/>
+          <w:szCs w:val="24"/>
+        </w:rPr>
+        <w:t>endif</w:t>
+      </w:r>
+      <w:proofErr w:type="spellEnd"/>
+      <w:r>
+        <w:rPr>
+          <w:rFonts w:ascii="Times New Roman" w:eastAsia="Times New Roman" w:hAnsi="Times New Roman" w:cs="Times New Roman"/>
+          <w:sz w:val="24"/>
+          <w:szCs w:val="24"/>
+        </w:rPr>
+        <w:t xml:space="preserve"> %}</w:t>
+      </w:r>
+    </w:p>
+    <w:p>
+      <w:pPr>
+        <w:keepNext/>
+        <w:keepLines/>
+        <w:tabs>
+          <w:tab w:val="left" w:pos="270"/>
+          <w:tab w:val="left" w:pos="540"/>
+          <w:tab w:val="left" w:pos="810"/>
+          <w:tab w:val="left" w:pos="1080"/>
+          <w:tab w:val="left" w:pos="4230"/>
+          <w:tab w:val="left" w:pos="4500"/>
+          <w:tab w:val="left" w:pos="5130"/>
+          <w:tab w:val="left" w:pos="6660"/>
+          <w:tab w:val="left" w:pos="6930"/>
+          <w:tab w:val="left" w:pos="7290"/>
+          <w:tab w:val="left" w:pos="7830"/>
+          <w:tab w:val="left" w:pos="8550"/>
+          <w:tab w:val="left" w:pos="9270"/>
+          <w:tab w:val="left" w:pos="9990"/>
+        </w:tabs>
+        <w:spacing w:after="0" w:line="240" w:lineRule="auto"/>
+        <w:ind w:left="5040"/>
+        <w:rPr>
+          <w:rFonts w:ascii="Times New Roman" w:eastAsia="Times New Roman" w:hAnsi="Times New Roman" w:cs="Times New Roman"/>
+          <w:sz w:val="24"/>
+          <w:szCs w:val="24"/>
+        </w:rPr>
+      </w:pPr>
+      <w:r>
+        <w:rPr>
+          <w:rFonts w:ascii="Times New Roman" w:eastAsia="Times New Roman" w:hAnsi="Times New Roman" w:cs="Times New Roman"/>
+          <w:sz w:val="24"/>
+          <w:szCs w:val="24"/>
+        </w:rPr>
+        <w:tab/>
+      </w:r>
+      <w:r>
+        <w:rPr>
+          <w:rFonts w:ascii="Times New Roman" w:eastAsia="Times New Roman" w:hAnsi="Times New Roman" w:cs="Times New Roman"/>
+          <w:sz w:val="24"/>
+          <w:szCs w:val="24"/>
+        </w:rPr>
+        <w:tab/>
+      </w:r>
+      <w:r>
+        <w:rPr>
+          <w:rFonts w:ascii="Times New Roman" w:eastAsia="Times New Roman" w:hAnsi="Times New Roman" w:cs="Times New Roman"/>
+          <w:sz w:val="24"/>
+          <w:szCs w:val="24"/>
+        </w:rPr>
+        <w:tab/>
+      </w:r>
+      <w:r>
+        <w:rPr>
+          <w:rFonts w:ascii="Times New Roman" w:eastAsia="Times New Roman" w:hAnsi="Times New Roman" w:cs="Times New Roman"/>
+          <w:sz w:val="24"/>
+          <w:szCs w:val="24"/>
+        </w:rPr>
+        <w:tab/>
+      </w:r>
+      <w:r>
+        <w:rPr>
+          <w:rFonts w:ascii="Times New Roman" w:eastAsia="Times New Roman" w:hAnsi="Times New Roman" w:cs="Times New Roman"/>
+          <w:sz w:val="24"/>
+          <w:szCs w:val="24"/>
+        </w:rPr>
+        <w:tab/>
+      </w:r>
+      <w:r>
+        <w:rPr>
+          <w:rFonts w:ascii="Times New Roman" w:eastAsia="Times New Roman" w:hAnsi="Times New Roman" w:cs="Times New Roman"/>
+          <w:sz w:val="24"/>
+          <w:szCs w:val="24"/>
+        </w:rPr>
+        <w:tab/>
+      </w:r>
+      <w:r>
+        <w:rPr>
+          <w:rFonts w:ascii="Times New Roman" w:eastAsia="Times New Roman" w:hAnsi="Times New Roman" w:cs="Times New Roman"/>
+          <w:sz w:val="24"/>
+          <w:szCs w:val="24"/>
+        </w:rPr>
+        <w:tab/>
+        <w:t>__________________________</w:t>
+      </w:r>
+    </w:p>
+    <w:p>
+      <w:pPr>
+        <w:keepNext/>
+        <w:keepLines/>
+        <w:tabs>
+          <w:tab w:val="left" w:pos="270"/>
+          <w:tab w:val="left" w:pos="540"/>
+          <w:tab w:val="left" w:pos="810"/>
+          <w:tab w:val="left" w:pos="1080"/>
+          <w:tab w:val="left" w:pos="4230"/>
+          <w:tab w:val="left" w:pos="4500"/>
+          <w:tab w:val="left" w:pos="5130"/>
+          <w:tab w:val="left" w:pos="6660"/>
+          <w:tab w:val="left" w:pos="6930"/>
+          <w:tab w:val="left" w:pos="7290"/>
+          <w:tab w:val="left" w:pos="7830"/>
+          <w:tab w:val="left" w:pos="8550"/>
+          <w:tab w:val="left" w:pos="9270"/>
+          <w:tab w:val="left" w:pos="9990"/>
+        </w:tabs>
+        <w:spacing w:after="0" w:line="240" w:lineRule="auto"/>
+        <w:ind w:left="5040"/>
+        <w:rPr>
+          <w:rFonts w:ascii="Times New Roman" w:eastAsia="Times New Roman" w:hAnsi="Times New Roman" w:cs="Times New Roman"/>
+          <w:sz w:val="24"/>
+          <w:szCs w:val="24"/>
+        </w:rPr>
+      </w:pPr>
+      <w:r>
+        <w:rPr>
+          <w:rFonts w:ascii="Times New Roman" w:eastAsia="Times New Roman" w:hAnsi="Times New Roman" w:cs="Times New Roman"/>
+          <w:sz w:val="24"/>
+          <w:szCs w:val="24"/>
+        </w:rPr>
+        <w:t>{</w:t>
+      </w:r>
+      <w:proofErr w:type="gramStart"/>
+      <w:r>
+        <w:rPr>
+          <w:rFonts w:ascii="Times New Roman" w:eastAsia="Times New Roman" w:hAnsi="Times New Roman" w:cs="Times New Roman"/>
+          <w:sz w:val="24"/>
+          <w:szCs w:val="24"/>
+        </w:rPr>
+        <w:t xml:space="preserve">{ </w:t>
+      </w:r>
+      <w:proofErr w:type="spellStart"/>
+      <w:r>
+        <w:rPr>
+          <w:rFonts w:ascii="Times New Roman" w:eastAsia="Times New Roman" w:hAnsi="Times New Roman" w:cs="Times New Roman"/>
+          <w:sz w:val="24"/>
+          <w:szCs w:val="24"/>
+        </w:rPr>
+        <w:t>additional</w:t>
+      </w:r>
+      <w:proofErr w:type="gramEnd"/>
+      <w:r>
+        <w:rPr>
+          <w:rFonts w:ascii="Times New Roman" w:eastAsia="Times New Roman" w:hAnsi="Times New Roman" w:cs="Times New Roman"/>
+          <w:sz w:val="24"/>
+          <w:szCs w:val="24"/>
+        </w:rPr>
+        <w:t>_person.address_block</w:t>
+      </w:r>
+      <w:proofErr w:type="spellEnd"/>
+      <w:r>
+        <w:rPr>
+          <w:rFonts w:ascii="Times New Roman" w:eastAsia="Times New Roman" w:hAnsi="Times New Roman" w:cs="Times New Roman"/>
+          <w:sz w:val="24"/>
+          <w:szCs w:val="24"/>
+        </w:rPr>
+        <w:t>() }}</w:t>
+      </w:r>
+    </w:p>
+    <w:p>
+      <w:pPr>
+        <w:keepNext/>
+        <w:keepLines/>
+        <w:tabs>
+          <w:tab w:val="left" w:pos="270"/>
+          <w:tab w:val="left" w:pos="540"/>
+          <w:tab w:val="left" w:pos="810"/>
+          <w:tab w:val="left" w:pos="1080"/>
+          <w:tab w:val="left" w:pos="4230"/>
+          <w:tab w:val="left" w:pos="4500"/>
+          <w:tab w:val="left" w:pos="5130"/>
+          <w:tab w:val="left" w:pos="6660"/>
+          <w:tab w:val="left" w:pos="6930"/>
+          <w:tab w:val="left" w:pos="7290"/>
+          <w:tab w:val="left" w:pos="7830"/>
+          <w:tab w:val="left" w:pos="8550"/>
+          <w:tab w:val="left" w:pos="9270"/>
+          <w:tab w:val="left" w:pos="9990"/>
+        </w:tabs>
+        <w:spacing w:after="0" w:line="240" w:lineRule="auto"/>
+        <w:ind w:left="5040"/>
+        <w:rPr>
+          <w:rFonts w:ascii="Times New Roman" w:eastAsia="Times New Roman" w:hAnsi="Times New Roman" w:cs="Times New Roman"/>
+          <w:sz w:val="24"/>
+          <w:szCs w:val="24"/>
+        </w:rPr>
+      </w:pPr>
+      <w:r>
+        <w:rPr>
+          <w:rFonts w:ascii="Times New Roman" w:eastAsia="Times New Roman" w:hAnsi="Times New Roman" w:cs="Times New Roman"/>
+          <w:sz w:val="24"/>
+          <w:szCs w:val="24"/>
+        </w:rPr>
+        <w:tab/>
+      </w:r>
+      <w:r>
+        <w:rPr>
+          <w:rFonts w:ascii="Times New Roman" w:eastAsia="Times New Roman" w:hAnsi="Times New Roman" w:cs="Times New Roman"/>
+          <w:sz w:val="24"/>
+          <w:szCs w:val="24"/>
+        </w:rPr>
+        <w:t xml:space="preserve">{%p </w:t>
+      </w:r>
+      <w:proofErr w:type="spellStart"/>
+      <w:r>
+        <w:rPr>
+          <w:rFonts w:ascii="Times New Roman" w:eastAsia="Times New Roman" w:hAnsi="Times New Roman" w:cs="Times New Roman"/>
+          <w:sz w:val="24"/>
+          <w:szCs w:val="24"/>
+        </w:rPr>
+        <w:t>endfor</w:t>
+      </w:r>
+      <w:proofErr w:type="spellEnd"/>
+      <w:r>
+        <w:rPr>
+          <w:rFonts w:ascii="Times New Roman" w:eastAsia="Times New Roman" w:hAnsi="Times New Roman" w:cs="Times New Roman"/>
+          <w:sz w:val="24"/>
+          <w:szCs w:val="24"/>
+        </w:rPr>
+        <w:t xml:space="preserve"> %}</w:t>
+      </w:r>
+    </w:p>
+    <w:p>
+      <w:pPr>
         <w:contextualSpacing/>
         <w:rPr>
           <w:rFonts w:ascii="Times New Roman" w:hAnsi="Times New Roman" w:cs="Times New Roman"/>
@@ -1301,6 +1975,7 @@
           <w:szCs w:val="24"/>
         </w:rPr>
         <w:tab/>
+        <w:t>{</w:t>
       </w:r>
       <w:proofErr w:type="gramStart"/>
       <w:r>
@@ -1309,7 +1984,7 @@
           <w:sz w:val="24"/>
           <w:szCs w:val="24"/>
         </w:rPr>
-        <w:t>{{ landlord.name</w:t>
+        <w:t>{ landlord.name</w:t>
       </w:r>
       <w:proofErr w:type="gramEnd"/>
       <w:r>
@@ -1376,6 +2051,14 @@
         <w:tab/>
         <w:t xml:space="preserve">c/o </w:t>
       </w:r>
+      <w:r>
+        <w:rPr>
+          <w:rFonts w:ascii="Times New Roman" w:hAnsi="Times New Roman" w:cs="Times New Roman"/>
+          <w:sz w:val="24"/>
+          <w:szCs w:val="24"/>
+        </w:rPr>
+        <w:t>{</w:t>
+      </w:r>
       <w:proofErr w:type="gramStart"/>
       <w:r>
         <w:rPr>
@@ -1383,7 +2066,7 @@
           <w:sz w:val="24"/>
           <w:szCs w:val="24"/>
         </w:rPr>
-        <w:t xml:space="preserve">{{ </w:t>
+        <w:t xml:space="preserve">{ </w:t>
       </w:r>
       <w:proofErr w:type="spellStart"/>
       <w:r>
@@ -1430,42 +2113,6 @@
         </w:rPr>
         <w:tab/>
         <w:t>{%p endif %}</w:t>
-      </w:r>
-    </w:p>
-    <w:p>
-      <w:pPr>
-        <w:rPr>
-          <w:rFonts w:ascii="Times New Roman" w:hAnsi="Times New Roman" w:cs="Times New Roman"/>
-          <w:sz w:val="24"/>
-          <w:szCs w:val="24"/>
-        </w:rPr>
-      </w:pPr>
-      <w:r>
-        <w:rPr>
-          <w:rFonts w:ascii="Times New Roman" w:hAnsi="Times New Roman" w:cs="Times New Roman"/>
-          <w:sz w:val="24"/>
-          <w:szCs w:val="24"/>
-        </w:rPr>
-        <w:br w:type="page"/>
-      </w:r>
-    </w:p>
-    <w:p>
-      <w:pPr>
-        <w:contextualSpacing/>
-        <w:rPr>
-          <w:rFonts w:ascii="Times New Roman" w:hAnsi="Times New Roman" w:cs="Times New Roman"/>
-          <w:sz w:val="24"/>
-          <w:szCs w:val="24"/>
-        </w:rPr>
-      </w:pPr>
-      <w:r>
-        <w:rPr>
-          <w:rFonts w:ascii="Times New Roman" w:hAnsi="Times New Roman" w:cs="Times New Roman"/>
-          <w:sz w:val="24"/>
-          <w:szCs w:val="24"/>
-        </w:rPr>
-        <w:lastRenderedPageBreak/>
-        <w:tab/>
       </w:r>
       <w:r>
         <w:rPr>
@@ -1551,7 +2198,7 @@
 </file>
 
 <file path=word/styles.xml><?xml version="1.0" encoding="utf-8"?>
-<w:styles xmlns:mc="http://schemas.openxmlformats.org/markup-compatibility/2006" xmlns:r="http://schemas.openxmlformats.org/officeDocument/2006/relationships" xmlns:w="http://schemas.openxmlformats.org/wordprocessingml/2006/main" xmlns:w14="http://schemas.microsoft.com/office/word/2010/wordml" xmlns:w15="http://schemas.microsoft.com/office/word/2012/wordml" xmlns:w16cid="http://schemas.microsoft.com/office/word/2016/wordml/cid" xmlns:w16se="http://schemas.microsoft.com/office/word/2015/wordml/symex" mc:Ignorable="w14 w15 w16se w16cid">
+<w:styles xmlns:mc="http://schemas.openxmlformats.org/markup-compatibility/2006" xmlns:r="http://schemas.openxmlformats.org/officeDocument/2006/relationships" xmlns:w="http://schemas.openxmlformats.org/wordprocessingml/2006/main" xmlns:w14="http://schemas.microsoft.com/office/word/2010/wordml" xmlns:w15="http://schemas.microsoft.com/office/word/2012/wordml" xmlns:w16se="http://schemas.microsoft.com/office/word/2015/wordml/symex" mc:Ignorable="w14 w15 w16se">
   <w:docDefaults>
     <w:rPrDefault>
       <w:rPr>
@@ -1567,7 +2214,7 @@
       </w:pPr>
     </w:pPrDefault>
   </w:docDefaults>
-  <w:latentStyles w:defLockedState="0" w:defUIPriority="99" w:defSemiHidden="0" w:defUnhideWhenUsed="0" w:defQFormat="0" w:count="375">
+  <w:latentStyles w:defLockedState="0" w:defUIPriority="99" w:defSemiHidden="0" w:defUnhideWhenUsed="0" w:defQFormat="0" w:count="371">
     <w:lsdException w:name="Normal" w:uiPriority="0" w:qFormat="1"/>
     <w:lsdException w:name="heading 1" w:uiPriority="9" w:qFormat="1"/>
     <w:lsdException w:name="heading 2" w:semiHidden="1" w:uiPriority="9" w:unhideWhenUsed="1" w:qFormat="1"/>
@@ -1939,10 +2586,6 @@
     <w:lsdException w:name="List Table 5 Dark Accent 6" w:uiPriority="50"/>
     <w:lsdException w:name="List Table 6 Colorful Accent 6" w:uiPriority="51"/>
     <w:lsdException w:name="List Table 7 Colorful Accent 6" w:uiPriority="52"/>
-    <w:lsdException w:name="Mention" w:semiHidden="1" w:unhideWhenUsed="1"/>
-    <w:lsdException w:name="Smart Hyperlink" w:semiHidden="1" w:unhideWhenUsed="1"/>
-    <w:lsdException w:name="Hashtag" w:semiHidden="1" w:unhideWhenUsed="1"/>
-    <w:lsdException w:name="Unresolved Mention" w:semiHidden="1" w:unhideWhenUsed="1"/>
   </w:latentStyles>
   <w:style w:type="paragraph" w:default="1" w:styleId="Normal">
     <w:name w:val="Normal"/>
@@ -1951,7 +2594,6 @@
   <w:style w:type="character" w:default="1" w:styleId="DefaultParagraphFont">
     <w:name w:val="Default Paragraph Font"/>
     <w:uiPriority w:val="1"/>
-    <w:semiHidden/>
     <w:unhideWhenUsed/>
   </w:style>
   <w:style w:type="table" w:default="1" w:styleId="TableNormal">

</xml_diff>

<commit_message>
Translate section labels; better method for advancing sections
</commit_message>
<xml_diff>
--- a/docassemble/MAEvictionDefense/data/templates/CoverLetter.docx
+++ b/docassemble/MAEvictionDefense/data/templates/CoverLetter.docx
@@ -17,25 +17,7 @@
           <w:sz w:val="24"/>
           <w:szCs w:val="24"/>
         </w:rPr>
-        <w:t>{</w:t>
-      </w:r>
-      <w:proofErr w:type="gramStart"/>
-      <w:r>
-        <w:rPr>
-          <w:rFonts w:ascii="Times New Roman" w:hAnsi="Times New Roman" w:cs="Times New Roman"/>
-          <w:sz w:val="24"/>
-          <w:szCs w:val="24"/>
-        </w:rPr>
-        <w:t>{ today</w:t>
-      </w:r>
-      <w:proofErr w:type="gramEnd"/>
-      <w:r>
-        <w:rPr>
-          <w:rFonts w:ascii="Times New Roman" w:hAnsi="Times New Roman" w:cs="Times New Roman"/>
-          <w:sz w:val="24"/>
-          <w:szCs w:val="24"/>
-        </w:rPr>
-        <w:t>() }}</w:t>
+        <w:t>{{ today() }}</w:t>
       </w:r>
     </w:p>
     <w:p>
@@ -71,25 +53,7 @@
           <w:sz w:val="24"/>
           <w:szCs w:val="24"/>
         </w:rPr>
-        <w:t>{</w:t>
-      </w:r>
-      <w:proofErr w:type="gramStart"/>
-      <w:r>
-        <w:rPr>
-          <w:rFonts w:ascii="Times New Roman" w:hAnsi="Times New Roman" w:cs="Times New Roman"/>
-          <w:sz w:val="24"/>
-          <w:szCs w:val="24"/>
-        </w:rPr>
-        <w:t>{ court.name</w:t>
-      </w:r>
-      <w:proofErr w:type="gramEnd"/>
-      <w:r>
-        <w:rPr>
-          <w:rFonts w:ascii="Times New Roman" w:hAnsi="Times New Roman" w:cs="Times New Roman"/>
-          <w:sz w:val="24"/>
-          <w:szCs w:val="24"/>
-        </w:rPr>
-        <w:t xml:space="preserve"> }}</w:t>
+        <w:t>{{ court.name }}</w:t>
       </w:r>
     </w:p>
     <w:p>
@@ -127,25 +91,7 @@
           <w:sz w:val="24"/>
           <w:szCs w:val="24"/>
         </w:rPr>
-        <w:t>Re: {</w:t>
-      </w:r>
-      <w:proofErr w:type="gramStart"/>
-      <w:r>
-        <w:rPr>
-          <w:rFonts w:ascii="Times New Roman" w:hAnsi="Times New Roman" w:cs="Times New Roman"/>
-          <w:sz w:val="24"/>
-          <w:szCs w:val="24"/>
-        </w:rPr>
-        <w:t>{ landlord.name</w:t>
-      </w:r>
-      <w:proofErr w:type="gramEnd"/>
-      <w:r>
-        <w:rPr>
-          <w:rFonts w:ascii="Times New Roman" w:hAnsi="Times New Roman" w:cs="Times New Roman"/>
-          <w:sz w:val="24"/>
-          <w:szCs w:val="24"/>
-        </w:rPr>
-        <w:t xml:space="preserve"> }} v. {{ tenant.name }}</w:t>
+        <w:t>Re: {{ landlord.name }} v. {{ tenant.name }}</w:t>
       </w:r>
     </w:p>
     <w:p>
@@ -202,199 +148,65 @@
           <w:sz w:val="24"/>
           <w:szCs w:val="24"/>
         </w:rPr>
-        <w:t>Enclosed for filing please find Defendant {{</w:t>
-      </w:r>
-      <w:proofErr w:type="gramStart"/>
-      <w:r>
-        <w:rPr>
-          <w:rFonts w:ascii="Times New Roman" w:hAnsi="Times New Roman" w:cs="Times New Roman"/>
-          <w:sz w:val="24"/>
-          <w:szCs w:val="24"/>
-        </w:rPr>
-        <w:t>tenant.name }</w:t>
-      </w:r>
-      <w:proofErr w:type="gramEnd"/>
-      <w:r>
-        <w:rPr>
-          <w:rFonts w:ascii="Times New Roman" w:hAnsi="Times New Roman" w:cs="Times New Roman"/>
-          <w:sz w:val="24"/>
-          <w:szCs w:val="24"/>
-        </w:rPr>
-        <w:t xml:space="preserve">}'s </w:t>
-      </w:r>
-      <w:r>
-        <w:rPr>
-          <w:rFonts w:ascii="Times New Roman" w:hAnsi="Times New Roman" w:cs="Times New Roman"/>
-          <w:sz w:val="24"/>
-          <w:szCs w:val="24"/>
-        </w:rPr>
-        <w:t xml:space="preserve">{{ </w:t>
-      </w:r>
-      <w:proofErr w:type="spellStart"/>
-      <w:r>
-        <w:rPr>
-          <w:rFonts w:ascii="Times New Roman" w:hAnsi="Times New Roman" w:cs="Times New Roman"/>
-          <w:sz w:val="24"/>
-          <w:szCs w:val="24"/>
-        </w:rPr>
-        <w:t>comma_and_list</w:t>
-      </w:r>
-      <w:proofErr w:type="spellEnd"/>
-      <w:r>
-        <w:rPr>
-          <w:rFonts w:ascii="Times New Roman" w:hAnsi="Times New Roman" w:cs="Times New Roman"/>
-          <w:sz w:val="24"/>
-          <w:szCs w:val="24"/>
-        </w:rPr>
-        <w:t>(</w:t>
-      </w:r>
-      <w:proofErr w:type="spellStart"/>
-      <w:r>
-        <w:rPr>
-          <w:rFonts w:ascii="Times New Roman" w:hAnsi="Times New Roman" w:cs="Times New Roman"/>
-          <w:sz w:val="24"/>
-          <w:szCs w:val="24"/>
-        </w:rPr>
-        <w:t>download_titles</w:t>
-      </w:r>
-      <w:proofErr w:type="spellEnd"/>
-      <w:r>
-        <w:rPr>
-          <w:rFonts w:ascii="Times New Roman" w:hAnsi="Times New Roman" w:cs="Times New Roman"/>
-          <w:sz w:val="24"/>
-          <w:szCs w:val="24"/>
-        </w:rPr>
-        <w:t xml:space="preserve">) }} </w:t>
-      </w:r>
-      <w:r>
-        <w:rPr>
-          <w:rFonts w:ascii="Times New Roman" w:hAnsi="Times New Roman" w:cs="Times New Roman"/>
-          <w:sz w:val="24"/>
-          <w:szCs w:val="24"/>
-        </w:rPr>
-        <w:t xml:space="preserve">in the above-captioned summary process case. {% if </w:t>
-      </w:r>
-      <w:proofErr w:type="spellStart"/>
-      <w:r>
-        <w:rPr>
-          <w:rFonts w:ascii="Times New Roman" w:hAnsi="Times New Roman" w:cs="Times New Roman"/>
-          <w:sz w:val="24"/>
-          <w:szCs w:val="24"/>
-        </w:rPr>
-        <w:t>case.status</w:t>
-      </w:r>
-      <w:proofErr w:type="spellEnd"/>
-      <w:r>
-        <w:rPr>
-          <w:rFonts w:ascii="Times New Roman" w:hAnsi="Times New Roman" w:cs="Times New Roman"/>
-          <w:sz w:val="24"/>
-          <w:szCs w:val="24"/>
-        </w:rPr>
-        <w:t xml:space="preserve"> == "summons" %} Because the Defendant has requested discovery, the hearing in this matter which was originally scheduled for {{</w:t>
-      </w:r>
-      <w:proofErr w:type="spellStart"/>
-      <w:r>
-        <w:rPr>
-          <w:rFonts w:ascii="Times New Roman" w:hAnsi="Times New Roman" w:cs="Times New Roman"/>
-          <w:sz w:val="24"/>
-          <w:szCs w:val="24"/>
-        </w:rPr>
-        <w:t>case.original_date</w:t>
-      </w:r>
-      <w:proofErr w:type="spellEnd"/>
-      <w:r>
-        <w:rPr>
-          <w:rFonts w:ascii="Times New Roman" w:hAnsi="Times New Roman" w:cs="Times New Roman"/>
-          <w:sz w:val="24"/>
-          <w:szCs w:val="24"/>
-        </w:rPr>
-        <w:t>}} has been rescheduled for {</w:t>
-      </w:r>
-      <w:proofErr w:type="gramStart"/>
-      <w:r>
-        <w:rPr>
-          <w:rFonts w:ascii="Times New Roman" w:hAnsi="Times New Roman" w:cs="Times New Roman"/>
-          <w:sz w:val="24"/>
-          <w:szCs w:val="24"/>
-        </w:rPr>
-        <w:t xml:space="preserve">{ </w:t>
-      </w:r>
-      <w:proofErr w:type="spellStart"/>
-      <w:r>
-        <w:rPr>
-          <w:rFonts w:ascii="Times New Roman" w:hAnsi="Times New Roman" w:cs="Times New Roman"/>
-          <w:sz w:val="24"/>
-          <w:szCs w:val="24"/>
-        </w:rPr>
-        <w:t>case.rescheduled</w:t>
-      </w:r>
-      <w:proofErr w:type="gramEnd"/>
-      <w:r>
-        <w:rPr>
-          <w:rFonts w:ascii="Times New Roman" w:hAnsi="Times New Roman" w:cs="Times New Roman"/>
-          <w:sz w:val="24"/>
-          <w:szCs w:val="24"/>
-        </w:rPr>
-        <w:t>_date</w:t>
-      </w:r>
-      <w:proofErr w:type="spellEnd"/>
-      <w:r>
-        <w:rPr>
-          <w:rFonts w:ascii="Times New Roman" w:hAnsi="Times New Roman" w:cs="Times New Roman"/>
-          <w:sz w:val="24"/>
-          <w:szCs w:val="24"/>
-        </w:rPr>
-        <w:t xml:space="preserve"> }}</w:t>
-      </w:r>
-      <w:r>
-        <w:rPr>
-          <w:rFonts w:ascii="Times New Roman" w:hAnsi="Times New Roman" w:cs="Times New Roman"/>
-          <w:sz w:val="24"/>
-          <w:szCs w:val="24"/>
-        </w:rPr>
-        <w:t>.{% endif %}</w:t>
-      </w:r>
-    </w:p>
-    <w:p>
-      <w:pPr>
-        <w:contextualSpacing/>
-        <w:rPr>
-          <w:rFonts w:ascii="Times New Roman" w:hAnsi="Times New Roman" w:cs="Times New Roman"/>
-          <w:sz w:val="24"/>
-          <w:szCs w:val="24"/>
-        </w:rPr>
-      </w:pPr>
-    </w:p>
-    <w:p>
-      <w:pPr>
-        <w:contextualSpacing/>
-        <w:rPr>
-          <w:rFonts w:ascii="Times New Roman" w:hAnsi="Times New Roman" w:cs="Times New Roman"/>
-          <w:sz w:val="24"/>
-          <w:szCs w:val="24"/>
-        </w:rPr>
-      </w:pPr>
-      <w:r>
-        <w:rPr>
-          <w:rFonts w:ascii="Times New Roman" w:hAnsi="Times New Roman" w:cs="Times New Roman"/>
-          <w:sz w:val="24"/>
-          <w:szCs w:val="24"/>
-        </w:rPr>
-        <w:tab/>
-        <w:t xml:space="preserve">Thank you. </w:t>
-      </w:r>
-    </w:p>
-    <w:p>
-      <w:pPr>
-        <w:contextualSpacing/>
-        <w:rPr>
-          <w:rFonts w:ascii="Times New Roman" w:hAnsi="Times New Roman" w:cs="Times New Roman"/>
-          <w:sz w:val="24"/>
-          <w:szCs w:val="24"/>
-        </w:rPr>
-      </w:pPr>
+        <w:t xml:space="preserve">Enclosed for filing please find Defendant {{tenant.name }}'s </w:t>
+      </w:r>
+      <w:r>
+        <w:rPr>
+          <w:rFonts w:ascii="Times New Roman" w:hAnsi="Times New Roman" w:cs="Times New Roman"/>
+          <w:sz w:val="24"/>
+          <w:szCs w:val="24"/>
+        </w:rPr>
+        <w:t xml:space="preserve">{{ comma_and_list(download_titles) }} </w:t>
+      </w:r>
+      <w:r>
+        <w:rPr>
+          <w:rFonts w:ascii="Times New Roman" w:hAnsi="Times New Roman" w:cs="Times New Roman"/>
+          <w:sz w:val="24"/>
+          <w:szCs w:val="24"/>
+        </w:rPr>
+        <w:t xml:space="preserve">in the above-captioned summary process case. </w:t>
+      </w:r>
       <w:bookmarkStart w:id="0" w:name="_GoBack"/>
       <w:bookmarkEnd w:id="0"/>
+    </w:p>
+    <w:p>
+      <w:pPr>
+        <w:contextualSpacing/>
+        <w:rPr>
+          <w:rFonts w:ascii="Times New Roman" w:hAnsi="Times New Roman" w:cs="Times New Roman"/>
+          <w:sz w:val="24"/>
+          <w:szCs w:val="24"/>
+        </w:rPr>
+      </w:pPr>
+    </w:p>
+    <w:p>
+      <w:pPr>
+        <w:contextualSpacing/>
+        <w:rPr>
+          <w:rFonts w:ascii="Times New Roman" w:hAnsi="Times New Roman" w:cs="Times New Roman"/>
+          <w:sz w:val="24"/>
+          <w:szCs w:val="24"/>
+        </w:rPr>
+      </w:pPr>
+      <w:r>
+        <w:rPr>
+          <w:rFonts w:ascii="Times New Roman" w:hAnsi="Times New Roman" w:cs="Times New Roman"/>
+          <w:sz w:val="24"/>
+          <w:szCs w:val="24"/>
+        </w:rPr>
+        <w:tab/>
+        <w:t xml:space="preserve">Thank you. </w:t>
+      </w:r>
+    </w:p>
+    <w:p>
+      <w:pPr>
+        <w:contextualSpacing/>
+        <w:rPr>
+          <w:rFonts w:ascii="Times New Roman" w:hAnsi="Times New Roman" w:cs="Times New Roman"/>
+          <w:sz w:val="24"/>
+          <w:szCs w:val="24"/>
+        </w:rPr>
+      </w:pPr>
     </w:p>
     <w:p>
       <w:pPr>
@@ -515,25 +327,7 @@
           <w:szCs w:val="24"/>
         </w:rPr>
         <w:lastRenderedPageBreak/>
-        <w:t>{</w:t>
-      </w:r>
-      <w:proofErr w:type="gramStart"/>
-      <w:r>
-        <w:rPr>
-          <w:rFonts w:ascii="Times New Roman" w:eastAsia="Times New Roman" w:hAnsi="Times New Roman" w:cs="Times New Roman"/>
-          <w:sz w:val="24"/>
-          <w:szCs w:val="24"/>
-        </w:rPr>
-        <w:t>{ tenant</w:t>
-      </w:r>
-      <w:proofErr w:type="gramEnd"/>
-      <w:r>
-        <w:rPr>
-          <w:rFonts w:ascii="Times New Roman" w:eastAsia="Times New Roman" w:hAnsi="Times New Roman" w:cs="Times New Roman"/>
-          <w:sz w:val="24"/>
-          <w:szCs w:val="24"/>
-        </w:rPr>
-        <w:t xml:space="preserve"> }}, DEFENDANT</w:t>
+        <w:t>{{ tenant }}, DEFENDANT</w:t>
       </w:r>
     </w:p>
     <w:p>
@@ -570,79 +364,7 @@
           <w:sz w:val="24"/>
           <w:szCs w:val="24"/>
         </w:rPr>
-        <w:t xml:space="preserve">{%p if not </w:t>
-      </w:r>
-      <w:proofErr w:type="gramStart"/>
-      <w:r>
-        <w:rPr>
-          <w:rFonts w:ascii="Times New Roman" w:eastAsia="Times New Roman" w:hAnsi="Times New Roman" w:cs="Times New Roman"/>
-          <w:sz w:val="24"/>
-          <w:szCs w:val="24"/>
-        </w:rPr>
-        <w:t>defined(</w:t>
-      </w:r>
-      <w:proofErr w:type="gramEnd"/>
-      <w:r>
-        <w:rPr>
-          <w:rFonts w:ascii="Times New Roman" w:eastAsia="Times New Roman" w:hAnsi="Times New Roman" w:cs="Times New Roman"/>
-          <w:sz w:val="24"/>
-          <w:szCs w:val="24"/>
-        </w:rPr>
-        <w:t>'</w:t>
-      </w:r>
-      <w:proofErr w:type="spellStart"/>
-      <w:r>
-        <w:rPr>
-          <w:rFonts w:ascii="Times New Roman" w:eastAsia="Times New Roman" w:hAnsi="Times New Roman" w:cs="Times New Roman"/>
-          <w:sz w:val="24"/>
-          <w:szCs w:val="24"/>
-        </w:rPr>
-        <w:t>signature_choice</w:t>
-      </w:r>
-      <w:proofErr w:type="spellEnd"/>
-      <w:r>
-        <w:rPr>
-          <w:rFonts w:ascii="Times New Roman" w:eastAsia="Times New Roman" w:hAnsi="Times New Roman" w:cs="Times New Roman"/>
-          <w:sz w:val="24"/>
-          <w:szCs w:val="24"/>
-        </w:rPr>
-        <w:t xml:space="preserve">') or </w:t>
-      </w:r>
-      <w:proofErr w:type="spellStart"/>
-      <w:r>
-        <w:rPr>
-          <w:rFonts w:ascii="Times New Roman" w:eastAsia="Times New Roman" w:hAnsi="Times New Roman" w:cs="Times New Roman"/>
-          <w:sz w:val="24"/>
-          <w:szCs w:val="24"/>
-        </w:rPr>
-        <w:t>signature_choice</w:t>
-      </w:r>
-      <w:proofErr w:type="spellEnd"/>
-      <w:r>
-        <w:rPr>
-          <w:rFonts w:ascii="Times New Roman" w:eastAsia="Times New Roman" w:hAnsi="Times New Roman" w:cs="Times New Roman"/>
-          <w:sz w:val="24"/>
-          <w:szCs w:val="24"/>
-        </w:rPr>
-        <w:t xml:space="preserve"> in ['this </w:t>
-      </w:r>
-      <w:proofErr w:type="spellStart"/>
-      <w:r>
-        <w:rPr>
-          <w:rFonts w:ascii="Times New Roman" w:eastAsia="Times New Roman" w:hAnsi="Times New Roman" w:cs="Times New Roman"/>
-          <w:sz w:val="24"/>
-          <w:szCs w:val="24"/>
-        </w:rPr>
-        <w:t>device','phone</w:t>
-      </w:r>
-      <w:proofErr w:type="spellEnd"/>
-      <w:r>
-        <w:rPr>
-          <w:rFonts w:ascii="Times New Roman" w:eastAsia="Times New Roman" w:hAnsi="Times New Roman" w:cs="Times New Roman"/>
-          <w:sz w:val="24"/>
-          <w:szCs w:val="24"/>
-        </w:rPr>
-        <w:t>'] %}</w:t>
+        <w:t>{%p if not defined('signature_choice') or signature_choice in ['this device','phone'] %}</w:t>
       </w:r>
     </w:p>
     <w:p>
@@ -679,35 +401,7 @@
           <w:sz w:val="24"/>
           <w:szCs w:val="24"/>
         </w:rPr>
-        <w:t>{</w:t>
-      </w:r>
-      <w:proofErr w:type="gramStart"/>
-      <w:r>
-        <w:rPr>
-          <w:rFonts w:ascii="Times New Roman" w:eastAsia="Times New Roman" w:hAnsi="Times New Roman" w:cs="Times New Roman"/>
-          <w:sz w:val="24"/>
-          <w:szCs w:val="24"/>
-        </w:rPr>
-        <w:t xml:space="preserve">{ </w:t>
-      </w:r>
-      <w:proofErr w:type="spellStart"/>
-      <w:r>
-        <w:rPr>
-          <w:rFonts w:ascii="Times New Roman" w:eastAsia="Times New Roman" w:hAnsi="Times New Roman" w:cs="Times New Roman"/>
-          <w:sz w:val="24"/>
-          <w:szCs w:val="24"/>
-        </w:rPr>
-        <w:t>tenant.signature</w:t>
-      </w:r>
-      <w:proofErr w:type="spellEnd"/>
-      <w:proofErr w:type="gramEnd"/>
-      <w:r>
-        <w:rPr>
-          <w:rFonts w:ascii="Times New Roman" w:eastAsia="Times New Roman" w:hAnsi="Times New Roman" w:cs="Times New Roman"/>
-          <w:sz w:val="24"/>
-          <w:szCs w:val="24"/>
-        </w:rPr>
-        <w:t xml:space="preserve"> }}</w:t>
+        <w:t>{{ tenant.signature }}</w:t>
       </w:r>
     </w:p>
     <w:p>
@@ -810,25 +504,7 @@
           <w:sz w:val="24"/>
           <w:szCs w:val="24"/>
         </w:rPr>
-        <w:t xml:space="preserve">{%p </w:t>
-      </w:r>
-      <w:proofErr w:type="spellStart"/>
-      <w:r>
-        <w:rPr>
-          <w:rFonts w:ascii="Times New Roman" w:eastAsia="Times New Roman" w:hAnsi="Times New Roman" w:cs="Times New Roman"/>
-          <w:sz w:val="24"/>
-          <w:szCs w:val="24"/>
-        </w:rPr>
-        <w:t>endif</w:t>
-      </w:r>
-      <w:proofErr w:type="spellEnd"/>
-      <w:r>
-        <w:rPr>
-          <w:rFonts w:ascii="Times New Roman" w:eastAsia="Times New Roman" w:hAnsi="Times New Roman" w:cs="Times New Roman"/>
-          <w:sz w:val="24"/>
-          <w:szCs w:val="24"/>
-        </w:rPr>
-        <w:t xml:space="preserve"> %}</w:t>
+        <w:t>{%p endif %}</w:t>
       </w:r>
     </w:p>
     <w:p>
@@ -902,43 +578,7 @@
           <w:sz w:val="24"/>
           <w:szCs w:val="24"/>
         </w:rPr>
-        <w:t>{</w:t>
-      </w:r>
-      <w:proofErr w:type="gramStart"/>
-      <w:r>
-        <w:rPr>
-          <w:rFonts w:ascii="Times New Roman" w:eastAsia="Times New Roman" w:hAnsi="Times New Roman" w:cs="Times New Roman"/>
-          <w:sz w:val="24"/>
-          <w:szCs w:val="24"/>
-        </w:rPr>
-        <w:t xml:space="preserve">{ </w:t>
-      </w:r>
-      <w:proofErr w:type="spellStart"/>
-      <w:r>
-        <w:rPr>
-          <w:rFonts w:ascii="Times New Roman" w:eastAsia="Times New Roman" w:hAnsi="Times New Roman" w:cs="Times New Roman"/>
-          <w:sz w:val="24"/>
-          <w:szCs w:val="24"/>
-        </w:rPr>
-        <w:t>tenant.address</w:t>
-      </w:r>
-      <w:proofErr w:type="gramEnd"/>
-      <w:r>
-        <w:rPr>
-          <w:rFonts w:ascii="Times New Roman" w:eastAsia="Times New Roman" w:hAnsi="Times New Roman" w:cs="Times New Roman"/>
-          <w:sz w:val="24"/>
-          <w:szCs w:val="24"/>
-        </w:rPr>
-        <w:t>_block</w:t>
-      </w:r>
-      <w:proofErr w:type="spellEnd"/>
-      <w:r>
-        <w:rPr>
-          <w:rFonts w:ascii="Times New Roman" w:eastAsia="Times New Roman" w:hAnsi="Times New Roman" w:cs="Times New Roman"/>
-          <w:sz w:val="24"/>
-          <w:szCs w:val="24"/>
-        </w:rPr>
-        <w:t>() }}</w:t>
+        <w:t>{{ tenant.address_block() }}</w:t>
       </w:r>
     </w:p>
     <w:p>
@@ -975,53 +615,7 @@
           <w:sz w:val="24"/>
           <w:szCs w:val="24"/>
         </w:rPr>
-        <w:t>{{</w:t>
-      </w:r>
-      <w:proofErr w:type="spellStart"/>
-      <w:proofErr w:type="gramStart"/>
-      <w:r>
-        <w:rPr>
-          <w:rFonts w:ascii="Times New Roman" w:eastAsia="Times New Roman" w:hAnsi="Times New Roman" w:cs="Times New Roman"/>
-          <w:sz w:val="24"/>
-          <w:szCs w:val="24"/>
-        </w:rPr>
-        <w:t>showifdef</w:t>
-      </w:r>
-      <w:proofErr w:type="spellEnd"/>
-      <w:r>
-        <w:rPr>
-          <w:rFonts w:ascii="Times New Roman" w:eastAsia="Times New Roman" w:hAnsi="Times New Roman" w:cs="Times New Roman"/>
-          <w:sz w:val="24"/>
-          <w:szCs w:val="24"/>
-        </w:rPr>
-        <w:t>(</w:t>
-      </w:r>
-      <w:proofErr w:type="gramEnd"/>
-      <w:r>
-        <w:rPr>
-          <w:rFonts w:ascii="Times New Roman" w:eastAsia="Times New Roman" w:hAnsi="Times New Roman" w:cs="Times New Roman"/>
-          <w:sz w:val="24"/>
-          <w:szCs w:val="24"/>
-        </w:rPr>
-        <w:t>'</w:t>
-      </w:r>
-      <w:proofErr w:type="spellStart"/>
-      <w:r>
-        <w:rPr>
-          <w:rFonts w:ascii="Times New Roman" w:eastAsia="Times New Roman" w:hAnsi="Times New Roman" w:cs="Times New Roman"/>
-          <w:sz w:val="24"/>
-          <w:szCs w:val="24"/>
-        </w:rPr>
-        <w:t>tenant.phone_number</w:t>
-      </w:r>
-      <w:proofErr w:type="spellEnd"/>
-      <w:r>
-        <w:rPr>
-          <w:rFonts w:ascii="Times New Roman" w:eastAsia="Times New Roman" w:hAnsi="Times New Roman" w:cs="Times New Roman"/>
-          <w:sz w:val="24"/>
-          <w:szCs w:val="24"/>
-        </w:rPr>
-        <w:t>')}}</w:t>
+        <w:t>{{showifdef('tenant.phone_number')}}</w:t>
       </w:r>
       <w:r>
         <w:rPr>
@@ -1066,53 +660,7 @@
           <w:sz w:val="24"/>
           <w:szCs w:val="24"/>
         </w:rPr>
-        <w:t>{</w:t>
-      </w:r>
-      <w:proofErr w:type="gramStart"/>
-      <w:r>
-        <w:rPr>
-          <w:rFonts w:ascii="Times New Roman" w:eastAsia="Times New Roman" w:hAnsi="Times New Roman" w:cs="Times New Roman"/>
-          <w:sz w:val="24"/>
-          <w:szCs w:val="24"/>
-        </w:rPr>
-        <w:t xml:space="preserve">{ </w:t>
-      </w:r>
-      <w:proofErr w:type="spellStart"/>
-      <w:r>
-        <w:rPr>
-          <w:rFonts w:ascii="Times New Roman" w:eastAsia="Times New Roman" w:hAnsi="Times New Roman" w:cs="Times New Roman"/>
-          <w:sz w:val="24"/>
-          <w:szCs w:val="24"/>
-        </w:rPr>
-        <w:t>showifdef</w:t>
-      </w:r>
-      <w:proofErr w:type="spellEnd"/>
-      <w:proofErr w:type="gramEnd"/>
-      <w:r>
-        <w:rPr>
-          <w:rFonts w:ascii="Times New Roman" w:eastAsia="Times New Roman" w:hAnsi="Times New Roman" w:cs="Times New Roman"/>
-          <w:sz w:val="24"/>
-          <w:szCs w:val="24"/>
-        </w:rPr>
-        <w:t>('</w:t>
-      </w:r>
-      <w:proofErr w:type="spellStart"/>
-      <w:r>
-        <w:rPr>
-          <w:rFonts w:ascii="Times New Roman" w:eastAsia="Times New Roman" w:hAnsi="Times New Roman" w:cs="Times New Roman"/>
-          <w:sz w:val="24"/>
-          <w:szCs w:val="24"/>
-        </w:rPr>
-        <w:t>tenant.email</w:t>
-      </w:r>
-      <w:proofErr w:type="spellEnd"/>
-      <w:r>
-        <w:rPr>
-          <w:rFonts w:ascii="Times New Roman" w:eastAsia="Times New Roman" w:hAnsi="Times New Roman" w:cs="Times New Roman"/>
-          <w:sz w:val="24"/>
-          <w:szCs w:val="24"/>
-        </w:rPr>
-        <w:t>') }}</w:t>
+        <w:t>{{ showifdef('tenant.email') }}</w:t>
       </w:r>
     </w:p>
     <w:p>
@@ -1149,43 +697,7 @@
           <w:sz w:val="24"/>
           <w:szCs w:val="24"/>
         </w:rPr>
-        <w:t xml:space="preserve">{%p for </w:t>
-      </w:r>
-      <w:proofErr w:type="spellStart"/>
-      <w:r>
-        <w:rPr>
-          <w:rFonts w:ascii="Times New Roman" w:eastAsia="Times New Roman" w:hAnsi="Times New Roman" w:cs="Times New Roman"/>
-          <w:sz w:val="24"/>
-          <w:szCs w:val="24"/>
-        </w:rPr>
-        <w:t>additional_person</w:t>
-      </w:r>
-      <w:proofErr w:type="spellEnd"/>
-      <w:r>
-        <w:rPr>
-          <w:rFonts w:ascii="Times New Roman" w:eastAsia="Times New Roman" w:hAnsi="Times New Roman" w:cs="Times New Roman"/>
-          <w:sz w:val="24"/>
-          <w:szCs w:val="24"/>
-        </w:rPr>
-        <w:t xml:space="preserve"> in </w:t>
-      </w:r>
-      <w:proofErr w:type="spellStart"/>
-      <w:r>
-        <w:rPr>
-          <w:rFonts w:ascii="Times New Roman" w:eastAsia="Times New Roman" w:hAnsi="Times New Roman" w:cs="Times New Roman"/>
-          <w:sz w:val="24"/>
-          <w:szCs w:val="24"/>
-        </w:rPr>
-        <w:t>additional_tenants</w:t>
-      </w:r>
-      <w:proofErr w:type="spellEnd"/>
-      <w:r>
-        <w:rPr>
-          <w:rFonts w:ascii="Times New Roman" w:eastAsia="Times New Roman" w:hAnsi="Times New Roman" w:cs="Times New Roman"/>
-          <w:sz w:val="24"/>
-          <w:szCs w:val="24"/>
-        </w:rPr>
-        <w:t xml:space="preserve"> %}</w:t>
+        <w:t>{%p for additional_person in additional_tenants %}</w:t>
       </w:r>
     </w:p>
     <w:p>
@@ -1271,43 +783,7 @@
           <w:szCs w:val="24"/>
         </w:rPr>
         <w:tab/>
-        <w:t>{</w:t>
-      </w:r>
-      <w:proofErr w:type="gramStart"/>
-      <w:r>
-        <w:rPr>
-          <w:rFonts w:ascii="Times New Roman" w:eastAsia="Times New Roman" w:hAnsi="Times New Roman" w:cs="Times New Roman"/>
-          <w:sz w:val="24"/>
-          <w:szCs w:val="24"/>
-        </w:rPr>
-        <w:t xml:space="preserve">{ </w:t>
-      </w:r>
-      <w:proofErr w:type="spellStart"/>
-      <w:r>
-        <w:rPr>
-          <w:rFonts w:ascii="Times New Roman" w:eastAsia="Times New Roman" w:hAnsi="Times New Roman" w:cs="Times New Roman"/>
-          <w:sz w:val="24"/>
-          <w:szCs w:val="24"/>
-        </w:rPr>
-        <w:t>additional</w:t>
-      </w:r>
-      <w:proofErr w:type="gramEnd"/>
-      <w:r>
-        <w:rPr>
-          <w:rFonts w:ascii="Times New Roman" w:eastAsia="Times New Roman" w:hAnsi="Times New Roman" w:cs="Times New Roman"/>
-          <w:sz w:val="24"/>
-          <w:szCs w:val="24"/>
-        </w:rPr>
-        <w:t>_person</w:t>
-      </w:r>
-      <w:proofErr w:type="spellEnd"/>
-      <w:r>
-        <w:rPr>
-          <w:rFonts w:ascii="Times New Roman" w:eastAsia="Times New Roman" w:hAnsi="Times New Roman" w:cs="Times New Roman"/>
-          <w:sz w:val="24"/>
-          <w:szCs w:val="24"/>
-        </w:rPr>
-        <w:t xml:space="preserve"> }}, DEFENDANT</w:t>
+        <w:t>{{ additional_person }}, DEFENDANT</w:t>
       </w:r>
     </w:p>
     <w:p>
@@ -1385,79 +861,7 @@
           <w:szCs w:val="24"/>
         </w:rPr>
         <w:tab/>
-        <w:t xml:space="preserve">{%p if not </w:t>
-      </w:r>
-      <w:proofErr w:type="gramStart"/>
-      <w:r>
-        <w:rPr>
-          <w:rFonts w:ascii="Times New Roman" w:eastAsia="Times New Roman" w:hAnsi="Times New Roman" w:cs="Times New Roman"/>
-          <w:sz w:val="24"/>
-          <w:szCs w:val="24"/>
-        </w:rPr>
-        <w:t>defined(</w:t>
-      </w:r>
-      <w:proofErr w:type="gramEnd"/>
-      <w:r>
-        <w:rPr>
-          <w:rFonts w:ascii="Times New Roman" w:eastAsia="Times New Roman" w:hAnsi="Times New Roman" w:cs="Times New Roman"/>
-          <w:sz w:val="24"/>
-          <w:szCs w:val="24"/>
-        </w:rPr>
-        <w:t>'</w:t>
-      </w:r>
-      <w:proofErr w:type="spellStart"/>
-      <w:r>
-        <w:rPr>
-          <w:rFonts w:ascii="Times New Roman" w:eastAsia="Times New Roman" w:hAnsi="Times New Roman" w:cs="Times New Roman"/>
-          <w:sz w:val="24"/>
-          <w:szCs w:val="24"/>
-        </w:rPr>
-        <w:t>signature_choice</w:t>
-      </w:r>
-      <w:proofErr w:type="spellEnd"/>
-      <w:r>
-        <w:rPr>
-          <w:rFonts w:ascii="Times New Roman" w:eastAsia="Times New Roman" w:hAnsi="Times New Roman" w:cs="Times New Roman"/>
-          <w:sz w:val="24"/>
-          <w:szCs w:val="24"/>
-        </w:rPr>
-        <w:t xml:space="preserve">') or </w:t>
-      </w:r>
-      <w:proofErr w:type="spellStart"/>
-      <w:r>
-        <w:rPr>
-          <w:rFonts w:ascii="Times New Roman" w:eastAsia="Times New Roman" w:hAnsi="Times New Roman" w:cs="Times New Roman"/>
-          <w:sz w:val="24"/>
-          <w:szCs w:val="24"/>
-        </w:rPr>
-        <w:t>signature_choice</w:t>
-      </w:r>
-      <w:proofErr w:type="spellEnd"/>
-      <w:r>
-        <w:rPr>
-          <w:rFonts w:ascii="Times New Roman" w:eastAsia="Times New Roman" w:hAnsi="Times New Roman" w:cs="Times New Roman"/>
-          <w:sz w:val="24"/>
-          <w:szCs w:val="24"/>
-        </w:rPr>
-        <w:t xml:space="preserve"> in ['this </w:t>
-      </w:r>
-      <w:proofErr w:type="spellStart"/>
-      <w:r>
-        <w:rPr>
-          <w:rFonts w:ascii="Times New Roman" w:eastAsia="Times New Roman" w:hAnsi="Times New Roman" w:cs="Times New Roman"/>
-          <w:sz w:val="24"/>
-          <w:szCs w:val="24"/>
-        </w:rPr>
-        <w:t>device','phone</w:t>
-      </w:r>
-      <w:proofErr w:type="spellEnd"/>
-      <w:r>
-        <w:rPr>
-          <w:rFonts w:ascii="Times New Roman" w:eastAsia="Times New Roman" w:hAnsi="Times New Roman" w:cs="Times New Roman"/>
-          <w:sz w:val="24"/>
-          <w:szCs w:val="24"/>
-        </w:rPr>
-        <w:t>'] %}</w:t>
+        <w:t>{%p if not defined('signature_choice') or signature_choice in ['this device','phone'] %}</w:t>
       </w:r>
     </w:p>
     <w:p>
@@ -1494,43 +898,7 @@
           <w:sz w:val="24"/>
           <w:szCs w:val="24"/>
         </w:rPr>
-        <w:t>{</w:t>
-      </w:r>
-      <w:proofErr w:type="gramStart"/>
-      <w:r>
-        <w:rPr>
-          <w:rFonts w:ascii="Times New Roman" w:eastAsia="Times New Roman" w:hAnsi="Times New Roman" w:cs="Times New Roman"/>
-          <w:sz w:val="24"/>
-          <w:szCs w:val="24"/>
-        </w:rPr>
-        <w:t xml:space="preserve">{ </w:t>
-      </w:r>
-      <w:proofErr w:type="spellStart"/>
-      <w:r>
-        <w:rPr>
-          <w:rFonts w:ascii="Times New Roman" w:eastAsia="Times New Roman" w:hAnsi="Times New Roman" w:cs="Times New Roman"/>
-          <w:sz w:val="24"/>
-          <w:szCs w:val="24"/>
-        </w:rPr>
-        <w:t>additional</w:t>
-      </w:r>
-      <w:proofErr w:type="gramEnd"/>
-      <w:r>
-        <w:rPr>
-          <w:rFonts w:ascii="Times New Roman" w:eastAsia="Times New Roman" w:hAnsi="Times New Roman" w:cs="Times New Roman"/>
-          <w:sz w:val="24"/>
-          <w:szCs w:val="24"/>
-        </w:rPr>
-        <w:t>_person.signature</w:t>
-      </w:r>
-      <w:proofErr w:type="spellEnd"/>
-      <w:r>
-        <w:rPr>
-          <w:rFonts w:ascii="Times New Roman" w:eastAsia="Times New Roman" w:hAnsi="Times New Roman" w:cs="Times New Roman"/>
-          <w:sz w:val="24"/>
-          <w:szCs w:val="24"/>
-        </w:rPr>
-        <w:t xml:space="preserve"> }}</w:t>
+        <w:t>{{ additional_person.signature }}</w:t>
       </w:r>
     </w:p>
     <w:p>
@@ -1670,25 +1038,7 @@
           <w:sz w:val="24"/>
           <w:szCs w:val="24"/>
         </w:rPr>
-        <w:t xml:space="preserve">{%p </w:t>
-      </w:r>
-      <w:proofErr w:type="spellStart"/>
-      <w:r>
-        <w:rPr>
-          <w:rFonts w:ascii="Times New Roman" w:eastAsia="Times New Roman" w:hAnsi="Times New Roman" w:cs="Times New Roman"/>
-          <w:sz w:val="24"/>
-          <w:szCs w:val="24"/>
-        </w:rPr>
-        <w:t>endif</w:t>
-      </w:r>
-      <w:proofErr w:type="spellEnd"/>
-      <w:r>
-        <w:rPr>
-          <w:rFonts w:ascii="Times New Roman" w:eastAsia="Times New Roman" w:hAnsi="Times New Roman" w:cs="Times New Roman"/>
-          <w:sz w:val="24"/>
-          <w:szCs w:val="24"/>
-        </w:rPr>
-        <w:t xml:space="preserve"> %}</w:t>
+        <w:t>{%p endif %}</w:t>
       </w:r>
     </w:p>
     <w:p>
@@ -1811,43 +1161,7 @@
           <w:sz w:val="24"/>
           <w:szCs w:val="24"/>
         </w:rPr>
-        <w:t>{</w:t>
-      </w:r>
-      <w:proofErr w:type="gramStart"/>
-      <w:r>
-        <w:rPr>
-          <w:rFonts w:ascii="Times New Roman" w:eastAsia="Times New Roman" w:hAnsi="Times New Roman" w:cs="Times New Roman"/>
-          <w:sz w:val="24"/>
-          <w:szCs w:val="24"/>
-        </w:rPr>
-        <w:t xml:space="preserve">{ </w:t>
-      </w:r>
-      <w:proofErr w:type="spellStart"/>
-      <w:r>
-        <w:rPr>
-          <w:rFonts w:ascii="Times New Roman" w:eastAsia="Times New Roman" w:hAnsi="Times New Roman" w:cs="Times New Roman"/>
-          <w:sz w:val="24"/>
-          <w:szCs w:val="24"/>
-        </w:rPr>
-        <w:t>additional</w:t>
-      </w:r>
-      <w:proofErr w:type="gramEnd"/>
-      <w:r>
-        <w:rPr>
-          <w:rFonts w:ascii="Times New Roman" w:eastAsia="Times New Roman" w:hAnsi="Times New Roman" w:cs="Times New Roman"/>
-          <w:sz w:val="24"/>
-          <w:szCs w:val="24"/>
-        </w:rPr>
-        <w:t>_person.address_block</w:t>
-      </w:r>
-      <w:proofErr w:type="spellEnd"/>
-      <w:r>
-        <w:rPr>
-          <w:rFonts w:ascii="Times New Roman" w:eastAsia="Times New Roman" w:hAnsi="Times New Roman" w:cs="Times New Roman"/>
-          <w:sz w:val="24"/>
-          <w:szCs w:val="24"/>
-        </w:rPr>
-        <w:t>() }}</w:t>
+        <w:t>{{ additional_person.address_block() }}</w:t>
       </w:r>
     </w:p>
     <w:p>
@@ -1892,25 +1206,7 @@
           <w:sz w:val="24"/>
           <w:szCs w:val="24"/>
         </w:rPr>
-        <w:t xml:space="preserve">{%p </w:t>
-      </w:r>
-      <w:proofErr w:type="spellStart"/>
-      <w:r>
-        <w:rPr>
-          <w:rFonts w:ascii="Times New Roman" w:eastAsia="Times New Roman" w:hAnsi="Times New Roman" w:cs="Times New Roman"/>
-          <w:sz w:val="24"/>
-          <w:szCs w:val="24"/>
-        </w:rPr>
-        <w:t>endfor</w:t>
-      </w:r>
-      <w:proofErr w:type="spellEnd"/>
-      <w:r>
-        <w:rPr>
-          <w:rFonts w:ascii="Times New Roman" w:eastAsia="Times New Roman" w:hAnsi="Times New Roman" w:cs="Times New Roman"/>
-          <w:sz w:val="24"/>
-          <w:szCs w:val="24"/>
-        </w:rPr>
-        <w:t xml:space="preserve"> %}</w:t>
+        <w:t>{%p endfor %}</w:t>
       </w:r>
     </w:p>
     <w:p>
@@ -1975,25 +1271,7 @@
           <w:szCs w:val="24"/>
         </w:rPr>
         <w:tab/>
-        <w:t>{</w:t>
-      </w:r>
-      <w:proofErr w:type="gramStart"/>
-      <w:r>
-        <w:rPr>
-          <w:rFonts w:ascii="Times New Roman" w:hAnsi="Times New Roman" w:cs="Times New Roman"/>
-          <w:sz w:val="24"/>
-          <w:szCs w:val="24"/>
-        </w:rPr>
-        <w:t>{ landlord.name</w:t>
-      </w:r>
-      <w:proofErr w:type="gramEnd"/>
-      <w:r>
-        <w:rPr>
-          <w:rFonts w:ascii="Times New Roman" w:hAnsi="Times New Roman" w:cs="Times New Roman"/>
-          <w:sz w:val="24"/>
-          <w:szCs w:val="24"/>
-        </w:rPr>
-        <w:t xml:space="preserve"> }}</w:t>
+        <w:t>{{ landlord.name }}</w:t>
       </w:r>
     </w:p>
     <w:p>
@@ -2012,25 +1290,7 @@
           <w:szCs w:val="24"/>
         </w:rPr>
         <w:tab/>
-        <w:t xml:space="preserve">{%p if </w:t>
-      </w:r>
-      <w:proofErr w:type="spellStart"/>
-      <w:r>
-        <w:rPr>
-          <w:rFonts w:ascii="Times New Roman" w:hAnsi="Times New Roman" w:cs="Times New Roman"/>
-          <w:sz w:val="24"/>
-          <w:szCs w:val="24"/>
-        </w:rPr>
-        <w:t>landlord.has_attorney</w:t>
-      </w:r>
-      <w:proofErr w:type="spellEnd"/>
-      <w:r>
-        <w:rPr>
-          <w:rFonts w:ascii="Times New Roman" w:hAnsi="Times New Roman" w:cs="Times New Roman"/>
-          <w:sz w:val="24"/>
-          <w:szCs w:val="24"/>
-        </w:rPr>
-        <w:t xml:space="preserve"> %}</w:t>
+        <w:t>{%p if landlord.has_attorney %}</w:t>
       </w:r>
     </w:p>
     <w:p>
@@ -2057,36 +1317,16 @@
           <w:sz w:val="24"/>
           <w:szCs w:val="24"/>
         </w:rPr>
-        <w:t>{</w:t>
-      </w:r>
-      <w:proofErr w:type="gramStart"/>
-      <w:r>
-        <w:rPr>
-          <w:rFonts w:ascii="Times New Roman" w:hAnsi="Times New Roman" w:cs="Times New Roman"/>
-          <w:sz w:val="24"/>
-          <w:szCs w:val="24"/>
-        </w:rPr>
-        <w:t xml:space="preserve">{ </w:t>
-      </w:r>
-      <w:proofErr w:type="spellStart"/>
-      <w:r>
-        <w:rPr>
-          <w:rFonts w:ascii="Times New Roman" w:hAnsi="Times New Roman" w:cs="Times New Roman"/>
-          <w:sz w:val="24"/>
-          <w:szCs w:val="24"/>
-        </w:rPr>
-        <w:t>landlords</w:t>
-      </w:r>
-      <w:proofErr w:type="gramEnd"/>
-      <w:r>
-        <w:rPr>
-          <w:rFonts w:ascii="Times New Roman" w:hAnsi="Times New Roman" w:cs="Times New Roman"/>
-          <w:sz w:val="24"/>
-          <w:szCs w:val="24"/>
-        </w:rPr>
-        <w:t>_attorney</w:t>
-      </w:r>
-      <w:proofErr w:type="spellEnd"/>
+        <w:t xml:space="preserve">{{ </w:t>
+      </w:r>
+      <w:r>
+        <w:rPr>
+          <w:rFonts w:ascii="Times New Roman" w:hAnsi="Times New Roman" w:cs="Times New Roman"/>
+          <w:sz w:val="24"/>
+          <w:szCs w:val="24"/>
+        </w:rPr>
+        <w:t>landlords_attorney</w:t>
+      </w:r>
       <w:r>
         <w:rPr>
           <w:rFonts w:ascii="Times New Roman" w:hAnsi="Times New Roman" w:cs="Times New Roman"/>
@@ -2594,6 +1834,7 @@
   <w:style w:type="character" w:default="1" w:styleId="DefaultParagraphFont">
     <w:name w:val="Default Paragraph Font"/>
     <w:uiPriority w:val="1"/>
+    <w:semiHidden/>
     <w:unhideWhenUsed/>
   </w:style>
   <w:style w:type="table" w:default="1" w:styleId="TableNormal">

</xml_diff>